<commit_message>
Atualização Documento de Arquitetura
</commit_message>
<xml_diff>
--- a/009 - Documento de Arquitetura - Academicci.docx
+++ b/009 - Documento de Arquitetura - Academicci.docx
@@ -1082,15 +1082,20 @@
     </w:p>
     <w:p>
       <w:pPr>
-        <w:rPr>
-          <w:lang w:val="pt-BR"/>
-        </w:rPr>
-      </w:pPr>
-      <w:r>
-        <w:rPr>
-          <w:lang w:val="pt-BR"/>
-        </w:rPr>
-        <w:t>Utilizar ao final do documento</w:t>
+        <w:pStyle w:val="PargrafodaLista"/>
+        <w:numPr>
+          <w:ilvl w:val="0"/>
+          <w:numId w:val="13"/>
+        </w:numPr>
+        <w:rPr>
+          <w:lang w:val="pt-BR"/>
+        </w:rPr>
+      </w:pPr>
+      <w:r>
+        <w:rPr>
+          <w:lang w:val="pt-BR"/>
+        </w:rPr>
+        <w:t>MVC – Padrão de arquitetura de software onde M significa modelo sendo responsável pela parte de regras de negócio, V a visualização responsável pela parte de interfaces e C a parte de controle dos dados.</w:t>
       </w:r>
     </w:p>
     <w:p>
@@ -1330,13 +1335,7 @@
         <w:rPr>
           <w:lang w:val="pt-BR"/>
         </w:rPr>
-        <w:t xml:space="preserve">Visão de </w:t>
-      </w:r>
-      <w:r>
-        <w:rPr>
-          <w:lang w:val="pt-BR"/>
-        </w:rPr>
-        <w:t>Implementação</w:t>
+        <w:t>Visão de Implementação</w:t>
       </w:r>
     </w:p>
     <w:p>
@@ -1359,6 +1358,13 @@
     </w:p>
     <w:p>
       <w:pPr>
+        <w:rPr>
+          <w:lang w:val="pt-BR"/>
+        </w:rPr>
+      </w:pPr>
+    </w:p>
+    <w:p>
+      <w:pPr>
         <w:pStyle w:val="Ttulo1"/>
         <w:rPr>
           <w:lang w:val="pt-BR"/>
@@ -1368,6 +1374,7 @@
         <w:rPr>
           <w:lang w:val="pt-BR"/>
         </w:rPr>
+        <w:lastRenderedPageBreak/>
         <w:t>Metas e Restrições da Arquitetura</w:t>
       </w:r>
     </w:p>
@@ -1444,7 +1451,6 @@
         <w:rPr>
           <w:lang w:val="pt-BR"/>
         </w:rPr>
-        <w:lastRenderedPageBreak/>
         <w:t>Visão de Casos de Uso</w:t>
       </w:r>
     </w:p>
@@ -1604,6 +1610,34 @@
     </w:p>
     <w:p>
       <w:pPr>
+        <w:rPr>
+          <w:lang w:val="pt-BR"/>
+        </w:rPr>
+      </w:pPr>
+    </w:p>
+    <w:p>
+      <w:pPr>
+        <w:rPr>
+          <w:lang w:val="pt-BR"/>
+        </w:rPr>
+      </w:pPr>
+    </w:p>
+    <w:p>
+      <w:pPr>
+        <w:rPr>
+          <w:lang w:val="pt-BR"/>
+        </w:rPr>
+      </w:pPr>
+    </w:p>
+    <w:p>
+      <w:pPr>
+        <w:rPr>
+          <w:lang w:val="pt-BR"/>
+        </w:rPr>
+      </w:pPr>
+    </w:p>
+    <w:p>
+      <w:pPr>
         <w:pStyle w:val="Ttulo1"/>
         <w:rPr>
           <w:lang w:val="pt-BR"/>
@@ -1613,6 +1647,7 @@
         <w:rPr>
           <w:lang w:val="pt-BR"/>
         </w:rPr>
+        <w:lastRenderedPageBreak/>
         <w:t>Visão Lógica</w:t>
       </w:r>
     </w:p>
@@ -1729,7 +1764,6 @@
         <w:rPr>
           <w:lang w:val="pt-BR"/>
         </w:rPr>
-        <w:lastRenderedPageBreak/>
         <w:t xml:space="preserve">Onde: </w:t>
       </w:r>
     </w:p>
@@ -1974,6 +2008,15 @@
     </w:p>
     <w:p>
       <w:pPr>
+        <w:pStyle w:val="PargrafodaLista"/>
+        <w:ind w:left="1296"/>
+        <w:rPr>
+          <w:lang w:val="pt-BR"/>
+        </w:rPr>
+      </w:pPr>
+    </w:p>
+    <w:p>
+      <w:pPr>
         <w:pStyle w:val="Ttulo2"/>
         <w:rPr>
           <w:lang w:val="pt-BR"/>
@@ -1983,6 +2026,7 @@
         <w:rPr>
           <w:lang w:val="pt-BR"/>
         </w:rPr>
+        <w:lastRenderedPageBreak/>
         <w:tab/>
       </w:r>
       <w:r>
@@ -2037,6 +2081,20 @@
     </w:p>
     <w:p>
       <w:pPr>
+        <w:ind w:left="432" w:firstLine="288"/>
+        <w:rPr>
+          <w:lang w:val="pt-BR"/>
+        </w:rPr>
+      </w:pPr>
+      <w:r>
+        <w:rPr>
+          <w:lang w:val="pt-BR"/>
+        </w:rPr>
+        <w:t>O sistema será implantado em um servidor hospedado, no qual será disponibilizado para acesso através da Web.</w:t>
+      </w:r>
+    </w:p>
+    <w:p>
+      <w:pPr>
         <w:pStyle w:val="Ttulo1"/>
         <w:rPr>
           <w:lang w:val="pt-BR"/>
@@ -2051,6 +2109,28 @@
     </w:p>
     <w:p>
       <w:pPr>
+        <w:ind w:left="432" w:firstLine="288"/>
+        <w:rPr>
+          <w:lang w:val="pt-BR"/>
+        </w:rPr>
+      </w:pPr>
+      <w:r>
+        <w:rPr>
+          <w:lang w:val="pt-BR"/>
+        </w:rPr>
+        <w:t>O sistema deverá ser implementado utilizando conceitos Orientados a Objetos, Estrutura MVC, JSP, Servlet e Linguagem de Programação Java e Banco de Dados PostgreSQL.</w:t>
+      </w:r>
+    </w:p>
+    <w:p>
+      <w:pPr>
+        <w:ind w:left="432" w:firstLine="288"/>
+        <w:rPr>
+          <w:lang w:val="pt-BR"/>
+        </w:rPr>
+      </w:pPr>
+    </w:p>
+    <w:p>
+      <w:pPr>
         <w:pStyle w:val="Ttulo1"/>
         <w:rPr>
           <w:lang w:val="pt-BR"/>
@@ -2065,6 +2145,20 @@
     </w:p>
     <w:p>
       <w:pPr>
+        <w:ind w:left="432" w:firstLine="288"/>
+        <w:rPr>
+          <w:lang w:val="pt-BR"/>
+        </w:rPr>
+      </w:pPr>
+      <w:r>
+        <w:rPr>
+          <w:lang w:val="pt-BR"/>
+        </w:rPr>
+        <w:t>Não há explicitas relacionadas a tamanho de desempenho.</w:t>
+      </w:r>
+    </w:p>
+    <w:p>
+      <w:pPr>
         <w:pStyle w:val="Ttulo1"/>
         <w:rPr>
           <w:lang w:val="pt-BR"/>
@@ -2079,24 +2173,17 @@
     </w:p>
     <w:p>
       <w:pPr>
-        <w:rPr>
-          <w:lang w:val="pt-BR"/>
-        </w:rPr>
-      </w:pPr>
-    </w:p>
-    <w:p>
-      <w:pPr>
-        <w:rPr>
-          <w:lang w:val="pt-BR"/>
-        </w:rPr>
-      </w:pPr>
-    </w:p>
-    <w:p>
-      <w:pPr>
-        <w:rPr>
-          <w:lang w:val="pt-BR"/>
-        </w:rPr>
-      </w:pPr>
+        <w:ind w:left="720"/>
+        <w:rPr>
+          <w:lang w:val="pt-BR"/>
+        </w:rPr>
+      </w:pPr>
+      <w:r>
+        <w:rPr>
+          <w:lang w:val="pt-BR"/>
+        </w:rPr>
+        <w:t>O padrão de arquitetura adotado no projeto tem como finalidade garantir uma melhor organização do código-fonte, o que auxilia na manutenibilidade do software, bem como a portabilidade do mesmo.</w:t>
+      </w:r>
     </w:p>
     <w:p>
       <w:pPr>
@@ -2118,13 +2205,41 @@
         <w:rPr>
           <w:lang w:val="pt-BR"/>
         </w:rPr>
-        <w:sectPr>
-          <w:type w:val="continuous"/>
-          <w:pgSz w:w="12240" w:h="15840"/>
-          <w:pgMar w:top="1440" w:right="1440" w:bottom="1440" w:left="1440" w:header="993" w:footer="720" w:gutter="0"/>
-          <w:pgNumType w:start="1"/>
-          <w:cols w:num="2" w:space="720"/>
-        </w:sectPr>
+      </w:pPr>
+    </w:p>
+    <w:p>
+      <w:pPr>
+        <w:rPr>
+          <w:lang w:val="pt-BR"/>
+        </w:rPr>
+      </w:pPr>
+    </w:p>
+    <w:p>
+      <w:pPr>
+        <w:rPr>
+          <w:lang w:val="pt-BR"/>
+        </w:rPr>
+      </w:pPr>
+    </w:p>
+    <w:p>
+      <w:pPr>
+        <w:rPr>
+          <w:lang w:val="pt-BR"/>
+        </w:rPr>
+      </w:pPr>
+    </w:p>
+    <w:p>
+      <w:pPr>
+        <w:rPr>
+          <w:lang w:val="pt-BR"/>
+        </w:rPr>
+      </w:pPr>
+    </w:p>
+    <w:p>
+      <w:pPr>
+        <w:rPr>
+          <w:lang w:val="pt-BR"/>
+        </w:rPr>
       </w:pPr>
     </w:p>
     <w:bookmarkEnd w:id="3"/>
@@ -2338,7 +2453,28 @@
                 <w:szCs w:val="22"/>
                 <w:lang w:val="pt-BR"/>
               </w:rPr>
-              <w:t>28/09/2017</w:t>
+              <w:t>26</w:t>
+            </w:r>
+            <w:r>
+              <w:rPr>
+                <w:szCs w:val="22"/>
+                <w:lang w:val="pt-BR"/>
+              </w:rPr>
+              <w:t>/</w:t>
+            </w:r>
+            <w:r>
+              <w:rPr>
+                <w:szCs w:val="22"/>
+                <w:lang w:val="pt-BR"/>
+              </w:rPr>
+              <w:t>10</w:t>
+            </w:r>
+            <w:r>
+              <w:rPr>
+                <w:szCs w:val="22"/>
+                <w:lang w:val="pt-BR"/>
+              </w:rPr>
+              <w:t>/2017</w:t>
             </w:r>
           </w:p>
         </w:tc>
@@ -2415,7 +2551,7 @@
                 <w:szCs w:val="22"/>
                 <w:lang w:val="pt-BR"/>
               </w:rPr>
-              <w:t>28/09/2017</w:t>
+              <w:t>26/10/2017</w:t>
             </w:r>
           </w:p>
         </w:tc>
@@ -2492,7 +2628,7 @@
                 <w:szCs w:val="22"/>
                 <w:lang w:val="pt-BR"/>
               </w:rPr>
-              <w:t>28/09/2017</w:t>
+              <w:t>26/10/2017</w:t>
             </w:r>
           </w:p>
         </w:tc>
@@ -2569,7 +2705,92 @@
                 <w:szCs w:val="22"/>
                 <w:lang w:val="pt-BR"/>
               </w:rPr>
-              <w:t>28/09/2017</w:t>
+              <w:t>26/10/2017</w:t>
+            </w:r>
+          </w:p>
+        </w:tc>
+        <w:bookmarkStart w:id="6" w:name="_GoBack"/>
+        <w:bookmarkEnd w:id="6"/>
+      </w:tr>
+      <w:tr>
+        <w:trPr>
+          <w:trHeight w:val="1199"/>
+        </w:trPr>
+        <w:tc>
+          <w:tcPr>
+            <w:tcW w:w="3420" w:type="dxa"/>
+            <w:tcBorders>
+              <w:top w:val="single" w:sz="12" w:space="0" w:color="auto"/>
+              <w:left w:val="single" w:sz="12" w:space="0" w:color="auto"/>
+              <w:bottom w:val="single" w:sz="12" w:space="0" w:color="auto"/>
+              <w:right w:val="single" w:sz="6" w:space="0" w:color="auto"/>
+            </w:tcBorders>
+          </w:tcPr>
+          <w:p>
+            <w:pPr>
+              <w:pStyle w:val="TableText"/>
+              <w:rPr>
+                <w:lang w:val="pt-BR"/>
+              </w:rPr>
+            </w:pPr>
+            <w:r>
+              <w:rPr>
+                <w:lang w:val="pt-BR"/>
+              </w:rPr>
+              <w:t>Time</w:t>
+            </w:r>
+          </w:p>
+        </w:tc>
+        <w:tc>
+          <w:tcPr>
+            <w:tcW w:w="4338" w:type="dxa"/>
+            <w:tcBorders>
+              <w:top w:val="single" w:sz="12" w:space="0" w:color="auto"/>
+              <w:left w:val="single" w:sz="6" w:space="0" w:color="auto"/>
+              <w:bottom w:val="single" w:sz="12" w:space="0" w:color="auto"/>
+              <w:right w:val="single" w:sz="6" w:space="0" w:color="auto"/>
+            </w:tcBorders>
+          </w:tcPr>
+          <w:p>
+            <w:pPr>
+              <w:pStyle w:val="TableText"/>
+              <w:jc w:val="center"/>
+              <w:rPr>
+                <w:lang w:val="pt-BR"/>
+              </w:rPr>
+            </w:pPr>
+            <w:r>
+              <w:rPr>
+                <w:lang w:val="pt-BR"/>
+              </w:rPr>
+              <w:t>Adriana Leticia</w:t>
+            </w:r>
+          </w:p>
+        </w:tc>
+        <w:tc>
+          <w:tcPr>
+            <w:tcW w:w="2250" w:type="dxa"/>
+            <w:tcBorders>
+              <w:top w:val="single" w:sz="12" w:space="0" w:color="auto"/>
+              <w:left w:val="single" w:sz="6" w:space="0" w:color="auto"/>
+              <w:bottom w:val="single" w:sz="12" w:space="0" w:color="auto"/>
+              <w:right w:val="single" w:sz="12" w:space="0" w:color="auto"/>
+            </w:tcBorders>
+          </w:tcPr>
+          <w:p>
+            <w:pPr>
+              <w:pStyle w:val="TableText"/>
+              <w:rPr>
+                <w:szCs w:val="22"/>
+                <w:lang w:val="pt-BR"/>
+              </w:rPr>
+            </w:pPr>
+            <w:r>
+              <w:rPr>
+                <w:szCs w:val="22"/>
+                <w:lang w:val="pt-BR"/>
+              </w:rPr>
+              <w:t>26/10/2017</w:t>
             </w:r>
           </w:p>
         </w:tc>
@@ -2592,6 +2813,7 @@
             <w:pPr>
               <w:pStyle w:val="TableText"/>
               <w:rPr>
+                <w:b/>
                 <w:lang w:val="pt-BR"/>
               </w:rPr>
             </w:pPr>
@@ -2625,90 +2847,6 @@
               <w:rPr>
                 <w:lang w:val="pt-BR"/>
               </w:rPr>
-              <w:t>Adriana Leticia</w:t>
-            </w:r>
-          </w:p>
-        </w:tc>
-        <w:tc>
-          <w:tcPr>
-            <w:tcW w:w="2250" w:type="dxa"/>
-            <w:tcBorders>
-              <w:top w:val="single" w:sz="12" w:space="0" w:color="auto"/>
-              <w:left w:val="single" w:sz="6" w:space="0" w:color="auto"/>
-              <w:bottom w:val="single" w:sz="12" w:space="0" w:color="auto"/>
-              <w:right w:val="single" w:sz="12" w:space="0" w:color="auto"/>
-            </w:tcBorders>
-          </w:tcPr>
-          <w:p>
-            <w:pPr>
-              <w:pStyle w:val="TableText"/>
-              <w:rPr>
-                <w:szCs w:val="22"/>
-                <w:lang w:val="pt-BR"/>
-              </w:rPr>
-            </w:pPr>
-            <w:r>
-              <w:rPr>
-                <w:szCs w:val="22"/>
-                <w:lang w:val="pt-BR"/>
-              </w:rPr>
-              <w:t>28/09/2017</w:t>
-            </w:r>
-          </w:p>
-        </w:tc>
-      </w:tr>
-      <w:tr>
-        <w:trPr>
-          <w:trHeight w:val="1199"/>
-        </w:trPr>
-        <w:tc>
-          <w:tcPr>
-            <w:tcW w:w="3420" w:type="dxa"/>
-            <w:tcBorders>
-              <w:top w:val="single" w:sz="12" w:space="0" w:color="auto"/>
-              <w:left w:val="single" w:sz="12" w:space="0" w:color="auto"/>
-              <w:bottom w:val="single" w:sz="12" w:space="0" w:color="auto"/>
-              <w:right w:val="single" w:sz="6" w:space="0" w:color="auto"/>
-            </w:tcBorders>
-          </w:tcPr>
-          <w:p>
-            <w:pPr>
-              <w:pStyle w:val="TableText"/>
-              <w:rPr>
-                <w:b/>
-                <w:lang w:val="pt-BR"/>
-              </w:rPr>
-            </w:pPr>
-            <w:r>
-              <w:rPr>
-                <w:lang w:val="pt-BR"/>
-              </w:rPr>
-              <w:t>Time</w:t>
-            </w:r>
-          </w:p>
-        </w:tc>
-        <w:tc>
-          <w:tcPr>
-            <w:tcW w:w="4338" w:type="dxa"/>
-            <w:tcBorders>
-              <w:top w:val="single" w:sz="12" w:space="0" w:color="auto"/>
-              <w:left w:val="single" w:sz="6" w:space="0" w:color="auto"/>
-              <w:bottom w:val="single" w:sz="12" w:space="0" w:color="auto"/>
-              <w:right w:val="single" w:sz="6" w:space="0" w:color="auto"/>
-            </w:tcBorders>
-          </w:tcPr>
-          <w:p>
-            <w:pPr>
-              <w:pStyle w:val="TableText"/>
-              <w:jc w:val="center"/>
-              <w:rPr>
-                <w:lang w:val="pt-BR"/>
-              </w:rPr>
-            </w:pPr>
-            <w:r>
-              <w:rPr>
-                <w:lang w:val="pt-BR"/>
-              </w:rPr>
               <w:t>Claudio Filho</w:t>
             </w:r>
           </w:p>
@@ -2736,7 +2874,7 @@
                 <w:szCs w:val="22"/>
                 <w:lang w:val="pt-BR"/>
               </w:rPr>
-              <w:t>28/09/2017</w:t>
+              <w:t>26/10/2017</w:t>
             </w:r>
           </w:p>
         </w:tc>
@@ -2964,8 +3102,6 @@
               </w:rPr>
               <w:t>10</w:t>
             </w:r>
-            <w:bookmarkStart w:id="6" w:name="_GoBack"/>
-            <w:bookmarkEnd w:id="6"/>
             <w:r>
               <w:rPr>
                 <w:lang w:val="pt-BR"/>
@@ -3107,7 +3243,17 @@
         <w:szCs w:val="18"/>
         <w:lang w:val="pt-BR"/>
       </w:rPr>
-      <w:t>Plano de Projeto: ACADEMICCI - Gestão de Monitorias</w:t>
+      <w:t>Documento de Arquitetura</w:t>
+    </w:r>
+    <w:r>
+      <w:rPr>
+        <w:rFonts w:ascii="Arial" w:hAnsi="Arial" w:cs="Arial"/>
+        <w:i w:val="0"/>
+        <w:sz w:val="18"/>
+        <w:szCs w:val="18"/>
+        <w:lang w:val="pt-BR"/>
+      </w:rPr>
+      <w:t>: ACADEMICCI - Gestão de Monitorias</w:t>
     </w:r>
   </w:p>
   <w:p>
@@ -3960,6 +4106,119 @@
     </w:lvl>
   </w:abstractNum>
   <w:abstractNum w:abstractNumId="5" w15:restartNumberingAfterBreak="0">
+    <w:nsid w:val="302705BB"/>
+    <w:multiLevelType w:val="hybridMultilevel"/>
+    <w:tmpl w:val="F1DAC520"/>
+    <w:lvl w:ilvl="0" w:tplc="04160001">
+      <w:start w:val="1"/>
+      <w:numFmt w:val="bullet"/>
+      <w:lvlText w:val=""/>
+      <w:lvlJc w:val="left"/>
+      <w:pPr>
+        <w:ind w:left="720" w:hanging="360"/>
+      </w:pPr>
+      <w:rPr>
+        <w:rFonts w:ascii="Symbol" w:hAnsi="Symbol" w:hint="default"/>
+      </w:rPr>
+    </w:lvl>
+    <w:lvl w:ilvl="1" w:tplc="04160003" w:tentative="1">
+      <w:start w:val="1"/>
+      <w:numFmt w:val="bullet"/>
+      <w:lvlText w:val="o"/>
+      <w:lvlJc w:val="left"/>
+      <w:pPr>
+        <w:ind w:left="1440" w:hanging="360"/>
+      </w:pPr>
+      <w:rPr>
+        <w:rFonts w:ascii="Courier New" w:hAnsi="Courier New" w:cs="Courier New" w:hint="default"/>
+      </w:rPr>
+    </w:lvl>
+    <w:lvl w:ilvl="2" w:tplc="04160005" w:tentative="1">
+      <w:start w:val="1"/>
+      <w:numFmt w:val="bullet"/>
+      <w:lvlText w:val=""/>
+      <w:lvlJc w:val="left"/>
+      <w:pPr>
+        <w:ind w:left="2160" w:hanging="360"/>
+      </w:pPr>
+      <w:rPr>
+        <w:rFonts w:ascii="Wingdings" w:hAnsi="Wingdings" w:hint="default"/>
+      </w:rPr>
+    </w:lvl>
+    <w:lvl w:ilvl="3" w:tplc="04160001" w:tentative="1">
+      <w:start w:val="1"/>
+      <w:numFmt w:val="bullet"/>
+      <w:lvlText w:val=""/>
+      <w:lvlJc w:val="left"/>
+      <w:pPr>
+        <w:ind w:left="2880" w:hanging="360"/>
+      </w:pPr>
+      <w:rPr>
+        <w:rFonts w:ascii="Symbol" w:hAnsi="Symbol" w:hint="default"/>
+      </w:rPr>
+    </w:lvl>
+    <w:lvl w:ilvl="4" w:tplc="04160003" w:tentative="1">
+      <w:start w:val="1"/>
+      <w:numFmt w:val="bullet"/>
+      <w:lvlText w:val="o"/>
+      <w:lvlJc w:val="left"/>
+      <w:pPr>
+        <w:ind w:left="3600" w:hanging="360"/>
+      </w:pPr>
+      <w:rPr>
+        <w:rFonts w:ascii="Courier New" w:hAnsi="Courier New" w:cs="Courier New" w:hint="default"/>
+      </w:rPr>
+    </w:lvl>
+    <w:lvl w:ilvl="5" w:tplc="04160005" w:tentative="1">
+      <w:start w:val="1"/>
+      <w:numFmt w:val="bullet"/>
+      <w:lvlText w:val=""/>
+      <w:lvlJc w:val="left"/>
+      <w:pPr>
+        <w:ind w:left="4320" w:hanging="360"/>
+      </w:pPr>
+      <w:rPr>
+        <w:rFonts w:ascii="Wingdings" w:hAnsi="Wingdings" w:hint="default"/>
+      </w:rPr>
+    </w:lvl>
+    <w:lvl w:ilvl="6" w:tplc="04160001" w:tentative="1">
+      <w:start w:val="1"/>
+      <w:numFmt w:val="bullet"/>
+      <w:lvlText w:val=""/>
+      <w:lvlJc w:val="left"/>
+      <w:pPr>
+        <w:ind w:left="5040" w:hanging="360"/>
+      </w:pPr>
+      <w:rPr>
+        <w:rFonts w:ascii="Symbol" w:hAnsi="Symbol" w:hint="default"/>
+      </w:rPr>
+    </w:lvl>
+    <w:lvl w:ilvl="7" w:tplc="04160003" w:tentative="1">
+      <w:start w:val="1"/>
+      <w:numFmt w:val="bullet"/>
+      <w:lvlText w:val="o"/>
+      <w:lvlJc w:val="left"/>
+      <w:pPr>
+        <w:ind w:left="5760" w:hanging="360"/>
+      </w:pPr>
+      <w:rPr>
+        <w:rFonts w:ascii="Courier New" w:hAnsi="Courier New" w:cs="Courier New" w:hint="default"/>
+      </w:rPr>
+    </w:lvl>
+    <w:lvl w:ilvl="8" w:tplc="04160005" w:tentative="1">
+      <w:start w:val="1"/>
+      <w:numFmt w:val="bullet"/>
+      <w:lvlText w:val=""/>
+      <w:lvlJc w:val="left"/>
+      <w:pPr>
+        <w:ind w:left="6480" w:hanging="360"/>
+      </w:pPr>
+      <w:rPr>
+        <w:rFonts w:ascii="Wingdings" w:hAnsi="Wingdings" w:hint="default"/>
+      </w:rPr>
+    </w:lvl>
+  </w:abstractNum>
+  <w:abstractNum w:abstractNumId="6" w15:restartNumberingAfterBreak="0">
     <w:nsid w:val="401347DB"/>
     <w:multiLevelType w:val="multilevel"/>
     <w:tmpl w:val="401347DB"/>
@@ -4072,7 +4331,7 @@
       </w:rPr>
     </w:lvl>
   </w:abstractNum>
-  <w:abstractNum w:abstractNumId="6" w15:restartNumberingAfterBreak="0">
+  <w:abstractNum w:abstractNumId="7" w15:restartNumberingAfterBreak="0">
     <w:nsid w:val="44F700B7"/>
     <w:multiLevelType w:val="multilevel"/>
     <w:tmpl w:val="44F700B7"/>
@@ -4185,7 +4444,7 @@
       </w:rPr>
     </w:lvl>
   </w:abstractNum>
-  <w:abstractNum w:abstractNumId="7" w15:restartNumberingAfterBreak="0">
+  <w:abstractNum w:abstractNumId="8" w15:restartNumberingAfterBreak="0">
     <w:nsid w:val="503A0138"/>
     <w:multiLevelType w:val="hybridMultilevel"/>
     <w:tmpl w:val="D64A81A2"/>
@@ -4298,7 +4557,7 @@
       </w:rPr>
     </w:lvl>
   </w:abstractNum>
-  <w:abstractNum w:abstractNumId="8" w15:restartNumberingAfterBreak="0">
+  <w:abstractNum w:abstractNumId="9" w15:restartNumberingAfterBreak="0">
     <w:nsid w:val="51666C0B"/>
     <w:multiLevelType w:val="hybridMultilevel"/>
     <w:tmpl w:val="6EF2B4B6"/>
@@ -4411,7 +4670,7 @@
       </w:rPr>
     </w:lvl>
   </w:abstractNum>
-  <w:abstractNum w:abstractNumId="9" w15:restartNumberingAfterBreak="0">
+  <w:abstractNum w:abstractNumId="10" w15:restartNumberingAfterBreak="0">
     <w:nsid w:val="568A4658"/>
     <w:multiLevelType w:val="multilevel"/>
     <w:tmpl w:val="568A4658"/>
@@ -4551,7 +4810,7 @@
       </w:rPr>
     </w:lvl>
   </w:abstractNum>
-  <w:abstractNum w:abstractNumId="10" w15:restartNumberingAfterBreak="0">
+  <w:abstractNum w:abstractNumId="11" w15:restartNumberingAfterBreak="0">
     <w:nsid w:val="7BF23A29"/>
     <w:multiLevelType w:val="singleLevel"/>
     <w:tmpl w:val="7BF23A29"/>
@@ -4576,7 +4835,7 @@
     <w:abstractNumId w:val="1"/>
   </w:num>
   <w:num w:numId="2">
-    <w:abstractNumId w:val="10"/>
+    <w:abstractNumId w:val="11"/>
   </w:num>
   <w:num w:numId="3">
     <w:abstractNumId w:val="2"/>
@@ -4585,13 +4844,13 @@
     <w:abstractNumId w:val="4"/>
   </w:num>
   <w:num w:numId="5">
-    <w:abstractNumId w:val="5"/>
+    <w:abstractNumId w:val="6"/>
   </w:num>
   <w:num w:numId="6">
-    <w:abstractNumId w:val="9"/>
+    <w:abstractNumId w:val="10"/>
   </w:num>
   <w:num w:numId="7">
-    <w:abstractNumId w:val="6"/>
+    <w:abstractNumId w:val="7"/>
   </w:num>
   <w:num w:numId="8">
     <w:abstractNumId w:val="1"/>
@@ -4600,13 +4859,16 @@
     <w:abstractNumId w:val="3"/>
   </w:num>
   <w:num w:numId="10">
-    <w:abstractNumId w:val="8"/>
+    <w:abstractNumId w:val="9"/>
   </w:num>
   <w:num w:numId="11">
-    <w:abstractNumId w:val="7"/>
+    <w:abstractNumId w:val="8"/>
   </w:num>
   <w:num w:numId="12">
     <w:abstractNumId w:val="0"/>
+  </w:num>
+  <w:num w:numId="13">
+    <w:abstractNumId w:val="5"/>
   </w:num>
 </w:numbering>
 </file>
@@ -6225,7 +6487,7 @@
 </file>
 
 <file path=customXml/itemProps2.xml><?xml version="1.0" encoding="utf-8"?>
-<ds:datastoreItem xmlns:ds="http://schemas.openxmlformats.org/officeDocument/2006/customXml" ds:itemID="{632EEBD1-5DE7-4D2E-93CD-AD8F30D97EA0}">
+<ds:datastoreItem xmlns:ds="http://schemas.openxmlformats.org/officeDocument/2006/customXml" ds:itemID="{69511AF6-341C-4CCF-87B7-069D8B564A19}">
   <ds:schemaRefs>
     <ds:schemaRef ds:uri="http://schemas.openxmlformats.org/officeDocument/2006/bibliography"/>
   </ds:schemaRefs>

</xml_diff>

<commit_message>
Inserção de Caso de Uso e Modelo MVC
</commit_message>
<xml_diff>
--- a/009 - Documento de Arquitetura - Academicci.docx
+++ b/009 - Documento de Arquitetura - Academicci.docx
@@ -1,6 +1,6 @@
 
 <file path=word/document.xml><?xml version="1.0" encoding="utf-8"?>
-<w:document xmlns:wpc="http://schemas.microsoft.com/office/word/2010/wordprocessingCanvas" xmlns:cx="http://schemas.microsoft.com/office/drawing/2014/chartex" xmlns:cx1="http://schemas.microsoft.com/office/drawing/2015/9/8/chartex" xmlns:cx2="http://schemas.microsoft.com/office/drawing/2015/10/21/chartex" xmlns:cx3="http://schemas.microsoft.com/office/drawing/2016/5/9/chartex" xmlns:cx4="http://schemas.microsoft.com/office/drawing/2016/5/10/chartex" xmlns:cx5="http://schemas.microsoft.com/office/drawing/2016/5/11/chartex" xmlns:cx6="http://schemas.microsoft.com/office/drawing/2016/5/12/chartex" xmlns:cx7="http://schemas.microsoft.com/office/drawing/2016/5/13/chartex" xmlns:cx8="http://schemas.microsoft.com/office/drawing/2016/5/14/chartex" xmlns:mc="http://schemas.openxmlformats.org/markup-compatibility/2006" xmlns:aink="http://schemas.microsoft.com/office/drawing/2016/ink" xmlns:am3d="http://schemas.microsoft.com/office/drawing/2017/model3d" xmlns:o="urn:schemas-microsoft-com:office:office" xmlns:r="http://schemas.openxmlformats.org/officeDocument/2006/relationships" xmlns:m="http://schemas.openxmlformats.org/officeDocument/2006/math" xmlns:v="urn:schemas-microsoft-com:vml" xmlns:wp14="http://schemas.microsoft.com/office/word/2010/wordprocessingDrawing" xmlns:wp="http://schemas.openxmlformats.org/drawingml/2006/wordprocessingDrawing" xmlns:w10="urn:schemas-microsoft-com:office:word" xmlns:w="http://schemas.openxmlformats.org/wordprocessingml/2006/main" xmlns:w14="http://schemas.microsoft.com/office/word/2010/wordml" xmlns:w15="http://schemas.microsoft.com/office/word/2012/wordml" xmlns:w16cid="http://schemas.microsoft.com/office/word/2016/wordml/cid" xmlns:w16se="http://schemas.microsoft.com/office/word/2015/wordml/symex" xmlns:wpg="http://schemas.microsoft.com/office/word/2010/wordprocessingGroup" xmlns:wpi="http://schemas.microsoft.com/office/word/2010/wordprocessingInk" xmlns:wne="http://schemas.microsoft.com/office/word/2006/wordml" xmlns:wps="http://schemas.microsoft.com/office/word/2010/wordprocessingShape" mc:Ignorable="w14 w15 w16se w16cid wp14">
+<w:document xmlns:wpc="http://schemas.microsoft.com/office/word/2010/wordprocessingCanvas" xmlns:mc="http://schemas.openxmlformats.org/markup-compatibility/2006" xmlns:o="urn:schemas-microsoft-com:office:office" xmlns:r="http://schemas.openxmlformats.org/officeDocument/2006/relationships" xmlns:m="http://schemas.openxmlformats.org/officeDocument/2006/math" xmlns:v="urn:schemas-microsoft-com:vml" xmlns:wp14="http://schemas.microsoft.com/office/word/2010/wordprocessingDrawing" xmlns:wp="http://schemas.openxmlformats.org/drawingml/2006/wordprocessingDrawing" xmlns:w10="urn:schemas-microsoft-com:office:word" xmlns:w="http://schemas.openxmlformats.org/wordprocessingml/2006/main" xmlns:w14="http://schemas.microsoft.com/office/word/2010/wordml" xmlns:w15="http://schemas.microsoft.com/office/word/2012/wordml" xmlns:wpg="http://schemas.microsoft.com/office/word/2010/wordprocessingGroup" xmlns:wpi="http://schemas.microsoft.com/office/word/2010/wordprocessingInk" xmlns:wne="http://schemas.microsoft.com/office/word/2006/wordml" xmlns:wps="http://schemas.microsoft.com/office/word/2010/wordprocessingShape" mc:Ignorable="w14 w15 wp14">
   <w:body>
     <w:p>
       <w:pPr>
@@ -691,7 +691,7 @@
               <w:rPr>
                 <w:lang w:val="pt-BR"/>
               </w:rPr>
-              <w:t>Plano de Projeto</w:t>
+              <w:t>Documento de Arquitetura</w:t>
             </w:r>
           </w:p>
           <w:p>
@@ -708,17 +708,8 @@
                 <w:i/>
                 <w:lang w:val="pt-BR"/>
               </w:rPr>
-              <w:t xml:space="preserve">Project </w:t>
+              <w:t>Architecture Document</w:t>
             </w:r>
-            <w:proofErr w:type="spellStart"/>
-            <w:r>
-              <w:rPr>
-                <w:i/>
-                <w:lang w:val="pt-BR"/>
-              </w:rPr>
-              <w:t>Plan</w:t>
-            </w:r>
-            <w:proofErr w:type="spellEnd"/>
           </w:p>
         </w:tc>
       </w:tr>
@@ -977,7 +968,15 @@
         <w:rPr>
           <w:lang w:val="pt-BR"/>
         </w:rPr>
-        <w:t xml:space="preserve">Este documento oferece uma visão geral arquitetural abrangente do sistema, usando diversas visões arquiteturais para representar diferentes aspectos do sistema. O objetivo deste documento é capturar e comunicar as decisões arquiteturais significativas que foram tomadas em relação ao sistema. </w:t>
+        <w:t>Este documento oferece uma visão geral arquitet</w:t>
+      </w:r>
+      <w:bookmarkStart w:id="3" w:name="_GoBack"/>
+      <w:bookmarkEnd w:id="3"/>
+      <w:r>
+        <w:rPr>
+          <w:lang w:val="pt-BR"/>
+        </w:rPr>
+        <w:t xml:space="preserve">ural abrangente do sistema, usando diversas visões arquiteturais para representar diferentes aspectos do sistema. O objetivo deste documento é capturar e comunicar as decisões arquiteturais significativas que foram tomadas em relação ao sistema. </w:t>
       </w:r>
     </w:p>
     <w:p>
@@ -1071,7 +1070,7 @@
           <w:lang w:val="pt-BR"/>
         </w:rPr>
       </w:pPr>
-      <w:bookmarkStart w:id="3" w:name="_Toc286690117"/>
+      <w:bookmarkStart w:id="4" w:name="_Toc286690117"/>
       <w:r>
         <w:rPr>
           <w:lang w:val="pt-BR"/>
@@ -1560,13 +1559,6 @@
     </w:p>
     <w:p>
       <w:pPr>
-        <w:rPr>
-          <w:lang w:val="pt-BR"/>
-        </w:rPr>
-      </w:pPr>
-    </w:p>
-    <w:p>
-      <w:pPr>
         <w:pStyle w:val="Ttulo2"/>
         <w:rPr>
           <w:lang w:val="pt-BR"/>
@@ -1581,10 +1573,184 @@
     </w:p>
     <w:p>
       <w:pPr>
-        <w:rPr>
-          <w:lang w:val="pt-BR"/>
-        </w:rPr>
-      </w:pPr>
+        <w:jc w:val="center"/>
+        <w:rPr>
+          <w:lang w:val="pt-BR"/>
+        </w:rPr>
+      </w:pPr>
+      <w:r>
+        <w:rPr>
+          <w:noProof/>
+          <w:lang w:val="pt-BR" w:eastAsia="pt-BR"/>
+        </w:rPr>
+        <w:lastRenderedPageBreak/>
+        <w:drawing>
+          <wp:anchor distT="0" distB="0" distL="114300" distR="114300" simplePos="0" relativeHeight="251658240" behindDoc="0" locked="0" layoutInCell="1" allowOverlap="1" wp14:anchorId="3EA2621C" wp14:editId="49D5D147">
+            <wp:simplePos x="0" y="0"/>
+            <wp:positionH relativeFrom="column">
+              <wp:posOffset>-365950</wp:posOffset>
+            </wp:positionH>
+            <wp:positionV relativeFrom="paragraph">
+              <wp:posOffset>-48210</wp:posOffset>
+            </wp:positionV>
+            <wp:extent cx="6666614" cy="7439400"/>
+            <wp:effectExtent l="0" t="0" r="1270" b="0"/>
+            <wp:wrapSquare wrapText="bothSides"/>
+            <wp:docPr id="2" name="Imagem 2"/>
+            <wp:cNvGraphicFramePr>
+              <a:graphicFrameLocks xmlns:a="http://schemas.openxmlformats.org/drawingml/2006/main" noChangeAspect="1"/>
+            </wp:cNvGraphicFramePr>
+            <a:graphic xmlns:a="http://schemas.openxmlformats.org/drawingml/2006/main">
+              <a:graphicData uri="http://schemas.openxmlformats.org/drawingml/2006/picture">
+                <pic:pic xmlns:pic="http://schemas.openxmlformats.org/drawingml/2006/picture">
+                  <pic:nvPicPr>
+                    <pic:cNvPr id="2" name="011 - UCD_img.png"/>
+                    <pic:cNvPicPr/>
+                  </pic:nvPicPr>
+                  <pic:blipFill>
+                    <a:blip r:embed="rId11">
+                      <a:extLst>
+                        <a:ext uri="{28A0092B-C50C-407E-A947-70E740481C1C}">
+                          <a14:useLocalDpi xmlns:a14="http://schemas.microsoft.com/office/drawing/2010/main" val="0"/>
+                        </a:ext>
+                      </a:extLst>
+                    </a:blip>
+                    <a:stretch>
+                      <a:fillRect/>
+                    </a:stretch>
+                  </pic:blipFill>
+                  <pic:spPr>
+                    <a:xfrm>
+                      <a:off x="0" y="0"/>
+                      <a:ext cx="6666614" cy="7439400"/>
+                    </a:xfrm>
+                    <a:prstGeom prst="rect">
+                      <a:avLst/>
+                    </a:prstGeom>
+                  </pic:spPr>
+                </pic:pic>
+              </a:graphicData>
+            </a:graphic>
+            <wp14:sizeRelH relativeFrom="page">
+              <wp14:pctWidth>0</wp14:pctWidth>
+            </wp14:sizeRelH>
+            <wp14:sizeRelV relativeFrom="page">
+              <wp14:pctHeight>0</wp14:pctHeight>
+            </wp14:sizeRelV>
+          </wp:anchor>
+        </w:drawing>
+      </w:r>
+      <w:r>
+        <w:rPr>
+          <w:sz w:val="20"/>
+          <w:lang w:val="pt-BR"/>
+        </w:rPr>
+        <w:t>Imagem 1: Descrição do Caso de Uso. Fonte: Autores</w:t>
+      </w:r>
+    </w:p>
+    <w:p>
+      <w:pPr>
+        <w:pStyle w:val="Ttulo1"/>
+        <w:rPr>
+          <w:lang w:val="pt-BR"/>
+        </w:rPr>
+      </w:pPr>
+      <w:r>
+        <w:rPr>
+          <w:lang w:val="pt-BR"/>
+        </w:rPr>
+        <w:lastRenderedPageBreak/>
+        <w:t>Visão Lógica</w:t>
+      </w:r>
+    </w:p>
+    <w:p>
+      <w:pPr>
+        <w:pStyle w:val="Ttulo2"/>
+        <w:rPr>
+          <w:lang w:val="pt-BR"/>
+        </w:rPr>
+      </w:pPr>
+      <w:r>
+        <w:rPr>
+          <w:lang w:val="pt-BR"/>
+        </w:rPr>
+        <w:t>Visão Geral</w:t>
+      </w:r>
+    </w:p>
+    <w:p>
+      <w:pPr>
+        <w:ind w:left="576"/>
+        <w:rPr>
+          <w:lang w:val="pt-BR"/>
+        </w:rPr>
+      </w:pPr>
+      <w:r>
+        <w:rPr>
+          <w:noProof/>
+          <w:lang w:val="pt-BR" w:eastAsia="pt-BR"/>
+        </w:rPr>
+        <w:drawing>
+          <wp:anchor distT="0" distB="0" distL="114300" distR="114300" simplePos="0" relativeHeight="251660288" behindDoc="0" locked="0" layoutInCell="1" allowOverlap="1" wp14:anchorId="1E430540" wp14:editId="37307784">
+            <wp:simplePos x="0" y="0"/>
+            <wp:positionH relativeFrom="column">
+              <wp:posOffset>176976</wp:posOffset>
+            </wp:positionH>
+            <wp:positionV relativeFrom="paragraph">
+              <wp:posOffset>739849</wp:posOffset>
+            </wp:positionV>
+            <wp:extent cx="5943600" cy="5308600"/>
+            <wp:effectExtent l="0" t="0" r="0" b="6350"/>
+            <wp:wrapSquare wrapText="bothSides"/>
+            <wp:docPr id="3" name="Imagem 3"/>
+            <wp:cNvGraphicFramePr>
+              <a:graphicFrameLocks xmlns:a="http://schemas.openxmlformats.org/drawingml/2006/main" noChangeAspect="1"/>
+            </wp:cNvGraphicFramePr>
+            <a:graphic xmlns:a="http://schemas.openxmlformats.org/drawingml/2006/main">
+              <a:graphicData uri="http://schemas.openxmlformats.org/drawingml/2006/picture">
+                <pic:pic xmlns:pic="http://schemas.openxmlformats.org/drawingml/2006/picture">
+                  <pic:nvPicPr>
+                    <pic:cNvPr id="3" name="Modelo MVC.jpg"/>
+                    <pic:cNvPicPr/>
+                  </pic:nvPicPr>
+                  <pic:blipFill>
+                    <a:blip r:embed="rId12">
+                      <a:extLst>
+                        <a:ext uri="{28A0092B-C50C-407E-A947-70E740481C1C}">
+                          <a14:useLocalDpi xmlns:a14="http://schemas.microsoft.com/office/drawing/2010/main" val="0"/>
+                        </a:ext>
+                      </a:extLst>
+                    </a:blip>
+                    <a:stretch>
+                      <a:fillRect/>
+                    </a:stretch>
+                  </pic:blipFill>
+                  <pic:spPr>
+                    <a:xfrm>
+                      <a:off x="0" y="0"/>
+                      <a:ext cx="5943600" cy="5308600"/>
+                    </a:xfrm>
+                    <a:prstGeom prst="rect">
+                      <a:avLst/>
+                    </a:prstGeom>
+                  </pic:spPr>
+                </pic:pic>
+              </a:graphicData>
+            </a:graphic>
+            <wp14:sizeRelH relativeFrom="page">
+              <wp14:pctWidth>0</wp14:pctWidth>
+            </wp14:sizeRelH>
+            <wp14:sizeRelV relativeFrom="page">
+              <wp14:pctHeight>0</wp14:pctHeight>
+            </wp14:sizeRelV>
+          </wp:anchor>
+        </w:drawing>
+      </w:r>
+      <w:r>
+        <w:rPr>
+          <w:lang w:val="pt-BR"/>
+        </w:rPr>
+        <w:t>A visão lógica define a estrutura da arquitetura. Abaixo será especificado o padrão utilizado para o desenvolvimento do sistema, no caso, MVC.</w:t>
+      </w:r>
     </w:p>
     <w:p>
       <w:pPr>
@@ -1598,94 +1764,8 @@
         <w:rPr>
           <w:lang w:val="pt-BR"/>
         </w:rPr>
-        <w:t>Disponibilizar Caso de Uso</w:t>
-      </w:r>
-    </w:p>
-    <w:p>
-      <w:pPr>
-        <w:rPr>
-          <w:lang w:val="pt-BR"/>
-        </w:rPr>
-      </w:pPr>
-    </w:p>
-    <w:p>
-      <w:pPr>
-        <w:rPr>
-          <w:lang w:val="pt-BR"/>
-        </w:rPr>
-      </w:pPr>
-    </w:p>
-    <w:p>
-      <w:pPr>
-        <w:rPr>
-          <w:lang w:val="pt-BR"/>
-        </w:rPr>
-      </w:pPr>
-    </w:p>
-    <w:p>
-      <w:pPr>
-        <w:rPr>
-          <w:lang w:val="pt-BR"/>
-        </w:rPr>
-      </w:pPr>
-    </w:p>
-    <w:p>
-      <w:pPr>
-        <w:rPr>
-          <w:lang w:val="pt-BR"/>
-        </w:rPr>
-      </w:pPr>
-    </w:p>
-    <w:p>
-      <w:pPr>
-        <w:pStyle w:val="Ttulo1"/>
-        <w:rPr>
-          <w:lang w:val="pt-BR"/>
-        </w:rPr>
-      </w:pPr>
-      <w:r>
-        <w:rPr>
-          <w:lang w:val="pt-BR"/>
-        </w:rPr>
-        <w:lastRenderedPageBreak/>
-        <w:t>Visão Lógica</w:t>
-      </w:r>
-    </w:p>
-    <w:p>
-      <w:pPr>
-        <w:pStyle w:val="Ttulo2"/>
-        <w:rPr>
-          <w:lang w:val="pt-BR"/>
-        </w:rPr>
-      </w:pPr>
-      <w:r>
-        <w:rPr>
-          <w:lang w:val="pt-BR"/>
-        </w:rPr>
-        <w:t>Visão Geral</w:t>
-      </w:r>
-    </w:p>
-    <w:p>
-      <w:pPr>
-        <w:ind w:left="576"/>
-        <w:rPr>
-          <w:lang w:val="pt-BR"/>
-        </w:rPr>
-      </w:pPr>
-      <w:r>
-        <w:rPr>
-          <w:lang w:val="pt-BR"/>
-        </w:rPr>
-        <w:t>A visão lógica define a estrutura da arquitetura. Abaixo será especificado o padrão utilizado para o desenvolvimento do sistema, no caso, MVC.</w:t>
-      </w:r>
-    </w:p>
-    <w:p>
-      <w:pPr>
-        <w:ind w:left="576"/>
-        <w:rPr>
-          <w:lang w:val="pt-BR"/>
-        </w:rPr>
-      </w:pPr>
+        <w:t>Imagem 2: Representação Modelo MVC. Fonte: O Autor</w:t>
+      </w:r>
     </w:p>
     <w:p>
       <w:pPr>
@@ -1695,18 +1775,6 @@
           <w:lang w:val="pt-BR"/>
         </w:rPr>
       </w:pPr>
-      <w:r>
-        <w:rPr>
-          <w:lang w:val="pt-BR"/>
-        </w:rPr>
-        <w:t>Disponibilizar Diagrama de Classes</w:t>
-      </w:r>
-      <w:r>
-        <w:rPr>
-          <w:lang w:val="pt-BR"/>
-        </w:rPr>
-        <w:t xml:space="preserve"> (Do modelo MVC)</w:t>
-      </w:r>
     </w:p>
     <w:p>
       <w:pPr>
@@ -1720,50 +1788,15 @@
     <w:p>
       <w:pPr>
         <w:ind w:left="576"/>
-        <w:jc w:val="center"/>
-        <w:rPr>
-          <w:lang w:val="pt-BR"/>
-        </w:rPr>
-      </w:pPr>
-    </w:p>
-    <w:p>
-      <w:pPr>
-        <w:ind w:left="576"/>
-        <w:jc w:val="center"/>
-        <w:rPr>
-          <w:lang w:val="pt-BR"/>
-        </w:rPr>
-      </w:pPr>
-    </w:p>
-    <w:p>
-      <w:pPr>
-        <w:ind w:left="576"/>
-        <w:jc w:val="center"/>
-        <w:rPr>
-          <w:lang w:val="pt-BR"/>
-        </w:rPr>
-      </w:pPr>
-    </w:p>
-    <w:p>
-      <w:pPr>
-        <w:ind w:left="576"/>
-        <w:jc w:val="center"/>
-        <w:rPr>
-          <w:lang w:val="pt-BR"/>
-        </w:rPr>
-      </w:pPr>
-    </w:p>
-    <w:p>
-      <w:pPr>
-        <w:ind w:left="576"/>
-        <w:rPr>
-          <w:lang w:val="pt-BR"/>
-        </w:rPr>
-      </w:pPr>
-      <w:r>
-        <w:rPr>
-          <w:lang w:val="pt-BR"/>
-        </w:rPr>
+        <w:rPr>
+          <w:lang w:val="pt-BR"/>
+        </w:rPr>
+      </w:pPr>
+      <w:r>
+        <w:rPr>
+          <w:lang w:val="pt-BR"/>
+        </w:rPr>
+        <w:lastRenderedPageBreak/>
         <w:t xml:space="preserve">Onde: </w:t>
       </w:r>
     </w:p>
@@ -2026,44 +2059,136 @@
         <w:rPr>
           <w:lang w:val="pt-BR"/>
         </w:rPr>
+        <w:tab/>
+      </w:r>
+      <w:r>
+        <w:rPr>
+          <w:lang w:val="pt-BR"/>
+        </w:rPr>
+        <w:t>Pacotes de Design Significativos do Ponto de Vista da Arquitetura</w:t>
+      </w:r>
+    </w:p>
+    <w:p>
+      <w:pPr>
+        <w:rPr>
+          <w:lang w:val="pt-BR"/>
+        </w:rPr>
+      </w:pPr>
+    </w:p>
+    <w:p>
+      <w:pPr>
+        <w:jc w:val="center"/>
+        <w:rPr>
+          <w:lang w:val="pt-BR"/>
+        </w:rPr>
+      </w:pPr>
+      <w:r>
+        <w:rPr>
+          <w:lang w:val="pt-BR"/>
+        </w:rPr>
+        <w:t>Disponibilizar Diagrama de Classes Geral do Sistema</w:t>
+      </w:r>
+    </w:p>
+    <w:p>
+      <w:pPr>
+        <w:jc w:val="center"/>
+        <w:rPr>
+          <w:lang w:val="pt-BR"/>
+        </w:rPr>
+      </w:pPr>
+    </w:p>
+    <w:p>
+      <w:pPr>
+        <w:pStyle w:val="Ttulo1"/>
+        <w:rPr>
+          <w:lang w:val="pt-BR"/>
+        </w:rPr>
+      </w:pPr>
+      <w:r>
+        <w:rPr>
+          <w:lang w:val="pt-BR"/>
+        </w:rPr>
+        <w:t>Visão de Implantação</w:t>
+      </w:r>
+    </w:p>
+    <w:p>
+      <w:pPr>
+        <w:ind w:left="432" w:firstLine="288"/>
+        <w:rPr>
+          <w:lang w:val="pt-BR"/>
+        </w:rPr>
+      </w:pPr>
+      <w:r>
+        <w:rPr>
+          <w:lang w:val="pt-BR"/>
+        </w:rPr>
+        <w:t>O sistema será implantado em um servidor hospedado, no qual será disponibilizado para acesso através da Web.</w:t>
+      </w:r>
+    </w:p>
+    <w:p>
+      <w:pPr>
+        <w:pStyle w:val="Ttulo1"/>
+        <w:rPr>
+          <w:lang w:val="pt-BR"/>
+        </w:rPr>
+      </w:pPr>
+      <w:r>
+        <w:rPr>
+          <w:lang w:val="pt-BR"/>
+        </w:rPr>
+        <w:t>Visão de Implementação</w:t>
+      </w:r>
+    </w:p>
+    <w:p>
+      <w:pPr>
+        <w:ind w:left="432" w:firstLine="288"/>
+        <w:rPr>
+          <w:lang w:val="pt-BR"/>
+        </w:rPr>
+      </w:pPr>
+      <w:r>
+        <w:rPr>
+          <w:lang w:val="pt-BR"/>
+        </w:rPr>
+        <w:t>O sistema deverá ser implementado utilizando conceitos Orientados a Objetos, Estrutura MVC, JSP, Servlet e Linguagem de Programação Java e Banco de Dados PostgreSQL.</w:t>
+      </w:r>
+    </w:p>
+    <w:p>
+      <w:pPr>
+        <w:ind w:left="432" w:firstLine="288"/>
+        <w:rPr>
+          <w:lang w:val="pt-BR"/>
+        </w:rPr>
+      </w:pPr>
+    </w:p>
+    <w:p>
+      <w:pPr>
+        <w:pStyle w:val="Ttulo1"/>
+        <w:rPr>
+          <w:lang w:val="pt-BR"/>
+        </w:rPr>
+      </w:pPr>
+      <w:r>
+        <w:rPr>
+          <w:lang w:val="pt-BR"/>
+        </w:rPr>
         <w:lastRenderedPageBreak/>
-        <w:tab/>
-      </w:r>
-      <w:r>
-        <w:rPr>
-          <w:lang w:val="pt-BR"/>
-        </w:rPr>
-        <w:t>Pacotes de Design Significativos do Ponto de Vista da Arquitetura</w:t>
-      </w:r>
-    </w:p>
-    <w:p>
-      <w:pPr>
-        <w:rPr>
-          <w:lang w:val="pt-BR"/>
-        </w:rPr>
-      </w:pPr>
-    </w:p>
-    <w:p>
-      <w:pPr>
-        <w:jc w:val="center"/>
-        <w:rPr>
-          <w:lang w:val="pt-BR"/>
-        </w:rPr>
-      </w:pPr>
-      <w:r>
-        <w:rPr>
-          <w:lang w:val="pt-BR"/>
-        </w:rPr>
-        <w:t>Disponibilizar Diagrama de Classes Geral do Sistema</w:t>
-      </w:r>
-    </w:p>
-    <w:p>
-      <w:pPr>
-        <w:jc w:val="center"/>
-        <w:rPr>
-          <w:lang w:val="pt-BR"/>
-        </w:rPr>
-      </w:pPr>
+        <w:t>Tamanho e Desempenho</w:t>
+      </w:r>
+    </w:p>
+    <w:p>
+      <w:pPr>
+        <w:ind w:left="432" w:firstLine="288"/>
+        <w:rPr>
+          <w:lang w:val="pt-BR"/>
+        </w:rPr>
+      </w:pPr>
+      <w:r>
+        <w:rPr>
+          <w:lang w:val="pt-BR"/>
+        </w:rPr>
+        <w:t>Não há explicitas relacionadas a tamanho de desempenho.</w:t>
+      </w:r>
     </w:p>
     <w:p>
       <w:pPr>
@@ -2076,98 +2201,6 @@
         <w:rPr>
           <w:lang w:val="pt-BR"/>
         </w:rPr>
-        <w:t>Visão de Implantação</w:t>
-      </w:r>
-    </w:p>
-    <w:p>
-      <w:pPr>
-        <w:ind w:left="432" w:firstLine="288"/>
-        <w:rPr>
-          <w:lang w:val="pt-BR"/>
-        </w:rPr>
-      </w:pPr>
-      <w:r>
-        <w:rPr>
-          <w:lang w:val="pt-BR"/>
-        </w:rPr>
-        <w:t>O sistema será implantado em um servidor hospedado, no qual será disponibilizado para acesso através da Web.</w:t>
-      </w:r>
-    </w:p>
-    <w:p>
-      <w:pPr>
-        <w:pStyle w:val="Ttulo1"/>
-        <w:rPr>
-          <w:lang w:val="pt-BR"/>
-        </w:rPr>
-      </w:pPr>
-      <w:r>
-        <w:rPr>
-          <w:lang w:val="pt-BR"/>
-        </w:rPr>
-        <w:t>Visão de Implementação</w:t>
-      </w:r>
-    </w:p>
-    <w:p>
-      <w:pPr>
-        <w:ind w:left="432" w:firstLine="288"/>
-        <w:rPr>
-          <w:lang w:val="pt-BR"/>
-        </w:rPr>
-      </w:pPr>
-      <w:r>
-        <w:rPr>
-          <w:lang w:val="pt-BR"/>
-        </w:rPr>
-        <w:t>O sistema deverá ser implementado utilizando conceitos Orientados a Objetos, Estrutura MVC, JSP, Servlet e Linguagem de Programação Java e Banco de Dados PostgreSQL.</w:t>
-      </w:r>
-    </w:p>
-    <w:p>
-      <w:pPr>
-        <w:ind w:left="432" w:firstLine="288"/>
-        <w:rPr>
-          <w:lang w:val="pt-BR"/>
-        </w:rPr>
-      </w:pPr>
-    </w:p>
-    <w:p>
-      <w:pPr>
-        <w:pStyle w:val="Ttulo1"/>
-        <w:rPr>
-          <w:lang w:val="pt-BR"/>
-        </w:rPr>
-      </w:pPr>
-      <w:r>
-        <w:rPr>
-          <w:lang w:val="pt-BR"/>
-        </w:rPr>
-        <w:t>Tamanho e Desempenho</w:t>
-      </w:r>
-    </w:p>
-    <w:p>
-      <w:pPr>
-        <w:ind w:left="432" w:firstLine="288"/>
-        <w:rPr>
-          <w:lang w:val="pt-BR"/>
-        </w:rPr>
-      </w:pPr>
-      <w:r>
-        <w:rPr>
-          <w:lang w:val="pt-BR"/>
-        </w:rPr>
-        <w:t>Não há explicitas relacionadas a tamanho de desempenho.</w:t>
-      </w:r>
-    </w:p>
-    <w:p>
-      <w:pPr>
-        <w:pStyle w:val="Ttulo1"/>
-        <w:rPr>
-          <w:lang w:val="pt-BR"/>
-        </w:rPr>
-      </w:pPr>
-      <w:r>
-        <w:rPr>
-          <w:lang w:val="pt-BR"/>
-        </w:rPr>
         <w:t>Qualidade</w:t>
       </w:r>
     </w:p>
@@ -2191,8 +2224,8 @@
           <w:lang w:val="pt-BR"/>
         </w:rPr>
         <w:sectPr>
-          <w:headerReference w:type="default" r:id="rId11"/>
-          <w:footerReference w:type="default" r:id="rId12"/>
+          <w:headerReference w:type="default" r:id="rId13"/>
+          <w:footerReference w:type="default" r:id="rId14"/>
           <w:pgSz w:w="12240" w:h="15840"/>
           <w:pgMar w:top="1440" w:right="1440" w:bottom="1440" w:left="1440" w:header="993" w:footer="720" w:gutter="0"/>
           <w:pgNumType w:start="1"/>
@@ -2242,7 +2275,49 @@
         </w:rPr>
       </w:pPr>
     </w:p>
-    <w:bookmarkEnd w:id="3"/>
+    <w:p>
+      <w:pPr>
+        <w:rPr>
+          <w:lang w:val="pt-BR"/>
+        </w:rPr>
+      </w:pPr>
+    </w:p>
+    <w:p>
+      <w:pPr>
+        <w:rPr>
+          <w:lang w:val="pt-BR"/>
+        </w:rPr>
+      </w:pPr>
+    </w:p>
+    <w:p>
+      <w:pPr>
+        <w:rPr>
+          <w:lang w:val="pt-BR"/>
+        </w:rPr>
+      </w:pPr>
+    </w:p>
+    <w:p>
+      <w:pPr>
+        <w:rPr>
+          <w:lang w:val="pt-BR"/>
+        </w:rPr>
+      </w:pPr>
+    </w:p>
+    <w:p>
+      <w:pPr>
+        <w:rPr>
+          <w:lang w:val="pt-BR"/>
+        </w:rPr>
+      </w:pPr>
+    </w:p>
+    <w:p>
+      <w:pPr>
+        <w:rPr>
+          <w:lang w:val="pt-BR"/>
+        </w:rPr>
+      </w:pPr>
+    </w:p>
+    <w:bookmarkEnd w:id="4"/>
     <w:p>
       <w:pPr>
         <w:pStyle w:val="PargrafodaLista1"/>
@@ -2267,17 +2342,18 @@
           <w:lang w:val="pt-BR"/>
         </w:rPr>
       </w:pPr>
-      <w:bookmarkStart w:id="4" w:name="_Toc494397744"/>
-      <w:bookmarkStart w:id="5" w:name="_Toc286690123"/>
+      <w:bookmarkStart w:id="5" w:name="_Toc494397744"/>
+      <w:bookmarkStart w:id="6" w:name="_Toc286690123"/>
       <w:bookmarkEnd w:id="2"/>
       <w:r>
         <w:rPr>
           <w:lang w:val="pt-BR"/>
         </w:rPr>
+        <w:lastRenderedPageBreak/>
         <w:t>Aprovações</w:t>
       </w:r>
-      <w:bookmarkEnd w:id="4"/>
       <w:bookmarkEnd w:id="5"/>
+      <w:bookmarkEnd w:id="6"/>
     </w:p>
     <w:tbl>
       <w:tblPr>
@@ -2709,8 +2785,6 @@
             </w:r>
           </w:p>
         </w:tc>
-        <w:bookmarkStart w:id="6" w:name="_GoBack"/>
-        <w:bookmarkEnd w:id="6"/>
       </w:tr>
       <w:tr>
         <w:trPr>
@@ -3155,6 +3229,108 @@
           </w:p>
         </w:tc>
       </w:tr>
+      <w:tr>
+        <w:tc>
+          <w:tcPr>
+            <w:tcW w:w="2160" w:type="dxa"/>
+            <w:tcBorders>
+              <w:top w:val="nil"/>
+              <w:left w:val="single" w:sz="12" w:space="0" w:color="auto"/>
+              <w:bottom w:val="single" w:sz="12" w:space="0" w:color="auto"/>
+              <w:right w:val="single" w:sz="6" w:space="0" w:color="auto"/>
+            </w:tcBorders>
+          </w:tcPr>
+          <w:p>
+            <w:pPr>
+              <w:spacing w:before="40" w:after="40"/>
+              <w:rPr>
+                <w:lang w:val="pt-BR"/>
+              </w:rPr>
+            </w:pPr>
+            <w:r>
+              <w:rPr>
+                <w:lang w:val="pt-BR"/>
+              </w:rPr>
+              <w:t>Thaís Tavares</w:t>
+            </w:r>
+          </w:p>
+        </w:tc>
+        <w:tc>
+          <w:tcPr>
+            <w:tcW w:w="1634" w:type="dxa"/>
+            <w:tcBorders>
+              <w:top w:val="nil"/>
+              <w:left w:val="single" w:sz="6" w:space="0" w:color="auto"/>
+              <w:bottom w:val="single" w:sz="12" w:space="0" w:color="auto"/>
+              <w:right w:val="single" w:sz="6" w:space="0" w:color="auto"/>
+            </w:tcBorders>
+          </w:tcPr>
+          <w:p>
+            <w:pPr>
+              <w:spacing w:before="40" w:after="40"/>
+              <w:rPr>
+                <w:lang w:val="pt-BR"/>
+              </w:rPr>
+            </w:pPr>
+            <w:r>
+              <w:rPr>
+                <w:lang w:val="pt-BR"/>
+              </w:rPr>
+              <w:t>09/11/2017</w:t>
+            </w:r>
+          </w:p>
+        </w:tc>
+        <w:tc>
+          <w:tcPr>
+            <w:tcW w:w="4490" w:type="dxa"/>
+            <w:tcBorders>
+              <w:top w:val="nil"/>
+              <w:left w:val="single" w:sz="6" w:space="0" w:color="auto"/>
+              <w:bottom w:val="single" w:sz="12" w:space="0" w:color="auto"/>
+              <w:right w:val="single" w:sz="6" w:space="0" w:color="auto"/>
+            </w:tcBorders>
+          </w:tcPr>
+          <w:p>
+            <w:pPr>
+              <w:spacing w:before="40" w:after="40"/>
+              <w:rPr>
+                <w:lang w:val="pt-BR"/>
+              </w:rPr>
+            </w:pPr>
+            <w:r>
+              <w:rPr>
+                <w:lang w:val="pt-BR"/>
+              </w:rPr>
+              <w:t>Inserção Caso de Uso e Modelo MVC</w:t>
+            </w:r>
+          </w:p>
+        </w:tc>
+        <w:tc>
+          <w:tcPr>
+            <w:tcW w:w="1584" w:type="dxa"/>
+            <w:tcBorders>
+              <w:top w:val="nil"/>
+              <w:left w:val="single" w:sz="6" w:space="0" w:color="auto"/>
+              <w:bottom w:val="single" w:sz="12" w:space="0" w:color="auto"/>
+              <w:right w:val="single" w:sz="12" w:space="0" w:color="auto"/>
+            </w:tcBorders>
+          </w:tcPr>
+          <w:p>
+            <w:pPr>
+              <w:spacing w:before="40" w:after="40"/>
+              <w:rPr>
+                <w:lang w:val="pt-BR"/>
+              </w:rPr>
+            </w:pPr>
+            <w:r>
+              <w:rPr>
+                <w:lang w:val="pt-BR"/>
+              </w:rPr>
+              <w:t>1.0</w:t>
+            </w:r>
+          </w:p>
+        </w:tc>
+      </w:tr>
     </w:tbl>
     <w:p>
       <w:pPr>
@@ -3195,7 +3371,7 @@
 </file>
 
 <file path=word/endnotes.xml><?xml version="1.0" encoding="utf-8"?>
-<w:endnotes xmlns:wpc="http://schemas.microsoft.com/office/word/2010/wordprocessingCanvas" xmlns:cx="http://schemas.microsoft.com/office/drawing/2014/chartex" xmlns:cx1="http://schemas.microsoft.com/office/drawing/2015/9/8/chartex" xmlns:cx2="http://schemas.microsoft.com/office/drawing/2015/10/21/chartex" xmlns:cx3="http://schemas.microsoft.com/office/drawing/2016/5/9/chartex" xmlns:cx4="http://schemas.microsoft.com/office/drawing/2016/5/10/chartex" xmlns:cx5="http://schemas.microsoft.com/office/drawing/2016/5/11/chartex" xmlns:cx6="http://schemas.microsoft.com/office/drawing/2016/5/12/chartex" xmlns:cx7="http://schemas.microsoft.com/office/drawing/2016/5/13/chartex" xmlns:cx8="http://schemas.microsoft.com/office/drawing/2016/5/14/chartex" xmlns:mc="http://schemas.openxmlformats.org/markup-compatibility/2006" xmlns:aink="http://schemas.microsoft.com/office/drawing/2016/ink" xmlns:am3d="http://schemas.microsoft.com/office/drawing/2017/model3d" xmlns:o="urn:schemas-microsoft-com:office:office" xmlns:r="http://schemas.openxmlformats.org/officeDocument/2006/relationships" xmlns:m="http://schemas.openxmlformats.org/officeDocument/2006/math" xmlns:v="urn:schemas-microsoft-com:vml" xmlns:wp14="http://schemas.microsoft.com/office/word/2010/wordprocessingDrawing" xmlns:wp="http://schemas.openxmlformats.org/drawingml/2006/wordprocessingDrawing" xmlns:w10="urn:schemas-microsoft-com:office:word" xmlns:w="http://schemas.openxmlformats.org/wordprocessingml/2006/main" xmlns:w14="http://schemas.microsoft.com/office/word/2010/wordml" xmlns:w15="http://schemas.microsoft.com/office/word/2012/wordml" xmlns:w16cid="http://schemas.microsoft.com/office/word/2016/wordml/cid" xmlns:w16se="http://schemas.microsoft.com/office/word/2015/wordml/symex" xmlns:wpg="http://schemas.microsoft.com/office/word/2010/wordprocessingGroup" xmlns:wpi="http://schemas.microsoft.com/office/word/2010/wordprocessingInk" xmlns:wne="http://schemas.microsoft.com/office/word/2006/wordml" xmlns:wps="http://schemas.microsoft.com/office/word/2010/wordprocessingShape" mc:Ignorable="w14 w15 w16se w16cid wp14">
+<w:endnotes xmlns:wpc="http://schemas.microsoft.com/office/word/2010/wordprocessingCanvas" xmlns:mc="http://schemas.openxmlformats.org/markup-compatibility/2006" xmlns:o="urn:schemas-microsoft-com:office:office" xmlns:r="http://schemas.openxmlformats.org/officeDocument/2006/relationships" xmlns:m="http://schemas.openxmlformats.org/officeDocument/2006/math" xmlns:v="urn:schemas-microsoft-com:vml" xmlns:wp14="http://schemas.microsoft.com/office/word/2010/wordprocessingDrawing" xmlns:wp="http://schemas.openxmlformats.org/drawingml/2006/wordprocessingDrawing" xmlns:w10="urn:schemas-microsoft-com:office:word" xmlns:w="http://schemas.openxmlformats.org/wordprocessingml/2006/main" xmlns:w14="http://schemas.microsoft.com/office/word/2010/wordml" xmlns:w15="http://schemas.microsoft.com/office/word/2012/wordml" xmlns:wpg="http://schemas.microsoft.com/office/word/2010/wordprocessingGroup" xmlns:wpi="http://schemas.microsoft.com/office/word/2010/wordprocessingInk" xmlns:wne="http://schemas.microsoft.com/office/word/2006/wordml" xmlns:wps="http://schemas.microsoft.com/office/word/2010/wordprocessingShape" mc:Ignorable="w14 w15 wp14">
   <w:endnote w:type="separator" w:id="-1">
     <w:p>
       <w:pPr>
@@ -3220,7 +3396,7 @@
 </file>
 
 <file path=word/footer1.xml><?xml version="1.0" encoding="utf-8"?>
-<w:ftr xmlns:wpc="http://schemas.microsoft.com/office/word/2010/wordprocessingCanvas" xmlns:cx="http://schemas.microsoft.com/office/drawing/2014/chartex" xmlns:cx1="http://schemas.microsoft.com/office/drawing/2015/9/8/chartex" xmlns:cx2="http://schemas.microsoft.com/office/drawing/2015/10/21/chartex" xmlns:cx3="http://schemas.microsoft.com/office/drawing/2016/5/9/chartex" xmlns:cx4="http://schemas.microsoft.com/office/drawing/2016/5/10/chartex" xmlns:cx5="http://schemas.microsoft.com/office/drawing/2016/5/11/chartex" xmlns:cx6="http://schemas.microsoft.com/office/drawing/2016/5/12/chartex" xmlns:cx7="http://schemas.microsoft.com/office/drawing/2016/5/13/chartex" xmlns:cx8="http://schemas.microsoft.com/office/drawing/2016/5/14/chartex" xmlns:mc="http://schemas.openxmlformats.org/markup-compatibility/2006" xmlns:aink="http://schemas.microsoft.com/office/drawing/2016/ink" xmlns:am3d="http://schemas.microsoft.com/office/drawing/2017/model3d" xmlns:o="urn:schemas-microsoft-com:office:office" xmlns:r="http://schemas.openxmlformats.org/officeDocument/2006/relationships" xmlns:m="http://schemas.openxmlformats.org/officeDocument/2006/math" xmlns:v="urn:schemas-microsoft-com:vml" xmlns:wp14="http://schemas.microsoft.com/office/word/2010/wordprocessingDrawing" xmlns:wp="http://schemas.openxmlformats.org/drawingml/2006/wordprocessingDrawing" xmlns:w10="urn:schemas-microsoft-com:office:word" xmlns:w="http://schemas.openxmlformats.org/wordprocessingml/2006/main" xmlns:w14="http://schemas.microsoft.com/office/word/2010/wordml" xmlns:w15="http://schemas.microsoft.com/office/word/2012/wordml" xmlns:w16cid="http://schemas.microsoft.com/office/word/2016/wordml/cid" xmlns:w16se="http://schemas.microsoft.com/office/word/2015/wordml/symex" xmlns:wpg="http://schemas.microsoft.com/office/word/2010/wordprocessingGroup" xmlns:wpi="http://schemas.microsoft.com/office/word/2010/wordprocessingInk" xmlns:wne="http://schemas.microsoft.com/office/word/2006/wordml" xmlns:wps="http://schemas.microsoft.com/office/word/2010/wordprocessingShape" mc:Ignorable="w14 w15 w16se w16cid wp14">
+<w:ftr xmlns:wpc="http://schemas.microsoft.com/office/word/2010/wordprocessingCanvas" xmlns:mc="http://schemas.openxmlformats.org/markup-compatibility/2006" xmlns:o="urn:schemas-microsoft-com:office:office" xmlns:r="http://schemas.openxmlformats.org/officeDocument/2006/relationships" xmlns:m="http://schemas.openxmlformats.org/officeDocument/2006/math" xmlns:v="urn:schemas-microsoft-com:vml" xmlns:wp14="http://schemas.microsoft.com/office/word/2010/wordprocessingDrawing" xmlns:wp="http://schemas.openxmlformats.org/drawingml/2006/wordprocessingDrawing" xmlns:w10="urn:schemas-microsoft-com:office:word" xmlns:w="http://schemas.openxmlformats.org/wordprocessingml/2006/main" xmlns:w14="http://schemas.microsoft.com/office/word/2010/wordml" xmlns:w15="http://schemas.microsoft.com/office/word/2012/wordml" xmlns:wpg="http://schemas.microsoft.com/office/word/2010/wordprocessingGroup" xmlns:wpi="http://schemas.microsoft.com/office/word/2010/wordprocessingInk" xmlns:wne="http://schemas.microsoft.com/office/word/2006/wordml" xmlns:wps="http://schemas.microsoft.com/office/word/2010/wordprocessingShape" mc:Ignorable="w14 w15 wp14">
   <w:p>
     <w:pPr>
       <w:pStyle w:val="Rodap"/>
@@ -3268,7 +3444,7 @@
 </file>
 
 <file path=word/footer2.xml><?xml version="1.0" encoding="utf-8"?>
-<w:ftr xmlns:wpc="http://schemas.microsoft.com/office/word/2010/wordprocessingCanvas" xmlns:cx="http://schemas.microsoft.com/office/drawing/2014/chartex" xmlns:cx1="http://schemas.microsoft.com/office/drawing/2015/9/8/chartex" xmlns:cx2="http://schemas.microsoft.com/office/drawing/2015/10/21/chartex" xmlns:cx3="http://schemas.microsoft.com/office/drawing/2016/5/9/chartex" xmlns:cx4="http://schemas.microsoft.com/office/drawing/2016/5/10/chartex" xmlns:cx5="http://schemas.microsoft.com/office/drawing/2016/5/11/chartex" xmlns:cx6="http://schemas.microsoft.com/office/drawing/2016/5/12/chartex" xmlns:cx7="http://schemas.microsoft.com/office/drawing/2016/5/13/chartex" xmlns:cx8="http://schemas.microsoft.com/office/drawing/2016/5/14/chartex" xmlns:mc="http://schemas.openxmlformats.org/markup-compatibility/2006" xmlns:aink="http://schemas.microsoft.com/office/drawing/2016/ink" xmlns:am3d="http://schemas.microsoft.com/office/drawing/2017/model3d" xmlns:o="urn:schemas-microsoft-com:office:office" xmlns:r="http://schemas.openxmlformats.org/officeDocument/2006/relationships" xmlns:m="http://schemas.openxmlformats.org/officeDocument/2006/math" xmlns:v="urn:schemas-microsoft-com:vml" xmlns:wp14="http://schemas.microsoft.com/office/word/2010/wordprocessingDrawing" xmlns:wp="http://schemas.openxmlformats.org/drawingml/2006/wordprocessingDrawing" xmlns:w10="urn:schemas-microsoft-com:office:word" xmlns:w="http://schemas.openxmlformats.org/wordprocessingml/2006/main" xmlns:w14="http://schemas.microsoft.com/office/word/2010/wordml" xmlns:w15="http://schemas.microsoft.com/office/word/2012/wordml" xmlns:w16cid="http://schemas.microsoft.com/office/word/2016/wordml/cid" xmlns:w16se="http://schemas.microsoft.com/office/word/2015/wordml/symex" xmlns:wpg="http://schemas.microsoft.com/office/word/2010/wordprocessingGroup" xmlns:wpi="http://schemas.microsoft.com/office/word/2010/wordprocessingInk" xmlns:wne="http://schemas.microsoft.com/office/word/2006/wordml" xmlns:wps="http://schemas.microsoft.com/office/word/2010/wordprocessingShape" mc:Ignorable="w14 w15 w16se w16cid wp14">
+<w:ftr xmlns:wpc="http://schemas.microsoft.com/office/word/2010/wordprocessingCanvas" xmlns:mc="http://schemas.openxmlformats.org/markup-compatibility/2006" xmlns:o="urn:schemas-microsoft-com:office:office" xmlns:r="http://schemas.openxmlformats.org/officeDocument/2006/relationships" xmlns:m="http://schemas.openxmlformats.org/officeDocument/2006/math" xmlns:v="urn:schemas-microsoft-com:vml" xmlns:wp14="http://schemas.microsoft.com/office/word/2010/wordprocessingDrawing" xmlns:wp="http://schemas.openxmlformats.org/drawingml/2006/wordprocessingDrawing" xmlns:w10="urn:schemas-microsoft-com:office:word" xmlns:w="http://schemas.openxmlformats.org/wordprocessingml/2006/main" xmlns:w14="http://schemas.microsoft.com/office/word/2010/wordml" xmlns:w15="http://schemas.microsoft.com/office/word/2012/wordml" xmlns:wpg="http://schemas.microsoft.com/office/word/2010/wordprocessingGroup" xmlns:wpi="http://schemas.microsoft.com/office/word/2010/wordprocessingInk" xmlns:wne="http://schemas.microsoft.com/office/word/2006/wordml" xmlns:wps="http://schemas.microsoft.com/office/word/2010/wordprocessingShape" mc:Ignorable="w14 w15 wp14">
   <w:p>
     <w:pPr>
       <w:pStyle w:val="Cabealho"/>
@@ -3345,7 +3521,7 @@
         <w:szCs w:val="18"/>
         <w:lang w:val="pt-BR"/>
       </w:rPr>
-      <w:t>1</w:t>
+      <w:t>3</w:t>
     </w:r>
     <w:r>
       <w:rPr>
@@ -3361,7 +3537,7 @@
 </file>
 
 <file path=word/footnotes.xml><?xml version="1.0" encoding="utf-8"?>
-<w:footnotes xmlns:wpc="http://schemas.microsoft.com/office/word/2010/wordprocessingCanvas" xmlns:cx="http://schemas.microsoft.com/office/drawing/2014/chartex" xmlns:cx1="http://schemas.microsoft.com/office/drawing/2015/9/8/chartex" xmlns:cx2="http://schemas.microsoft.com/office/drawing/2015/10/21/chartex" xmlns:cx3="http://schemas.microsoft.com/office/drawing/2016/5/9/chartex" xmlns:cx4="http://schemas.microsoft.com/office/drawing/2016/5/10/chartex" xmlns:cx5="http://schemas.microsoft.com/office/drawing/2016/5/11/chartex" xmlns:cx6="http://schemas.microsoft.com/office/drawing/2016/5/12/chartex" xmlns:cx7="http://schemas.microsoft.com/office/drawing/2016/5/13/chartex" xmlns:cx8="http://schemas.microsoft.com/office/drawing/2016/5/14/chartex" xmlns:mc="http://schemas.openxmlformats.org/markup-compatibility/2006" xmlns:aink="http://schemas.microsoft.com/office/drawing/2016/ink" xmlns:am3d="http://schemas.microsoft.com/office/drawing/2017/model3d" xmlns:o="urn:schemas-microsoft-com:office:office" xmlns:r="http://schemas.openxmlformats.org/officeDocument/2006/relationships" xmlns:m="http://schemas.openxmlformats.org/officeDocument/2006/math" xmlns:v="urn:schemas-microsoft-com:vml" xmlns:wp14="http://schemas.microsoft.com/office/word/2010/wordprocessingDrawing" xmlns:wp="http://schemas.openxmlformats.org/drawingml/2006/wordprocessingDrawing" xmlns:w10="urn:schemas-microsoft-com:office:word" xmlns:w="http://schemas.openxmlformats.org/wordprocessingml/2006/main" xmlns:w14="http://schemas.microsoft.com/office/word/2010/wordml" xmlns:w15="http://schemas.microsoft.com/office/word/2012/wordml" xmlns:w16cid="http://schemas.microsoft.com/office/word/2016/wordml/cid" xmlns:w16se="http://schemas.microsoft.com/office/word/2015/wordml/symex" xmlns:wpg="http://schemas.microsoft.com/office/word/2010/wordprocessingGroup" xmlns:wpi="http://schemas.microsoft.com/office/word/2010/wordprocessingInk" xmlns:wne="http://schemas.microsoft.com/office/word/2006/wordml" xmlns:wps="http://schemas.microsoft.com/office/word/2010/wordprocessingShape" mc:Ignorable="w14 w15 w16se w16cid wp14">
+<w:footnotes xmlns:wpc="http://schemas.microsoft.com/office/word/2010/wordprocessingCanvas" xmlns:mc="http://schemas.openxmlformats.org/markup-compatibility/2006" xmlns:o="urn:schemas-microsoft-com:office:office" xmlns:r="http://schemas.openxmlformats.org/officeDocument/2006/relationships" xmlns:m="http://schemas.openxmlformats.org/officeDocument/2006/math" xmlns:v="urn:schemas-microsoft-com:vml" xmlns:wp14="http://schemas.microsoft.com/office/word/2010/wordprocessingDrawing" xmlns:wp="http://schemas.openxmlformats.org/drawingml/2006/wordprocessingDrawing" xmlns:w10="urn:schemas-microsoft-com:office:word" xmlns:w="http://schemas.openxmlformats.org/wordprocessingml/2006/main" xmlns:w14="http://schemas.microsoft.com/office/word/2010/wordml" xmlns:w15="http://schemas.microsoft.com/office/word/2012/wordml" xmlns:wpg="http://schemas.microsoft.com/office/word/2010/wordprocessingGroup" xmlns:wpi="http://schemas.microsoft.com/office/word/2010/wordprocessingInk" xmlns:wne="http://schemas.microsoft.com/office/word/2006/wordml" xmlns:wps="http://schemas.microsoft.com/office/word/2010/wordprocessingShape" mc:Ignorable="w14 w15 wp14">
   <w:footnote w:type="separator" w:id="-1">
     <w:p>
       <w:pPr>
@@ -3386,7 +3562,7 @@
 </file>
 
 <file path=word/header1.xml><?xml version="1.0" encoding="utf-8"?>
-<w:hdr xmlns:wpc="http://schemas.microsoft.com/office/word/2010/wordprocessingCanvas" xmlns:cx="http://schemas.microsoft.com/office/drawing/2014/chartex" xmlns:cx1="http://schemas.microsoft.com/office/drawing/2015/9/8/chartex" xmlns:cx2="http://schemas.microsoft.com/office/drawing/2015/10/21/chartex" xmlns:cx3="http://schemas.microsoft.com/office/drawing/2016/5/9/chartex" xmlns:cx4="http://schemas.microsoft.com/office/drawing/2016/5/10/chartex" xmlns:cx5="http://schemas.microsoft.com/office/drawing/2016/5/11/chartex" xmlns:cx6="http://schemas.microsoft.com/office/drawing/2016/5/12/chartex" xmlns:cx7="http://schemas.microsoft.com/office/drawing/2016/5/13/chartex" xmlns:cx8="http://schemas.microsoft.com/office/drawing/2016/5/14/chartex" xmlns:mc="http://schemas.openxmlformats.org/markup-compatibility/2006" xmlns:aink="http://schemas.microsoft.com/office/drawing/2016/ink" xmlns:am3d="http://schemas.microsoft.com/office/drawing/2017/model3d" xmlns:o="urn:schemas-microsoft-com:office:office" xmlns:r="http://schemas.openxmlformats.org/officeDocument/2006/relationships" xmlns:m="http://schemas.openxmlformats.org/officeDocument/2006/math" xmlns:v="urn:schemas-microsoft-com:vml" xmlns:wp14="http://schemas.microsoft.com/office/word/2010/wordprocessingDrawing" xmlns:wp="http://schemas.openxmlformats.org/drawingml/2006/wordprocessingDrawing" xmlns:w10="urn:schemas-microsoft-com:office:word" xmlns:w="http://schemas.openxmlformats.org/wordprocessingml/2006/main" xmlns:w14="http://schemas.microsoft.com/office/word/2010/wordml" xmlns:w15="http://schemas.microsoft.com/office/word/2012/wordml" xmlns:w16cid="http://schemas.microsoft.com/office/word/2016/wordml/cid" xmlns:w16se="http://schemas.microsoft.com/office/word/2015/wordml/symex" xmlns:wpg="http://schemas.microsoft.com/office/word/2010/wordprocessingGroup" xmlns:wpi="http://schemas.microsoft.com/office/word/2010/wordprocessingInk" xmlns:wne="http://schemas.microsoft.com/office/word/2006/wordml" xmlns:wps="http://schemas.microsoft.com/office/word/2010/wordprocessingShape" mc:Ignorable="w14 w15 w16se w16cid wp14">
+<w:hdr xmlns:wpc="http://schemas.microsoft.com/office/word/2010/wordprocessingCanvas" xmlns:mc="http://schemas.openxmlformats.org/markup-compatibility/2006" xmlns:o="urn:schemas-microsoft-com:office:office" xmlns:r="http://schemas.openxmlformats.org/officeDocument/2006/relationships" xmlns:m="http://schemas.openxmlformats.org/officeDocument/2006/math" xmlns:v="urn:schemas-microsoft-com:vml" xmlns:wp14="http://schemas.microsoft.com/office/word/2010/wordprocessingDrawing" xmlns:wp="http://schemas.openxmlformats.org/drawingml/2006/wordprocessingDrawing" xmlns:w10="urn:schemas-microsoft-com:office:word" xmlns:w="http://schemas.openxmlformats.org/wordprocessingml/2006/main" xmlns:w14="http://schemas.microsoft.com/office/word/2010/wordml" xmlns:w15="http://schemas.microsoft.com/office/word/2012/wordml" xmlns:wpg="http://schemas.microsoft.com/office/word/2010/wordprocessingGroup" xmlns:wpi="http://schemas.microsoft.com/office/word/2010/wordprocessingInk" xmlns:wne="http://schemas.microsoft.com/office/word/2006/wordml" xmlns:wps="http://schemas.microsoft.com/office/word/2010/wordprocessingShape" mc:Ignorable="w14 w15 wp14">
   <w:p>
     <w:pPr>
       <w:pStyle w:val="Cabealho"/>
@@ -3469,7 +3645,7 @@
 </file>
 
 <file path=word/header2.xml><?xml version="1.0" encoding="utf-8"?>
-<w:hdr xmlns:wpc="http://schemas.microsoft.com/office/word/2010/wordprocessingCanvas" xmlns:cx="http://schemas.microsoft.com/office/drawing/2014/chartex" xmlns:cx1="http://schemas.microsoft.com/office/drawing/2015/9/8/chartex" xmlns:cx2="http://schemas.microsoft.com/office/drawing/2015/10/21/chartex" xmlns:cx3="http://schemas.microsoft.com/office/drawing/2016/5/9/chartex" xmlns:cx4="http://schemas.microsoft.com/office/drawing/2016/5/10/chartex" xmlns:cx5="http://schemas.microsoft.com/office/drawing/2016/5/11/chartex" xmlns:cx6="http://schemas.microsoft.com/office/drawing/2016/5/12/chartex" xmlns:cx7="http://schemas.microsoft.com/office/drawing/2016/5/13/chartex" xmlns:cx8="http://schemas.microsoft.com/office/drawing/2016/5/14/chartex" xmlns:mc="http://schemas.openxmlformats.org/markup-compatibility/2006" xmlns:aink="http://schemas.microsoft.com/office/drawing/2016/ink" xmlns:am3d="http://schemas.microsoft.com/office/drawing/2017/model3d" xmlns:o="urn:schemas-microsoft-com:office:office" xmlns:r="http://schemas.openxmlformats.org/officeDocument/2006/relationships" xmlns:m="http://schemas.openxmlformats.org/officeDocument/2006/math" xmlns:v="urn:schemas-microsoft-com:vml" xmlns:wp14="http://schemas.microsoft.com/office/word/2010/wordprocessingDrawing" xmlns:wp="http://schemas.openxmlformats.org/drawingml/2006/wordprocessingDrawing" xmlns:w10="urn:schemas-microsoft-com:office:word" xmlns:w="http://schemas.openxmlformats.org/wordprocessingml/2006/main" xmlns:w14="http://schemas.microsoft.com/office/word/2010/wordml" xmlns:w15="http://schemas.microsoft.com/office/word/2012/wordml" xmlns:w16cid="http://schemas.microsoft.com/office/word/2016/wordml/cid" xmlns:w16se="http://schemas.microsoft.com/office/word/2015/wordml/symex" xmlns:wpg="http://schemas.microsoft.com/office/word/2010/wordprocessingGroup" xmlns:wpi="http://schemas.microsoft.com/office/word/2010/wordprocessingInk" xmlns:wne="http://schemas.microsoft.com/office/word/2006/wordml" xmlns:wps="http://schemas.microsoft.com/office/word/2010/wordprocessingShape" mc:Ignorable="w14 w15 w16se w16cid wp14">
+<w:hdr xmlns:wpc="http://schemas.microsoft.com/office/word/2010/wordprocessingCanvas" xmlns:mc="http://schemas.openxmlformats.org/markup-compatibility/2006" xmlns:o="urn:schemas-microsoft-com:office:office" xmlns:r="http://schemas.openxmlformats.org/officeDocument/2006/relationships" xmlns:m="http://schemas.openxmlformats.org/officeDocument/2006/math" xmlns:v="urn:schemas-microsoft-com:vml" xmlns:wp14="http://schemas.microsoft.com/office/word/2010/wordprocessingDrawing" xmlns:wp="http://schemas.openxmlformats.org/drawingml/2006/wordprocessingDrawing" xmlns:w10="urn:schemas-microsoft-com:office:word" xmlns:w="http://schemas.openxmlformats.org/wordprocessingml/2006/main" xmlns:w14="http://schemas.microsoft.com/office/word/2010/wordml" xmlns:w15="http://schemas.microsoft.com/office/word/2012/wordml" xmlns:wpg="http://schemas.microsoft.com/office/word/2010/wordprocessingGroup" xmlns:wpi="http://schemas.microsoft.com/office/word/2010/wordprocessingInk" xmlns:wne="http://schemas.microsoft.com/office/word/2006/wordml" xmlns:wps="http://schemas.microsoft.com/office/word/2010/wordprocessingShape" mc:Ignorable="w14 w15 wp14">
   <w:p>
     <w:pPr>
       <w:pStyle w:val="Rodap"/>
@@ -3501,7 +3677,7 @@
 </file>
 
 <file path=word/numbering.xml><?xml version="1.0" encoding="utf-8"?>
-<w:numbering xmlns:wpc="http://schemas.microsoft.com/office/word/2010/wordprocessingCanvas" xmlns:cx="http://schemas.microsoft.com/office/drawing/2014/chartex" xmlns:cx1="http://schemas.microsoft.com/office/drawing/2015/9/8/chartex" xmlns:cx2="http://schemas.microsoft.com/office/drawing/2015/10/21/chartex" xmlns:cx3="http://schemas.microsoft.com/office/drawing/2016/5/9/chartex" xmlns:cx4="http://schemas.microsoft.com/office/drawing/2016/5/10/chartex" xmlns:cx5="http://schemas.microsoft.com/office/drawing/2016/5/11/chartex" xmlns:cx6="http://schemas.microsoft.com/office/drawing/2016/5/12/chartex" xmlns:cx7="http://schemas.microsoft.com/office/drawing/2016/5/13/chartex" xmlns:cx8="http://schemas.microsoft.com/office/drawing/2016/5/14/chartex" xmlns:mc="http://schemas.openxmlformats.org/markup-compatibility/2006" xmlns:aink="http://schemas.microsoft.com/office/drawing/2016/ink" xmlns:am3d="http://schemas.microsoft.com/office/drawing/2017/model3d" xmlns:o="urn:schemas-microsoft-com:office:office" xmlns:r="http://schemas.openxmlformats.org/officeDocument/2006/relationships" xmlns:m="http://schemas.openxmlformats.org/officeDocument/2006/math" xmlns:v="urn:schemas-microsoft-com:vml" xmlns:wp14="http://schemas.microsoft.com/office/word/2010/wordprocessingDrawing" xmlns:wp="http://schemas.openxmlformats.org/drawingml/2006/wordprocessingDrawing" xmlns:w10="urn:schemas-microsoft-com:office:word" xmlns:w="http://schemas.openxmlformats.org/wordprocessingml/2006/main" xmlns:w14="http://schemas.microsoft.com/office/word/2010/wordml" xmlns:w15="http://schemas.microsoft.com/office/word/2012/wordml" xmlns:w16cid="http://schemas.microsoft.com/office/word/2016/wordml/cid" xmlns:w16se="http://schemas.microsoft.com/office/word/2015/wordml/symex" xmlns:wpg="http://schemas.microsoft.com/office/word/2010/wordprocessingGroup" xmlns:wpi="http://schemas.microsoft.com/office/word/2010/wordprocessingInk" xmlns:wne="http://schemas.microsoft.com/office/word/2006/wordml" xmlns:wps="http://schemas.microsoft.com/office/word/2010/wordprocessingShape" mc:Ignorable="w14 w15 w16se w16cid wp14">
+<w:numbering xmlns:wpc="http://schemas.microsoft.com/office/word/2010/wordprocessingCanvas" xmlns:mc="http://schemas.openxmlformats.org/markup-compatibility/2006" xmlns:o="urn:schemas-microsoft-com:office:office" xmlns:r="http://schemas.openxmlformats.org/officeDocument/2006/relationships" xmlns:m="http://schemas.openxmlformats.org/officeDocument/2006/math" xmlns:v="urn:schemas-microsoft-com:vml" xmlns:wp14="http://schemas.microsoft.com/office/word/2010/wordprocessingDrawing" xmlns:wp="http://schemas.openxmlformats.org/drawingml/2006/wordprocessingDrawing" xmlns:w10="urn:schemas-microsoft-com:office:word" xmlns:w="http://schemas.openxmlformats.org/wordprocessingml/2006/main" xmlns:w14="http://schemas.microsoft.com/office/word/2010/wordml" xmlns:w15="http://schemas.microsoft.com/office/word/2012/wordml" xmlns:wpg="http://schemas.microsoft.com/office/word/2010/wordprocessingGroup" xmlns:wpi="http://schemas.microsoft.com/office/word/2010/wordprocessingInk" xmlns:wne="http://schemas.microsoft.com/office/word/2006/wordml" xmlns:wps="http://schemas.microsoft.com/office/word/2010/wordprocessingShape" mc:Ignorable="w14 w15 wp14">
   <w:abstractNum w:abstractNumId="0" w15:restartNumberingAfterBreak="0">
     <w:nsid w:val="05AB2602"/>
     <w:multiLevelType w:val="hybridMultilevel"/>
@@ -4874,7 +5050,7 @@
 </file>
 
 <file path=word/styles.xml><?xml version="1.0" encoding="utf-8"?>
-<w:styles xmlns:mc="http://schemas.openxmlformats.org/markup-compatibility/2006" xmlns:r="http://schemas.openxmlformats.org/officeDocument/2006/relationships" xmlns:w="http://schemas.openxmlformats.org/wordprocessingml/2006/main" xmlns:w14="http://schemas.microsoft.com/office/word/2010/wordml" xmlns:w15="http://schemas.microsoft.com/office/word/2012/wordml" xmlns:w16cid="http://schemas.microsoft.com/office/word/2016/wordml/cid" xmlns:w16se="http://schemas.microsoft.com/office/word/2015/wordml/symex" mc:Ignorable="w14 w15 w16se w16cid">
+<w:styles xmlns:mc="http://schemas.openxmlformats.org/markup-compatibility/2006" xmlns:r="http://schemas.openxmlformats.org/officeDocument/2006/relationships" xmlns:w="http://schemas.openxmlformats.org/wordprocessingml/2006/main" xmlns:w14="http://schemas.microsoft.com/office/word/2010/wordml" xmlns:w15="http://schemas.microsoft.com/office/word/2012/wordml" mc:Ignorable="w14 w15">
   <w:docDefaults>
     <w:rPrDefault>
       <w:rPr>
@@ -4888,7 +5064,7 @@
       </w:pPr>
     </w:pPrDefault>
   </w:docDefaults>
-  <w:latentStyles w:defLockedState="0" w:defUIPriority="99" w:defSemiHidden="0" w:defUnhideWhenUsed="0" w:defQFormat="0" w:count="375">
+  <w:latentStyles w:defLockedState="0" w:defUIPriority="99" w:defSemiHidden="0" w:defUnhideWhenUsed="0" w:defQFormat="0" w:count="371">
     <w:lsdException w:name="Normal" w:uiPriority="0" w:qFormat="1"/>
     <w:lsdException w:name="heading 1" w:uiPriority="0" w:qFormat="1"/>
     <w:lsdException w:name="heading 2" w:uiPriority="0" w:qFormat="1"/>
@@ -5256,10 +5432,6 @@
     <w:lsdException w:name="List Table 5 Dark Accent 6" w:uiPriority="50"/>
     <w:lsdException w:name="List Table 6 Colorful Accent 6" w:uiPriority="51"/>
     <w:lsdException w:name="List Table 7 Colorful Accent 6" w:uiPriority="52"/>
-    <w:lsdException w:name="Mention" w:semiHidden="1" w:unhideWhenUsed="1"/>
-    <w:lsdException w:name="Smart Hyperlink" w:semiHidden="1" w:unhideWhenUsed="1"/>
-    <w:lsdException w:name="Hashtag" w:semiHidden="1" w:unhideWhenUsed="1"/>
-    <w:lsdException w:name="Unresolved Mention" w:semiHidden="1" w:unhideWhenUsed="1"/>
   </w:latentStyles>
   <w:style w:type="paragraph" w:default="1" w:styleId="Normal">
     <w:name w:val="Normal"/>
@@ -6487,7 +6659,7 @@
 </file>
 
 <file path=customXml/itemProps2.xml><?xml version="1.0" encoding="utf-8"?>
-<ds:datastoreItem xmlns:ds="http://schemas.openxmlformats.org/officeDocument/2006/customXml" ds:itemID="{69511AF6-341C-4CCF-87B7-069D8B564A19}">
+<ds:datastoreItem xmlns:ds="http://schemas.openxmlformats.org/officeDocument/2006/customXml" ds:itemID="{5FE5220C-87CF-473F-8CAF-A7FCE5671C30}">
   <ds:schemaRefs>
     <ds:schemaRef ds:uri="http://schemas.openxmlformats.org/officeDocument/2006/bibliography"/>
   </ds:schemaRefs>

</xml_diff>

<commit_message>
Atualizacao do Caso de Uso e Diagrama de Classes
</commit_message>
<xml_diff>
--- a/009 - Documento de Arquitetura - Academicci.docx
+++ b/009 - Documento de Arquitetura - Academicci.docx
@@ -1,6 +1,6 @@
 
 <file path=word/document.xml><?xml version="1.0" encoding="utf-8"?>
-<w:document xmlns:wpc="http://schemas.microsoft.com/office/word/2010/wordprocessingCanvas" xmlns:mc="http://schemas.openxmlformats.org/markup-compatibility/2006" xmlns:o="urn:schemas-microsoft-com:office:office" xmlns:r="http://schemas.openxmlformats.org/officeDocument/2006/relationships" xmlns:m="http://schemas.openxmlformats.org/officeDocument/2006/math" xmlns:v="urn:schemas-microsoft-com:vml" xmlns:wp14="http://schemas.microsoft.com/office/word/2010/wordprocessingDrawing" xmlns:wp="http://schemas.openxmlformats.org/drawingml/2006/wordprocessingDrawing" xmlns:w10="urn:schemas-microsoft-com:office:word" xmlns:w="http://schemas.openxmlformats.org/wordprocessingml/2006/main" xmlns:w14="http://schemas.microsoft.com/office/word/2010/wordml" xmlns:w15="http://schemas.microsoft.com/office/word/2012/wordml" xmlns:wpg="http://schemas.microsoft.com/office/word/2010/wordprocessingGroup" xmlns:wpi="http://schemas.microsoft.com/office/word/2010/wordprocessingInk" xmlns:wne="http://schemas.microsoft.com/office/word/2006/wordml" xmlns:wps="http://schemas.microsoft.com/office/word/2010/wordprocessingShape" mc:Ignorable="w14 w15 wp14">
+<w:document xmlns:wpc="http://schemas.microsoft.com/office/word/2010/wordprocessingCanvas" xmlns:cx="http://schemas.microsoft.com/office/drawing/2014/chartex" xmlns:cx1="http://schemas.microsoft.com/office/drawing/2015/9/8/chartex" xmlns:cx2="http://schemas.microsoft.com/office/drawing/2015/10/21/chartex" xmlns:cx3="http://schemas.microsoft.com/office/drawing/2016/5/9/chartex" xmlns:cx4="http://schemas.microsoft.com/office/drawing/2016/5/10/chartex" xmlns:cx5="http://schemas.microsoft.com/office/drawing/2016/5/11/chartex" xmlns:cx6="http://schemas.microsoft.com/office/drawing/2016/5/12/chartex" xmlns:cx7="http://schemas.microsoft.com/office/drawing/2016/5/13/chartex" xmlns:cx8="http://schemas.microsoft.com/office/drawing/2016/5/14/chartex" xmlns:mc="http://schemas.openxmlformats.org/markup-compatibility/2006" xmlns:aink="http://schemas.microsoft.com/office/drawing/2016/ink" xmlns:am3d="http://schemas.microsoft.com/office/drawing/2017/model3d" xmlns:o="urn:schemas-microsoft-com:office:office" xmlns:r="http://schemas.openxmlformats.org/officeDocument/2006/relationships" xmlns:m="http://schemas.openxmlformats.org/officeDocument/2006/math" xmlns:v="urn:schemas-microsoft-com:vml" xmlns:wp14="http://schemas.microsoft.com/office/word/2010/wordprocessingDrawing" xmlns:wp="http://schemas.openxmlformats.org/drawingml/2006/wordprocessingDrawing" xmlns:w10="urn:schemas-microsoft-com:office:word" xmlns:w="http://schemas.openxmlformats.org/wordprocessingml/2006/main" xmlns:w14="http://schemas.microsoft.com/office/word/2010/wordml" xmlns:w15="http://schemas.microsoft.com/office/word/2012/wordml" xmlns:w16cid="http://schemas.microsoft.com/office/word/2016/wordml/cid" xmlns:w16se="http://schemas.microsoft.com/office/word/2015/wordml/symex" xmlns:wpg="http://schemas.microsoft.com/office/word/2010/wordprocessingGroup" xmlns:wpi="http://schemas.microsoft.com/office/word/2010/wordprocessingInk" xmlns:wne="http://schemas.microsoft.com/office/word/2006/wordml" xmlns:wps="http://schemas.microsoft.com/office/word/2010/wordprocessingShape" mc:Ignorable="w14 w15 w16se w16cid wp14">
   <w:body>
     <w:p>
       <w:pPr>
@@ -134,6 +134,7 @@
         <w:pStyle w:val="Sumrio1"/>
         <w:rPr>
           <w:rFonts w:asciiTheme="minorHAnsi" w:eastAsiaTheme="minorEastAsia" w:hAnsiTheme="minorHAnsi" w:cstheme="minorBidi"/>
+          <w:noProof/>
           <w:sz w:val="22"/>
           <w:szCs w:val="22"/>
           <w:lang w:val="pt-BR" w:eastAsia="pt-BR"/>
@@ -163,10 +164,11 @@
         </w:rPr>
         <w:fldChar w:fldCharType="separate"/>
       </w:r>
-      <w:hyperlink w:anchor="_Toc494397737" w:history="1">
+      <w:hyperlink w:anchor="_Toc498028904" w:history="1">
         <w:r>
           <w:rPr>
             <w:rStyle w:val="Hyperlink"/>
+            <w:noProof/>
             <w:lang w:val="pt-BR"/>
           </w:rPr>
           <w:t>1.</w:t>
@@ -174,6 +176,7 @@
         <w:r>
           <w:rPr>
             <w:rFonts w:asciiTheme="minorHAnsi" w:eastAsiaTheme="minorEastAsia" w:hAnsiTheme="minorHAnsi" w:cstheme="minorBidi"/>
+            <w:noProof/>
             <w:sz w:val="22"/>
             <w:szCs w:val="22"/>
             <w:lang w:val="pt-BR" w:eastAsia="pt-BR"/>
@@ -183,51 +186,85 @@
         <w:r>
           <w:rPr>
             <w:rStyle w:val="Hyperlink"/>
+            <w:noProof/>
             <w:lang w:val="pt-BR"/>
           </w:rPr>
           <w:t>Introdução</w:t>
         </w:r>
         <w:r>
+          <w:rPr>
+            <w:noProof/>
+            <w:webHidden/>
+          </w:rPr>
           <w:tab/>
         </w:r>
         <w:r>
+          <w:rPr>
+            <w:noProof/>
+            <w:webHidden/>
+          </w:rPr>
           <w:fldChar w:fldCharType="begin"/>
         </w:r>
         <w:r>
-          <w:instrText xml:space="preserve"> PAGEREF _Toc494397737 \h </w:instrText>
-        </w:r>
-        <w:r>
+          <w:rPr>
+            <w:noProof/>
+            <w:webHidden/>
+          </w:rPr>
+          <w:instrText xml:space="preserve"> PAGEREF _Toc498028904 \h </w:instrText>
+        </w:r>
+        <w:r>
+          <w:rPr>
+            <w:noProof/>
+            <w:webHidden/>
+          </w:rPr>
+        </w:r>
+        <w:r>
+          <w:rPr>
+            <w:noProof/>
+            <w:webHidden/>
+          </w:rPr>
           <w:fldChar w:fldCharType="separate"/>
         </w:r>
         <w:r>
+          <w:rPr>
+            <w:noProof/>
+            <w:webHidden/>
+          </w:rPr>
           <w:t>1</w:t>
         </w:r>
         <w:r>
+          <w:rPr>
+            <w:noProof/>
+            <w:webHidden/>
+          </w:rPr>
           <w:fldChar w:fldCharType="end"/>
         </w:r>
       </w:hyperlink>
     </w:p>
     <w:p>
       <w:pPr>
-        <w:pStyle w:val="Sumrio1"/>
+        <w:pStyle w:val="Sumrio2"/>
         <w:rPr>
           <w:rFonts w:asciiTheme="minorHAnsi" w:eastAsiaTheme="minorEastAsia" w:hAnsiTheme="minorHAnsi" w:cstheme="minorBidi"/>
+          <w:noProof/>
           <w:sz w:val="22"/>
           <w:szCs w:val="22"/>
           <w:lang w:val="pt-BR" w:eastAsia="pt-BR"/>
         </w:rPr>
       </w:pPr>
-      <w:hyperlink w:anchor="_Toc494397738" w:history="1">
+      <w:hyperlink w:anchor="_Toc498028905" w:history="1">
         <w:r>
           <w:rPr>
             <w:rStyle w:val="Hyperlink"/>
+            <w:noProof/>
             <w:lang w:val="pt-BR"/>
           </w:rPr>
-          <w:t>2.</w:t>
+          <w:t>1.1.</w:t>
         </w:r>
         <w:r>
           <w:rPr>
             <w:rFonts w:asciiTheme="minorHAnsi" w:eastAsiaTheme="minorEastAsia" w:hAnsiTheme="minorHAnsi" w:cstheme="minorBidi"/>
+            <w:noProof/>
             <w:sz w:val="22"/>
             <w:szCs w:val="22"/>
             <w:lang w:val="pt-BR" w:eastAsia="pt-BR"/>
@@ -237,51 +274,85 @@
         <w:r>
           <w:rPr>
             <w:rStyle w:val="Hyperlink"/>
+            <w:noProof/>
             <w:lang w:val="pt-BR"/>
           </w:rPr>
-          <w:t>Escopo do Projeto</w:t>
-        </w:r>
-        <w:r>
+          <w:t>Finalidade</w:t>
+        </w:r>
+        <w:r>
+          <w:rPr>
+            <w:noProof/>
+            <w:webHidden/>
+          </w:rPr>
           <w:tab/>
         </w:r>
         <w:r>
+          <w:rPr>
+            <w:noProof/>
+            <w:webHidden/>
+          </w:rPr>
           <w:fldChar w:fldCharType="begin"/>
         </w:r>
         <w:r>
-          <w:instrText xml:space="preserve"> PAGEREF _Toc494397738 \h </w:instrText>
-        </w:r>
-        <w:r>
+          <w:rPr>
+            <w:noProof/>
+            <w:webHidden/>
+          </w:rPr>
+          <w:instrText xml:space="preserve"> PAGEREF _Toc498028905 \h </w:instrText>
+        </w:r>
+        <w:r>
+          <w:rPr>
+            <w:noProof/>
+            <w:webHidden/>
+          </w:rPr>
+        </w:r>
+        <w:r>
+          <w:rPr>
+            <w:noProof/>
+            <w:webHidden/>
+          </w:rPr>
           <w:fldChar w:fldCharType="separate"/>
         </w:r>
         <w:r>
+          <w:rPr>
+            <w:noProof/>
+            <w:webHidden/>
+          </w:rPr>
           <w:t>1</w:t>
         </w:r>
         <w:r>
+          <w:rPr>
+            <w:noProof/>
+            <w:webHidden/>
+          </w:rPr>
           <w:fldChar w:fldCharType="end"/>
         </w:r>
       </w:hyperlink>
     </w:p>
     <w:p>
       <w:pPr>
-        <w:pStyle w:val="Sumrio1"/>
+        <w:pStyle w:val="Sumrio2"/>
         <w:rPr>
           <w:rFonts w:asciiTheme="minorHAnsi" w:eastAsiaTheme="minorEastAsia" w:hAnsiTheme="minorHAnsi" w:cstheme="minorBidi"/>
+          <w:noProof/>
           <w:sz w:val="22"/>
           <w:szCs w:val="22"/>
           <w:lang w:val="pt-BR" w:eastAsia="pt-BR"/>
         </w:rPr>
       </w:pPr>
-      <w:hyperlink w:anchor="_Toc494397739" w:history="1">
+      <w:hyperlink w:anchor="_Toc498028906" w:history="1">
         <w:r>
           <w:rPr>
             <w:rStyle w:val="Hyperlink"/>
+            <w:noProof/>
             <w:lang w:val="pt-BR"/>
           </w:rPr>
-          <w:t>3.</w:t>
+          <w:t>1.2.</w:t>
         </w:r>
         <w:r>
           <w:rPr>
             <w:rFonts w:asciiTheme="minorHAnsi" w:eastAsiaTheme="minorEastAsia" w:hAnsiTheme="minorHAnsi" w:cstheme="minorBidi"/>
+            <w:noProof/>
             <w:sz w:val="22"/>
             <w:szCs w:val="22"/>
             <w:lang w:val="pt-BR" w:eastAsia="pt-BR"/>
@@ -291,51 +362,85 @@
         <w:r>
           <w:rPr>
             <w:rStyle w:val="Hyperlink"/>
+            <w:noProof/>
             <w:lang w:val="pt-BR"/>
           </w:rPr>
-          <w:t>Organização do Projeto</w:t>
-        </w:r>
-        <w:r>
+          <w:t>Escopo</w:t>
+        </w:r>
+        <w:r>
+          <w:rPr>
+            <w:noProof/>
+            <w:webHidden/>
+          </w:rPr>
           <w:tab/>
         </w:r>
         <w:r>
+          <w:rPr>
+            <w:noProof/>
+            <w:webHidden/>
+          </w:rPr>
           <w:fldChar w:fldCharType="begin"/>
         </w:r>
         <w:r>
-          <w:instrText xml:space="preserve"> PAGEREF _Toc494397739 \h </w:instrText>
-        </w:r>
-        <w:r>
+          <w:rPr>
+            <w:noProof/>
+            <w:webHidden/>
+          </w:rPr>
+          <w:instrText xml:space="preserve"> PAGEREF _Toc498028906 \h </w:instrText>
+        </w:r>
+        <w:r>
+          <w:rPr>
+            <w:noProof/>
+            <w:webHidden/>
+          </w:rPr>
+        </w:r>
+        <w:r>
+          <w:rPr>
+            <w:noProof/>
+            <w:webHidden/>
+          </w:rPr>
           <w:fldChar w:fldCharType="separate"/>
         </w:r>
         <w:r>
-          <w:t>2</w:t>
-        </w:r>
-        <w:r>
+          <w:rPr>
+            <w:noProof/>
+            <w:webHidden/>
+          </w:rPr>
+          <w:t>1</w:t>
+        </w:r>
+        <w:r>
+          <w:rPr>
+            <w:noProof/>
+            <w:webHidden/>
+          </w:rPr>
           <w:fldChar w:fldCharType="end"/>
         </w:r>
       </w:hyperlink>
     </w:p>
     <w:p>
       <w:pPr>
-        <w:pStyle w:val="Sumrio1"/>
+        <w:pStyle w:val="Sumrio2"/>
         <w:rPr>
           <w:rFonts w:asciiTheme="minorHAnsi" w:eastAsiaTheme="minorEastAsia" w:hAnsiTheme="minorHAnsi" w:cstheme="minorBidi"/>
+          <w:noProof/>
           <w:sz w:val="22"/>
           <w:szCs w:val="22"/>
           <w:lang w:val="pt-BR" w:eastAsia="pt-BR"/>
         </w:rPr>
       </w:pPr>
-      <w:hyperlink w:anchor="_Toc494397740" w:history="1">
+      <w:hyperlink w:anchor="_Toc498028907" w:history="1">
         <w:r>
           <w:rPr>
             <w:rStyle w:val="Hyperlink"/>
+            <w:noProof/>
             <w:lang w:val="pt-BR"/>
           </w:rPr>
-          <w:t>4.</w:t>
+          <w:t>1.3.</w:t>
         </w:r>
         <w:r>
           <w:rPr>
             <w:rFonts w:asciiTheme="minorHAnsi" w:eastAsiaTheme="minorEastAsia" w:hAnsiTheme="minorHAnsi" w:cstheme="minorBidi"/>
+            <w:noProof/>
             <w:sz w:val="22"/>
             <w:szCs w:val="22"/>
             <w:lang w:val="pt-BR" w:eastAsia="pt-BR"/>
@@ -345,51 +450,85 @@
         <w:r>
           <w:rPr>
             <w:rStyle w:val="Hyperlink"/>
+            <w:noProof/>
             <w:lang w:val="pt-BR"/>
           </w:rPr>
-          <w:t>Processo e medidas de desenvolvimento</w:t>
-        </w:r>
-        <w:r>
+          <w:t>Definições, Acrônimos e Abreviações</w:t>
+        </w:r>
+        <w:r>
+          <w:rPr>
+            <w:noProof/>
+            <w:webHidden/>
+          </w:rPr>
           <w:tab/>
         </w:r>
         <w:r>
+          <w:rPr>
+            <w:noProof/>
+            <w:webHidden/>
+          </w:rPr>
           <w:fldChar w:fldCharType="begin"/>
         </w:r>
         <w:r>
-          <w:instrText xml:space="preserve"> PAGEREF _Toc494397740 \h </w:instrText>
-        </w:r>
-        <w:r>
+          <w:rPr>
+            <w:noProof/>
+            <w:webHidden/>
+          </w:rPr>
+          <w:instrText xml:space="preserve"> PAGEREF _Toc498028907 \h </w:instrText>
+        </w:r>
+        <w:r>
+          <w:rPr>
+            <w:noProof/>
+            <w:webHidden/>
+          </w:rPr>
+        </w:r>
+        <w:r>
+          <w:rPr>
+            <w:noProof/>
+            <w:webHidden/>
+          </w:rPr>
           <w:fldChar w:fldCharType="separate"/>
         </w:r>
         <w:r>
+          <w:rPr>
+            <w:noProof/>
+            <w:webHidden/>
+          </w:rPr>
           <w:t>2</w:t>
         </w:r>
         <w:r>
+          <w:rPr>
+            <w:noProof/>
+            <w:webHidden/>
+          </w:rPr>
           <w:fldChar w:fldCharType="end"/>
         </w:r>
       </w:hyperlink>
     </w:p>
     <w:p>
       <w:pPr>
-        <w:pStyle w:val="Sumrio1"/>
+        <w:pStyle w:val="Sumrio2"/>
         <w:rPr>
           <w:rFonts w:asciiTheme="minorHAnsi" w:eastAsiaTheme="minorEastAsia" w:hAnsiTheme="minorHAnsi" w:cstheme="minorBidi"/>
+          <w:noProof/>
           <w:sz w:val="22"/>
           <w:szCs w:val="22"/>
           <w:lang w:val="pt-BR" w:eastAsia="pt-BR"/>
         </w:rPr>
       </w:pPr>
-      <w:hyperlink w:anchor="_Toc494397741" w:history="1">
+      <w:hyperlink w:anchor="_Toc498028908" w:history="1">
         <w:r>
           <w:rPr>
             <w:rStyle w:val="Hyperlink"/>
+            <w:noProof/>
             <w:lang w:val="pt-BR"/>
           </w:rPr>
-          <w:t>5.</w:t>
+          <w:t>1.4.</w:t>
         </w:r>
         <w:r>
           <w:rPr>
             <w:rFonts w:asciiTheme="minorHAnsi" w:eastAsiaTheme="minorEastAsia" w:hAnsiTheme="minorHAnsi" w:cstheme="minorBidi"/>
+            <w:noProof/>
             <w:sz w:val="22"/>
             <w:szCs w:val="22"/>
             <w:lang w:val="pt-BR" w:eastAsia="pt-BR"/>
@@ -399,26 +538,57 @@
         <w:r>
           <w:rPr>
             <w:rStyle w:val="Hyperlink"/>
+            <w:noProof/>
             <w:lang w:val="pt-BR"/>
           </w:rPr>
-          <w:t>Marcos do Projeto e Objetivos</w:t>
-        </w:r>
-        <w:r>
+          <w:t>Visão Geral</w:t>
+        </w:r>
+        <w:r>
+          <w:rPr>
+            <w:noProof/>
+            <w:webHidden/>
+          </w:rPr>
           <w:tab/>
         </w:r>
         <w:r>
+          <w:rPr>
+            <w:noProof/>
+            <w:webHidden/>
+          </w:rPr>
           <w:fldChar w:fldCharType="begin"/>
         </w:r>
         <w:r>
-          <w:instrText xml:space="preserve"> PAGEREF _Toc494397741 \h </w:instrText>
-        </w:r>
-        <w:r>
+          <w:rPr>
+            <w:noProof/>
+            <w:webHidden/>
+          </w:rPr>
+          <w:instrText xml:space="preserve"> PAGEREF _Toc498028908 \h </w:instrText>
+        </w:r>
+        <w:r>
+          <w:rPr>
+            <w:noProof/>
+            <w:webHidden/>
+          </w:rPr>
+        </w:r>
+        <w:r>
+          <w:rPr>
+            <w:noProof/>
+            <w:webHidden/>
+          </w:rPr>
           <w:fldChar w:fldCharType="separate"/>
         </w:r>
         <w:r>
+          <w:rPr>
+            <w:noProof/>
+            <w:webHidden/>
+          </w:rPr>
           <w:t>2</w:t>
         </w:r>
         <w:r>
+          <w:rPr>
+            <w:noProof/>
+            <w:webHidden/>
+          </w:rPr>
           <w:fldChar w:fldCharType="end"/>
         </w:r>
       </w:hyperlink>
@@ -428,22 +598,25 @@
         <w:pStyle w:val="Sumrio1"/>
         <w:rPr>
           <w:rFonts w:asciiTheme="minorHAnsi" w:eastAsiaTheme="minorEastAsia" w:hAnsiTheme="minorHAnsi" w:cstheme="minorBidi"/>
+          <w:noProof/>
           <w:sz w:val="22"/>
           <w:szCs w:val="22"/>
           <w:lang w:val="pt-BR" w:eastAsia="pt-BR"/>
         </w:rPr>
       </w:pPr>
-      <w:hyperlink w:anchor="_Toc494397742" w:history="1">
+      <w:hyperlink w:anchor="_Toc498028909" w:history="1">
         <w:r>
           <w:rPr>
             <w:rStyle w:val="Hyperlink"/>
+            <w:noProof/>
             <w:lang w:val="pt-BR"/>
           </w:rPr>
-          <w:t>6.</w:t>
+          <w:t>2.</w:t>
         </w:r>
         <w:r>
           <w:rPr>
             <w:rFonts w:asciiTheme="minorHAnsi" w:eastAsiaTheme="minorEastAsia" w:hAnsiTheme="minorHAnsi" w:cstheme="minorBidi"/>
+            <w:noProof/>
             <w:sz w:val="22"/>
             <w:szCs w:val="22"/>
             <w:lang w:val="pt-BR" w:eastAsia="pt-BR"/>
@@ -453,26 +626,57 @@
         <w:r>
           <w:rPr>
             <w:rStyle w:val="Hyperlink"/>
+            <w:noProof/>
             <w:lang w:val="pt-BR"/>
           </w:rPr>
-          <w:t>Desenvolvimento / Implementação</w:t>
-        </w:r>
-        <w:r>
+          <w:t>Representação Arquitetural</w:t>
+        </w:r>
+        <w:r>
+          <w:rPr>
+            <w:noProof/>
+            <w:webHidden/>
+          </w:rPr>
           <w:tab/>
         </w:r>
         <w:r>
+          <w:rPr>
+            <w:noProof/>
+            <w:webHidden/>
+          </w:rPr>
           <w:fldChar w:fldCharType="begin"/>
         </w:r>
         <w:r>
-          <w:instrText xml:space="preserve"> PAGEREF _Toc494397742 \h </w:instrText>
-        </w:r>
-        <w:r>
+          <w:rPr>
+            <w:noProof/>
+            <w:webHidden/>
+          </w:rPr>
+          <w:instrText xml:space="preserve"> PAGEREF _Toc498028909 \h </w:instrText>
+        </w:r>
+        <w:r>
+          <w:rPr>
+            <w:noProof/>
+            <w:webHidden/>
+          </w:rPr>
+        </w:r>
+        <w:r>
+          <w:rPr>
+            <w:noProof/>
+            <w:webHidden/>
+          </w:rPr>
           <w:fldChar w:fldCharType="separate"/>
         </w:r>
         <w:r>
+          <w:rPr>
+            <w:noProof/>
+            <w:webHidden/>
+          </w:rPr>
           <w:t>2</w:t>
         </w:r>
         <w:r>
+          <w:rPr>
+            <w:noProof/>
+            <w:webHidden/>
+          </w:rPr>
           <w:fldChar w:fldCharType="end"/>
         </w:r>
       </w:hyperlink>
@@ -482,22 +686,25 @@
         <w:pStyle w:val="Sumrio1"/>
         <w:rPr>
           <w:rFonts w:asciiTheme="minorHAnsi" w:eastAsiaTheme="minorEastAsia" w:hAnsiTheme="minorHAnsi" w:cstheme="minorBidi"/>
+          <w:noProof/>
           <w:sz w:val="22"/>
           <w:szCs w:val="22"/>
           <w:lang w:val="pt-BR" w:eastAsia="pt-BR"/>
         </w:rPr>
       </w:pPr>
-      <w:hyperlink w:anchor="_Toc494397743" w:history="1">
+      <w:hyperlink w:anchor="_Toc498028910" w:history="1">
         <w:r>
           <w:rPr>
             <w:rStyle w:val="Hyperlink"/>
+            <w:noProof/>
             <w:lang w:val="pt-BR"/>
           </w:rPr>
-          <w:t>7.</w:t>
+          <w:t>3.</w:t>
         </w:r>
         <w:r>
           <w:rPr>
             <w:rFonts w:asciiTheme="minorHAnsi" w:eastAsiaTheme="minorEastAsia" w:hAnsiTheme="minorHAnsi" w:cstheme="minorBidi"/>
+            <w:noProof/>
             <w:sz w:val="22"/>
             <w:szCs w:val="22"/>
             <w:lang w:val="pt-BR" w:eastAsia="pt-BR"/>
@@ -507,26 +714,57 @@
         <w:r>
           <w:rPr>
             <w:rStyle w:val="Hyperlink"/>
+            <w:noProof/>
             <w:lang w:val="pt-BR"/>
           </w:rPr>
-          <w:t>Lições Aprendidas</w:t>
-        </w:r>
-        <w:r>
+          <w:t>Metas e Restrições da Arquitetura</w:t>
+        </w:r>
+        <w:r>
+          <w:rPr>
+            <w:noProof/>
+            <w:webHidden/>
+          </w:rPr>
           <w:tab/>
         </w:r>
         <w:r>
+          <w:rPr>
+            <w:noProof/>
+            <w:webHidden/>
+          </w:rPr>
           <w:fldChar w:fldCharType="begin"/>
         </w:r>
         <w:r>
-          <w:instrText xml:space="preserve"> PAGEREF _Toc494397743 \h </w:instrText>
-        </w:r>
-        <w:r>
+          <w:rPr>
+            <w:noProof/>
+            <w:webHidden/>
+          </w:rPr>
+          <w:instrText xml:space="preserve"> PAGEREF _Toc498028910 \h </w:instrText>
+        </w:r>
+        <w:r>
+          <w:rPr>
+            <w:noProof/>
+            <w:webHidden/>
+          </w:rPr>
+        </w:r>
+        <w:r>
+          <w:rPr>
+            <w:noProof/>
+            <w:webHidden/>
+          </w:rPr>
           <w:fldChar w:fldCharType="separate"/>
         </w:r>
         <w:r>
-          <w:t>2</w:t>
-        </w:r>
-        <w:r>
+          <w:rPr>
+            <w:noProof/>
+            <w:webHidden/>
+          </w:rPr>
+          <w:t>3</w:t>
+        </w:r>
+        <w:r>
+          <w:rPr>
+            <w:noProof/>
+            <w:webHidden/>
+          </w:rPr>
           <w:fldChar w:fldCharType="end"/>
         </w:r>
       </w:hyperlink>
@@ -536,35 +774,859 @@
         <w:pStyle w:val="Sumrio1"/>
         <w:rPr>
           <w:rFonts w:asciiTheme="minorHAnsi" w:eastAsiaTheme="minorEastAsia" w:hAnsiTheme="minorHAnsi" w:cstheme="minorBidi"/>
+          <w:noProof/>
           <w:sz w:val="22"/>
           <w:szCs w:val="22"/>
           <w:lang w:val="pt-BR" w:eastAsia="pt-BR"/>
         </w:rPr>
       </w:pPr>
-      <w:hyperlink w:anchor="_Toc494397744" w:history="1">
+      <w:hyperlink w:anchor="_Toc498028911" w:history="1">
         <w:r>
           <w:rPr>
             <w:rStyle w:val="Hyperlink"/>
+            <w:noProof/>
             <w:lang w:val="pt-BR"/>
           </w:rPr>
+          <w:t>4.</w:t>
+        </w:r>
+        <w:r>
+          <w:rPr>
+            <w:rFonts w:asciiTheme="minorHAnsi" w:eastAsiaTheme="minorEastAsia" w:hAnsiTheme="minorHAnsi" w:cstheme="minorBidi"/>
+            <w:noProof/>
+            <w:sz w:val="22"/>
+            <w:szCs w:val="22"/>
+            <w:lang w:val="pt-BR" w:eastAsia="pt-BR"/>
+          </w:rPr>
+          <w:tab/>
+        </w:r>
+        <w:r>
+          <w:rPr>
+            <w:rStyle w:val="Hyperlink"/>
+            <w:noProof/>
+            <w:lang w:val="pt-BR"/>
+          </w:rPr>
+          <w:t>Visão de Casos de Uso</w:t>
+        </w:r>
+        <w:r>
+          <w:rPr>
+            <w:noProof/>
+            <w:webHidden/>
+          </w:rPr>
+          <w:tab/>
+        </w:r>
+        <w:r>
+          <w:rPr>
+            <w:noProof/>
+            <w:webHidden/>
+          </w:rPr>
+          <w:fldChar w:fldCharType="begin"/>
+        </w:r>
+        <w:r>
+          <w:rPr>
+            <w:noProof/>
+            <w:webHidden/>
+          </w:rPr>
+          <w:instrText xml:space="preserve"> PAGEREF _Toc498028911 \h </w:instrText>
+        </w:r>
+        <w:r>
+          <w:rPr>
+            <w:noProof/>
+            <w:webHidden/>
+          </w:rPr>
+        </w:r>
+        <w:r>
+          <w:rPr>
+            <w:noProof/>
+            <w:webHidden/>
+          </w:rPr>
+          <w:fldChar w:fldCharType="separate"/>
+        </w:r>
+        <w:r>
+          <w:rPr>
+            <w:noProof/>
+            <w:webHidden/>
+          </w:rPr>
+          <w:t>3</w:t>
+        </w:r>
+        <w:r>
+          <w:rPr>
+            <w:noProof/>
+            <w:webHidden/>
+          </w:rPr>
+          <w:fldChar w:fldCharType="end"/>
+        </w:r>
+      </w:hyperlink>
+    </w:p>
+    <w:p>
+      <w:pPr>
+        <w:pStyle w:val="Sumrio2"/>
+        <w:rPr>
+          <w:rFonts w:asciiTheme="minorHAnsi" w:eastAsiaTheme="minorEastAsia" w:hAnsiTheme="minorHAnsi" w:cstheme="minorBidi"/>
+          <w:noProof/>
+          <w:sz w:val="22"/>
+          <w:szCs w:val="22"/>
+          <w:lang w:val="pt-BR" w:eastAsia="pt-BR"/>
+        </w:rPr>
+      </w:pPr>
+      <w:hyperlink w:anchor="_Toc498028912" w:history="1">
+        <w:r>
+          <w:rPr>
+            <w:rStyle w:val="Hyperlink"/>
+            <w:noProof/>
+            <w:lang w:val="pt-BR"/>
+          </w:rPr>
+          <w:t>4.1.</w:t>
+        </w:r>
+        <w:r>
+          <w:rPr>
+            <w:rFonts w:asciiTheme="minorHAnsi" w:eastAsiaTheme="minorEastAsia" w:hAnsiTheme="minorHAnsi" w:cstheme="minorBidi"/>
+            <w:noProof/>
+            <w:sz w:val="22"/>
+            <w:szCs w:val="22"/>
+            <w:lang w:val="pt-BR" w:eastAsia="pt-BR"/>
+          </w:rPr>
+          <w:tab/>
+        </w:r>
+        <w:r>
+          <w:rPr>
+            <w:rStyle w:val="Hyperlink"/>
+            <w:noProof/>
+            <w:lang w:val="pt-BR"/>
+          </w:rPr>
+          <w:t>Realizações de Casos de Uso</w:t>
+        </w:r>
+        <w:r>
+          <w:rPr>
+            <w:noProof/>
+            <w:webHidden/>
+          </w:rPr>
+          <w:tab/>
+        </w:r>
+        <w:r>
+          <w:rPr>
+            <w:noProof/>
+            <w:webHidden/>
+          </w:rPr>
+          <w:fldChar w:fldCharType="begin"/>
+        </w:r>
+        <w:r>
+          <w:rPr>
+            <w:noProof/>
+            <w:webHidden/>
+          </w:rPr>
+          <w:instrText xml:space="preserve"> PAGEREF _Toc498028912 \h </w:instrText>
+        </w:r>
+        <w:r>
+          <w:rPr>
+            <w:noProof/>
+            <w:webHidden/>
+          </w:rPr>
+        </w:r>
+        <w:r>
+          <w:rPr>
+            <w:noProof/>
+            <w:webHidden/>
+          </w:rPr>
+          <w:fldChar w:fldCharType="separate"/>
+        </w:r>
+        <w:r>
+          <w:rPr>
+            <w:noProof/>
+            <w:webHidden/>
+          </w:rPr>
+          <w:t>4</w:t>
+        </w:r>
+        <w:r>
+          <w:rPr>
+            <w:noProof/>
+            <w:webHidden/>
+          </w:rPr>
+          <w:fldChar w:fldCharType="end"/>
+        </w:r>
+      </w:hyperlink>
+    </w:p>
+    <w:p>
+      <w:pPr>
+        <w:pStyle w:val="Sumrio1"/>
+        <w:rPr>
+          <w:rFonts w:asciiTheme="minorHAnsi" w:eastAsiaTheme="minorEastAsia" w:hAnsiTheme="minorHAnsi" w:cstheme="minorBidi"/>
+          <w:noProof/>
+          <w:sz w:val="22"/>
+          <w:szCs w:val="22"/>
+          <w:lang w:val="pt-BR" w:eastAsia="pt-BR"/>
+        </w:rPr>
+      </w:pPr>
+      <w:hyperlink w:anchor="_Toc498028913" w:history="1">
+        <w:r>
+          <w:rPr>
+            <w:rStyle w:val="Hyperlink"/>
+            <w:noProof/>
+            <w:lang w:val="pt-BR"/>
+          </w:rPr>
+          <w:t>5.</w:t>
+        </w:r>
+        <w:r>
+          <w:rPr>
+            <w:rFonts w:asciiTheme="minorHAnsi" w:eastAsiaTheme="minorEastAsia" w:hAnsiTheme="minorHAnsi" w:cstheme="minorBidi"/>
+            <w:noProof/>
+            <w:sz w:val="22"/>
+            <w:szCs w:val="22"/>
+            <w:lang w:val="pt-BR" w:eastAsia="pt-BR"/>
+          </w:rPr>
+          <w:tab/>
+        </w:r>
+        <w:r>
+          <w:rPr>
+            <w:rStyle w:val="Hyperlink"/>
+            <w:noProof/>
+            <w:lang w:val="pt-BR"/>
+          </w:rPr>
+          <w:t>Visão Lógica</w:t>
+        </w:r>
+        <w:r>
+          <w:rPr>
+            <w:noProof/>
+            <w:webHidden/>
+          </w:rPr>
+          <w:tab/>
+        </w:r>
+        <w:r>
+          <w:rPr>
+            <w:noProof/>
+            <w:webHidden/>
+          </w:rPr>
+          <w:fldChar w:fldCharType="begin"/>
+        </w:r>
+        <w:r>
+          <w:rPr>
+            <w:noProof/>
+            <w:webHidden/>
+          </w:rPr>
+          <w:instrText xml:space="preserve"> PAGEREF _Toc498028913 \h </w:instrText>
+        </w:r>
+        <w:r>
+          <w:rPr>
+            <w:noProof/>
+            <w:webHidden/>
+          </w:rPr>
+        </w:r>
+        <w:r>
+          <w:rPr>
+            <w:noProof/>
+            <w:webHidden/>
+          </w:rPr>
+          <w:fldChar w:fldCharType="separate"/>
+        </w:r>
+        <w:r>
+          <w:rPr>
+            <w:noProof/>
+            <w:webHidden/>
+          </w:rPr>
+          <w:t>5</w:t>
+        </w:r>
+        <w:r>
+          <w:rPr>
+            <w:noProof/>
+            <w:webHidden/>
+          </w:rPr>
+          <w:fldChar w:fldCharType="end"/>
+        </w:r>
+      </w:hyperlink>
+    </w:p>
+    <w:p>
+      <w:pPr>
+        <w:pStyle w:val="Sumrio2"/>
+        <w:rPr>
+          <w:rFonts w:asciiTheme="minorHAnsi" w:eastAsiaTheme="minorEastAsia" w:hAnsiTheme="minorHAnsi" w:cstheme="minorBidi"/>
+          <w:noProof/>
+          <w:sz w:val="22"/>
+          <w:szCs w:val="22"/>
+          <w:lang w:val="pt-BR" w:eastAsia="pt-BR"/>
+        </w:rPr>
+      </w:pPr>
+      <w:hyperlink w:anchor="_Toc498028914" w:history="1">
+        <w:r>
+          <w:rPr>
+            <w:rStyle w:val="Hyperlink"/>
+            <w:noProof/>
+            <w:lang w:val="pt-BR"/>
+          </w:rPr>
+          <w:t>5.1.</w:t>
+        </w:r>
+        <w:r>
+          <w:rPr>
+            <w:rFonts w:asciiTheme="minorHAnsi" w:eastAsiaTheme="minorEastAsia" w:hAnsiTheme="minorHAnsi" w:cstheme="minorBidi"/>
+            <w:noProof/>
+            <w:sz w:val="22"/>
+            <w:szCs w:val="22"/>
+            <w:lang w:val="pt-BR" w:eastAsia="pt-BR"/>
+          </w:rPr>
+          <w:tab/>
+        </w:r>
+        <w:r>
+          <w:rPr>
+            <w:rStyle w:val="Hyperlink"/>
+            <w:noProof/>
+            <w:lang w:val="pt-BR"/>
+          </w:rPr>
+          <w:t>Visão Geral</w:t>
+        </w:r>
+        <w:r>
+          <w:rPr>
+            <w:noProof/>
+            <w:webHidden/>
+          </w:rPr>
+          <w:tab/>
+        </w:r>
+        <w:r>
+          <w:rPr>
+            <w:noProof/>
+            <w:webHidden/>
+          </w:rPr>
+          <w:fldChar w:fldCharType="begin"/>
+        </w:r>
+        <w:r>
+          <w:rPr>
+            <w:noProof/>
+            <w:webHidden/>
+          </w:rPr>
+          <w:instrText xml:space="preserve"> PAGEREF _Toc498028914 \h </w:instrText>
+        </w:r>
+        <w:r>
+          <w:rPr>
+            <w:noProof/>
+            <w:webHidden/>
+          </w:rPr>
+        </w:r>
+        <w:r>
+          <w:rPr>
+            <w:noProof/>
+            <w:webHidden/>
+          </w:rPr>
+          <w:fldChar w:fldCharType="separate"/>
+        </w:r>
+        <w:r>
+          <w:rPr>
+            <w:noProof/>
+            <w:webHidden/>
+          </w:rPr>
+          <w:t>5</w:t>
+        </w:r>
+        <w:r>
+          <w:rPr>
+            <w:noProof/>
+            <w:webHidden/>
+          </w:rPr>
+          <w:fldChar w:fldCharType="end"/>
+        </w:r>
+      </w:hyperlink>
+    </w:p>
+    <w:p>
+      <w:pPr>
+        <w:pStyle w:val="Sumrio2"/>
+        <w:rPr>
+          <w:rFonts w:asciiTheme="minorHAnsi" w:eastAsiaTheme="minorEastAsia" w:hAnsiTheme="minorHAnsi" w:cstheme="minorBidi"/>
+          <w:noProof/>
+          <w:sz w:val="22"/>
+          <w:szCs w:val="22"/>
+          <w:lang w:val="pt-BR" w:eastAsia="pt-BR"/>
+        </w:rPr>
+      </w:pPr>
+      <w:hyperlink w:anchor="_Toc498028915" w:history="1">
+        <w:r>
+          <w:rPr>
+            <w:rStyle w:val="Hyperlink"/>
+            <w:noProof/>
+            <w:lang w:val="pt-BR"/>
+          </w:rPr>
+          <w:t>5.2.</w:t>
+        </w:r>
+        <w:r>
+          <w:rPr>
+            <w:rFonts w:asciiTheme="minorHAnsi" w:eastAsiaTheme="minorEastAsia" w:hAnsiTheme="minorHAnsi" w:cstheme="minorBidi"/>
+            <w:noProof/>
+            <w:sz w:val="22"/>
+            <w:szCs w:val="22"/>
+            <w:lang w:val="pt-BR" w:eastAsia="pt-BR"/>
+          </w:rPr>
+          <w:tab/>
+        </w:r>
+        <w:r>
+          <w:rPr>
+            <w:rStyle w:val="Hyperlink"/>
+            <w:noProof/>
+            <w:lang w:val="pt-BR"/>
+          </w:rPr>
+          <w:t>Pacotes de Design Significativos do Ponto de Vista da Arquitetura</w:t>
+        </w:r>
+        <w:r>
+          <w:rPr>
+            <w:noProof/>
+            <w:webHidden/>
+          </w:rPr>
+          <w:tab/>
+        </w:r>
+        <w:r>
+          <w:rPr>
+            <w:noProof/>
+            <w:webHidden/>
+          </w:rPr>
+          <w:fldChar w:fldCharType="begin"/>
+        </w:r>
+        <w:r>
+          <w:rPr>
+            <w:noProof/>
+            <w:webHidden/>
+          </w:rPr>
+          <w:instrText xml:space="preserve"> PAGEREF _Toc498028915 \h </w:instrText>
+        </w:r>
+        <w:r>
+          <w:rPr>
+            <w:noProof/>
+            <w:webHidden/>
+          </w:rPr>
+        </w:r>
+        <w:r>
+          <w:rPr>
+            <w:noProof/>
+            <w:webHidden/>
+          </w:rPr>
+          <w:fldChar w:fldCharType="separate"/>
+        </w:r>
+        <w:r>
+          <w:rPr>
+            <w:noProof/>
+            <w:webHidden/>
+          </w:rPr>
+          <w:t>6</w:t>
+        </w:r>
+        <w:r>
+          <w:rPr>
+            <w:noProof/>
+            <w:webHidden/>
+          </w:rPr>
+          <w:fldChar w:fldCharType="end"/>
+        </w:r>
+      </w:hyperlink>
+    </w:p>
+    <w:p>
+      <w:pPr>
+        <w:pStyle w:val="Sumrio1"/>
+        <w:rPr>
+          <w:rFonts w:asciiTheme="minorHAnsi" w:eastAsiaTheme="minorEastAsia" w:hAnsiTheme="minorHAnsi" w:cstheme="minorBidi"/>
+          <w:noProof/>
+          <w:sz w:val="22"/>
+          <w:szCs w:val="22"/>
+          <w:lang w:val="pt-BR" w:eastAsia="pt-BR"/>
+        </w:rPr>
+      </w:pPr>
+      <w:hyperlink w:anchor="_Toc498028916" w:history="1">
+        <w:r>
+          <w:rPr>
+            <w:rStyle w:val="Hyperlink"/>
+            <w:noProof/>
+            <w:lang w:val="pt-BR"/>
+          </w:rPr>
+          <w:t>6.</w:t>
+        </w:r>
+        <w:r>
+          <w:rPr>
+            <w:rFonts w:asciiTheme="minorHAnsi" w:eastAsiaTheme="minorEastAsia" w:hAnsiTheme="minorHAnsi" w:cstheme="minorBidi"/>
+            <w:noProof/>
+            <w:sz w:val="22"/>
+            <w:szCs w:val="22"/>
+            <w:lang w:val="pt-BR" w:eastAsia="pt-BR"/>
+          </w:rPr>
+          <w:tab/>
+        </w:r>
+        <w:r>
+          <w:rPr>
+            <w:rStyle w:val="Hyperlink"/>
+            <w:noProof/>
+            <w:lang w:val="pt-BR"/>
+          </w:rPr>
+          <w:t>Visão de Implantação</w:t>
+        </w:r>
+        <w:r>
+          <w:rPr>
+            <w:noProof/>
+            <w:webHidden/>
+          </w:rPr>
+          <w:tab/>
+        </w:r>
+        <w:r>
+          <w:rPr>
+            <w:noProof/>
+            <w:webHidden/>
+          </w:rPr>
+          <w:fldChar w:fldCharType="begin"/>
+        </w:r>
+        <w:r>
+          <w:rPr>
+            <w:noProof/>
+            <w:webHidden/>
+          </w:rPr>
+          <w:instrText xml:space="preserve"> PAGEREF _Toc498028916 \h </w:instrText>
+        </w:r>
+        <w:r>
+          <w:rPr>
+            <w:noProof/>
+            <w:webHidden/>
+          </w:rPr>
+        </w:r>
+        <w:r>
+          <w:rPr>
+            <w:noProof/>
+            <w:webHidden/>
+          </w:rPr>
+          <w:fldChar w:fldCharType="separate"/>
+        </w:r>
+        <w:r>
+          <w:rPr>
+            <w:noProof/>
+            <w:webHidden/>
+          </w:rPr>
+          <w:t>7</w:t>
+        </w:r>
+        <w:r>
+          <w:rPr>
+            <w:noProof/>
+            <w:webHidden/>
+          </w:rPr>
+          <w:fldChar w:fldCharType="end"/>
+        </w:r>
+      </w:hyperlink>
+    </w:p>
+    <w:p>
+      <w:pPr>
+        <w:pStyle w:val="Sumrio1"/>
+        <w:rPr>
+          <w:rFonts w:asciiTheme="minorHAnsi" w:eastAsiaTheme="minorEastAsia" w:hAnsiTheme="minorHAnsi" w:cstheme="minorBidi"/>
+          <w:noProof/>
+          <w:sz w:val="22"/>
+          <w:szCs w:val="22"/>
+          <w:lang w:val="pt-BR" w:eastAsia="pt-BR"/>
+        </w:rPr>
+      </w:pPr>
+      <w:hyperlink w:anchor="_Toc498028917" w:history="1">
+        <w:r>
+          <w:rPr>
+            <w:rStyle w:val="Hyperlink"/>
+            <w:noProof/>
+            <w:lang w:val="pt-BR"/>
+          </w:rPr>
+          <w:t>7.</w:t>
+        </w:r>
+        <w:r>
+          <w:rPr>
+            <w:rFonts w:asciiTheme="minorHAnsi" w:eastAsiaTheme="minorEastAsia" w:hAnsiTheme="minorHAnsi" w:cstheme="minorBidi"/>
+            <w:noProof/>
+            <w:sz w:val="22"/>
+            <w:szCs w:val="22"/>
+            <w:lang w:val="pt-BR" w:eastAsia="pt-BR"/>
+          </w:rPr>
+          <w:tab/>
+        </w:r>
+        <w:r>
+          <w:rPr>
+            <w:rStyle w:val="Hyperlink"/>
+            <w:noProof/>
+            <w:lang w:val="pt-BR"/>
+          </w:rPr>
+          <w:t>Visão de Implementação</w:t>
+        </w:r>
+        <w:r>
+          <w:rPr>
+            <w:noProof/>
+            <w:webHidden/>
+          </w:rPr>
+          <w:tab/>
+        </w:r>
+        <w:r>
+          <w:rPr>
+            <w:noProof/>
+            <w:webHidden/>
+          </w:rPr>
+          <w:fldChar w:fldCharType="begin"/>
+        </w:r>
+        <w:r>
+          <w:rPr>
+            <w:noProof/>
+            <w:webHidden/>
+          </w:rPr>
+          <w:instrText xml:space="preserve"> PAGEREF _Toc498028917 \h </w:instrText>
+        </w:r>
+        <w:r>
+          <w:rPr>
+            <w:noProof/>
+            <w:webHidden/>
+          </w:rPr>
+        </w:r>
+        <w:r>
+          <w:rPr>
+            <w:noProof/>
+            <w:webHidden/>
+          </w:rPr>
+          <w:fldChar w:fldCharType="separate"/>
+        </w:r>
+        <w:r>
+          <w:rPr>
+            <w:noProof/>
+            <w:webHidden/>
+          </w:rPr>
+          <w:t>7</w:t>
+        </w:r>
+        <w:r>
+          <w:rPr>
+            <w:noProof/>
+            <w:webHidden/>
+          </w:rPr>
+          <w:fldChar w:fldCharType="end"/>
+        </w:r>
+      </w:hyperlink>
+    </w:p>
+    <w:p>
+      <w:pPr>
+        <w:pStyle w:val="Sumrio1"/>
+        <w:rPr>
+          <w:rFonts w:asciiTheme="minorHAnsi" w:eastAsiaTheme="minorEastAsia" w:hAnsiTheme="minorHAnsi" w:cstheme="minorBidi"/>
+          <w:noProof/>
+          <w:sz w:val="22"/>
+          <w:szCs w:val="22"/>
+          <w:lang w:val="pt-BR" w:eastAsia="pt-BR"/>
+        </w:rPr>
+      </w:pPr>
+      <w:hyperlink w:anchor="_Toc498028918" w:history="1">
+        <w:r>
+          <w:rPr>
+            <w:rStyle w:val="Hyperlink"/>
+            <w:noProof/>
+            <w:lang w:val="pt-BR"/>
+          </w:rPr>
+          <w:t>8.</w:t>
+        </w:r>
+        <w:r>
+          <w:rPr>
+            <w:rFonts w:asciiTheme="minorHAnsi" w:eastAsiaTheme="minorEastAsia" w:hAnsiTheme="minorHAnsi" w:cstheme="minorBidi"/>
+            <w:noProof/>
+            <w:sz w:val="22"/>
+            <w:szCs w:val="22"/>
+            <w:lang w:val="pt-BR" w:eastAsia="pt-BR"/>
+          </w:rPr>
+          <w:tab/>
+        </w:r>
+        <w:r>
+          <w:rPr>
+            <w:rStyle w:val="Hyperlink"/>
+            <w:noProof/>
+            <w:lang w:val="pt-BR"/>
+          </w:rPr>
+          <w:t>Tamanho e Desempenho</w:t>
+        </w:r>
+        <w:r>
+          <w:rPr>
+            <w:noProof/>
+            <w:webHidden/>
+          </w:rPr>
+          <w:tab/>
+        </w:r>
+        <w:r>
+          <w:rPr>
+            <w:noProof/>
+            <w:webHidden/>
+          </w:rPr>
+          <w:fldChar w:fldCharType="begin"/>
+        </w:r>
+        <w:r>
+          <w:rPr>
+            <w:noProof/>
+            <w:webHidden/>
+          </w:rPr>
+          <w:instrText xml:space="preserve"> PAGEREF _Toc498028918 \h </w:instrText>
+        </w:r>
+        <w:r>
+          <w:rPr>
+            <w:noProof/>
+            <w:webHidden/>
+          </w:rPr>
+        </w:r>
+        <w:r>
+          <w:rPr>
+            <w:noProof/>
+            <w:webHidden/>
+          </w:rPr>
+          <w:fldChar w:fldCharType="separate"/>
+        </w:r>
+        <w:r>
+          <w:rPr>
+            <w:noProof/>
+            <w:webHidden/>
+          </w:rPr>
+          <w:t>7</w:t>
+        </w:r>
+        <w:r>
+          <w:rPr>
+            <w:noProof/>
+            <w:webHidden/>
+          </w:rPr>
+          <w:fldChar w:fldCharType="end"/>
+        </w:r>
+      </w:hyperlink>
+    </w:p>
+    <w:p>
+      <w:pPr>
+        <w:pStyle w:val="Sumrio1"/>
+        <w:rPr>
+          <w:rFonts w:asciiTheme="minorHAnsi" w:eastAsiaTheme="minorEastAsia" w:hAnsiTheme="minorHAnsi" w:cstheme="minorBidi"/>
+          <w:noProof/>
+          <w:sz w:val="22"/>
+          <w:szCs w:val="22"/>
+          <w:lang w:val="pt-BR" w:eastAsia="pt-BR"/>
+        </w:rPr>
+      </w:pPr>
+      <w:hyperlink w:anchor="_Toc498028919" w:history="1">
+        <w:r>
+          <w:rPr>
+            <w:rStyle w:val="Hyperlink"/>
+            <w:noProof/>
+            <w:lang w:val="pt-BR"/>
+          </w:rPr>
+          <w:t>9.</w:t>
+        </w:r>
+        <w:r>
+          <w:rPr>
+            <w:rFonts w:asciiTheme="minorHAnsi" w:eastAsiaTheme="minorEastAsia" w:hAnsiTheme="minorHAnsi" w:cstheme="minorBidi"/>
+            <w:noProof/>
+            <w:sz w:val="22"/>
+            <w:szCs w:val="22"/>
+            <w:lang w:val="pt-BR" w:eastAsia="pt-BR"/>
+          </w:rPr>
+          <w:tab/>
+        </w:r>
+        <w:r>
+          <w:rPr>
+            <w:rStyle w:val="Hyperlink"/>
+            <w:noProof/>
+            <w:lang w:val="pt-BR"/>
+          </w:rPr>
+          <w:t>Qualidade</w:t>
+        </w:r>
+        <w:r>
+          <w:rPr>
+            <w:noProof/>
+            <w:webHidden/>
+          </w:rPr>
+          <w:tab/>
+        </w:r>
+        <w:r>
+          <w:rPr>
+            <w:noProof/>
+            <w:webHidden/>
+          </w:rPr>
+          <w:fldChar w:fldCharType="begin"/>
+        </w:r>
+        <w:r>
+          <w:rPr>
+            <w:noProof/>
+            <w:webHidden/>
+          </w:rPr>
+          <w:instrText xml:space="preserve"> PAGEREF _Toc498028919 \h </w:instrText>
+        </w:r>
+        <w:r>
+          <w:rPr>
+            <w:noProof/>
+            <w:webHidden/>
+          </w:rPr>
+        </w:r>
+        <w:r>
+          <w:rPr>
+            <w:noProof/>
+            <w:webHidden/>
+          </w:rPr>
+          <w:fldChar w:fldCharType="separate"/>
+        </w:r>
+        <w:r>
+          <w:rPr>
+            <w:noProof/>
+            <w:webHidden/>
+          </w:rPr>
+          <w:t>7</w:t>
+        </w:r>
+        <w:r>
+          <w:rPr>
+            <w:noProof/>
+            <w:webHidden/>
+          </w:rPr>
+          <w:fldChar w:fldCharType="end"/>
+        </w:r>
+      </w:hyperlink>
+    </w:p>
+    <w:p>
+      <w:pPr>
+        <w:pStyle w:val="Sumrio1"/>
+        <w:rPr>
+          <w:rFonts w:asciiTheme="minorHAnsi" w:eastAsiaTheme="minorEastAsia" w:hAnsiTheme="minorHAnsi" w:cstheme="minorBidi"/>
+          <w:noProof/>
+          <w:sz w:val="22"/>
+          <w:szCs w:val="22"/>
+          <w:lang w:val="pt-BR" w:eastAsia="pt-BR"/>
+        </w:rPr>
+      </w:pPr>
+      <w:hyperlink w:anchor="_Toc498028920" w:history="1">
+        <w:r>
+          <w:rPr>
+            <w:rStyle w:val="Hyperlink"/>
+            <w:noProof/>
+            <w:lang w:val="pt-BR"/>
+          </w:rPr>
           <w:t>Aprovações</w:t>
         </w:r>
         <w:r>
+          <w:rPr>
+            <w:noProof/>
+            <w:webHidden/>
+          </w:rPr>
           <w:tab/>
         </w:r>
         <w:r>
+          <w:rPr>
+            <w:noProof/>
+            <w:webHidden/>
+          </w:rPr>
           <w:fldChar w:fldCharType="begin"/>
         </w:r>
         <w:r>
-          <w:instrText xml:space="preserve"> PAGEREF _Toc494397744 \h </w:instrText>
-        </w:r>
-        <w:r>
+          <w:rPr>
+            <w:noProof/>
+            <w:webHidden/>
+          </w:rPr>
+          <w:instrText xml:space="preserve"> PAGEREF _Toc498028920 \h </w:instrText>
+        </w:r>
+        <w:r>
+          <w:rPr>
+            <w:noProof/>
+            <w:webHidden/>
+          </w:rPr>
+        </w:r>
+        <w:r>
+          <w:rPr>
+            <w:noProof/>
+            <w:webHidden/>
+          </w:rPr>
           <w:fldChar w:fldCharType="separate"/>
         </w:r>
         <w:r>
-          <w:t>3</w:t>
-        </w:r>
-        <w:r>
+          <w:rPr>
+            <w:noProof/>
+            <w:webHidden/>
+          </w:rPr>
+          <w:t>8</w:t>
+        </w:r>
+        <w:r>
+          <w:rPr>
+            <w:noProof/>
+            <w:webHidden/>
+          </w:rPr>
           <w:fldChar w:fldCharType="end"/>
         </w:r>
       </w:hyperlink>
@@ -584,6 +1646,8 @@
         </w:rPr>
         <w:fldChar w:fldCharType="end"/>
       </w:r>
+      <w:bookmarkStart w:id="1" w:name="_GoBack"/>
+      <w:bookmarkEnd w:id="1"/>
     </w:p>
     <w:p>
       <w:pPr>
@@ -919,15 +1983,15 @@
           <w:lang w:val="pt-BR"/>
         </w:rPr>
       </w:pPr>
-      <w:bookmarkStart w:id="1" w:name="_Toc494397737"/>
       <w:bookmarkStart w:id="2" w:name="_Toc221281063"/>
+      <w:bookmarkStart w:id="3" w:name="_Toc498028904"/>
       <w:r>
         <w:rPr>
           <w:lang w:val="pt-BR"/>
         </w:rPr>
         <w:t>Introdução</w:t>
       </w:r>
-      <w:bookmarkEnd w:id="1"/>
+      <w:bookmarkEnd w:id="3"/>
     </w:p>
     <w:p>
       <w:pPr>
@@ -950,12 +2014,14 @@
           <w:lang w:val="pt-BR"/>
         </w:rPr>
       </w:pPr>
+      <w:bookmarkStart w:id="4" w:name="_Toc498028905"/>
       <w:r>
         <w:rPr>
           <w:lang w:val="pt-BR"/>
         </w:rPr>
         <w:t>Finalidade</w:t>
       </w:r>
+      <w:bookmarkEnd w:id="4"/>
     </w:p>
     <w:p>
       <w:pPr>
@@ -968,15 +2034,7 @@
         <w:rPr>
           <w:lang w:val="pt-BR"/>
         </w:rPr>
-        <w:t>Este documento oferece uma visão geral arquitet</w:t>
-      </w:r>
-      <w:bookmarkStart w:id="3" w:name="_GoBack"/>
-      <w:bookmarkEnd w:id="3"/>
-      <w:r>
-        <w:rPr>
-          <w:lang w:val="pt-BR"/>
-        </w:rPr>
-        <w:t xml:space="preserve">ural abrangente do sistema, usando diversas visões arquiteturais para representar diferentes aspectos do sistema. O objetivo deste documento é capturar e comunicar as decisões arquiteturais significativas que foram tomadas em relação ao sistema. </w:t>
+        <w:t xml:space="preserve">Este documento oferece uma visão geral arquitetural abrangente do sistema, usando diversas visões arquiteturais para representar diferentes aspectos do sistema. O objetivo deste documento é capturar e comunicar as decisões arquiteturais significativas que foram tomadas em relação ao sistema. </w:t>
       </w:r>
     </w:p>
     <w:p>
@@ -986,12 +2044,14 @@
           <w:lang w:val="pt-BR"/>
         </w:rPr>
       </w:pPr>
+      <w:bookmarkStart w:id="5" w:name="_Toc498028906"/>
       <w:r>
         <w:rPr>
           <w:lang w:val="pt-BR"/>
         </w:rPr>
         <w:t>Escopo</w:t>
       </w:r>
+      <w:bookmarkEnd w:id="5"/>
     </w:p>
     <w:p>
       <w:pPr>
@@ -1070,7 +2130,8 @@
           <w:lang w:val="pt-BR"/>
         </w:rPr>
       </w:pPr>
-      <w:bookmarkStart w:id="4" w:name="_Toc286690117"/>
+      <w:bookmarkStart w:id="6" w:name="_Toc286690117"/>
+      <w:bookmarkStart w:id="7" w:name="_Toc498028907"/>
       <w:r>
         <w:rPr>
           <w:lang w:val="pt-BR"/>
@@ -1078,6 +2139,7 @@
         <w:lastRenderedPageBreak/>
         <w:t>Definições, Acrônimos e Abreviações</w:t>
       </w:r>
+      <w:bookmarkEnd w:id="7"/>
     </w:p>
     <w:p>
       <w:pPr>
@@ -1104,12 +2166,14 @@
           <w:lang w:val="pt-BR"/>
         </w:rPr>
       </w:pPr>
+      <w:bookmarkStart w:id="8" w:name="_Toc498028908"/>
       <w:r>
         <w:rPr>
           <w:lang w:val="pt-BR"/>
         </w:rPr>
         <w:t>Visão Geral</w:t>
       </w:r>
+      <w:bookmarkEnd w:id="8"/>
     </w:p>
     <w:p>
       <w:pPr>
@@ -1132,11 +2196,19 @@
           <w:lang w:val="pt-BR"/>
         </w:rPr>
       </w:pPr>
-      <w:r>
-        <w:rPr>
-          <w:lang w:val="pt-BR"/>
-        </w:rPr>
-        <w:t xml:space="preserve">Representação Arquitetural </w:t>
+      <w:bookmarkStart w:id="9" w:name="_Toc498028909"/>
+      <w:r>
+        <w:rPr>
+          <w:lang w:val="pt-BR"/>
+        </w:rPr>
+        <w:t>Representação Arquitetural</w:t>
+      </w:r>
+      <w:bookmarkEnd w:id="9"/>
+      <w:r>
+        <w:rPr>
+          <w:lang w:val="pt-BR"/>
+        </w:rPr>
+        <w:t xml:space="preserve"> </w:t>
       </w:r>
     </w:p>
     <w:p>
@@ -1369,6 +2441,7 @@
           <w:lang w:val="pt-BR"/>
         </w:rPr>
       </w:pPr>
+      <w:bookmarkStart w:id="10" w:name="_Toc498028910"/>
       <w:r>
         <w:rPr>
           <w:lang w:val="pt-BR"/>
@@ -1376,6 +2449,7 @@
         <w:lastRenderedPageBreak/>
         <w:t>Metas e Restrições da Arquitetura</w:t>
       </w:r>
+      <w:bookmarkEnd w:id="10"/>
     </w:p>
     <w:p>
       <w:pPr>
@@ -1446,12 +2520,14 @@
           <w:lang w:val="pt-BR"/>
         </w:rPr>
       </w:pPr>
+      <w:bookmarkStart w:id="11" w:name="_Toc498028911"/>
       <w:r>
         <w:rPr>
           <w:lang w:val="pt-BR"/>
         </w:rPr>
         <w:t>Visão de Casos de Uso</w:t>
       </w:r>
+      <w:bookmarkEnd w:id="11"/>
     </w:p>
     <w:p>
       <w:pPr>
@@ -1559,44 +2635,121 @@
     </w:p>
     <w:p>
       <w:pPr>
+        <w:rPr>
+          <w:lang w:val="pt-BR"/>
+        </w:rPr>
+      </w:pPr>
+    </w:p>
+    <w:p>
+      <w:pPr>
+        <w:rPr>
+          <w:lang w:val="pt-BR"/>
+        </w:rPr>
+      </w:pPr>
+    </w:p>
+    <w:p>
+      <w:pPr>
+        <w:rPr>
+          <w:lang w:val="pt-BR"/>
+        </w:rPr>
+      </w:pPr>
+    </w:p>
+    <w:p>
+      <w:pPr>
+        <w:rPr>
+          <w:lang w:val="pt-BR"/>
+        </w:rPr>
+      </w:pPr>
+    </w:p>
+    <w:p>
+      <w:pPr>
+        <w:rPr>
+          <w:lang w:val="pt-BR"/>
+        </w:rPr>
+      </w:pPr>
+    </w:p>
+    <w:p>
+      <w:pPr>
+        <w:rPr>
+          <w:lang w:val="pt-BR"/>
+        </w:rPr>
+      </w:pPr>
+    </w:p>
+    <w:p>
+      <w:pPr>
+        <w:rPr>
+          <w:lang w:val="pt-BR"/>
+        </w:rPr>
+      </w:pPr>
+    </w:p>
+    <w:p>
+      <w:pPr>
+        <w:rPr>
+          <w:lang w:val="pt-BR"/>
+        </w:rPr>
+      </w:pPr>
+    </w:p>
+    <w:p>
+      <w:pPr>
+        <w:rPr>
+          <w:lang w:val="pt-BR"/>
+        </w:rPr>
+      </w:pPr>
+    </w:p>
+    <w:p>
+      <w:pPr>
+        <w:rPr>
+          <w:lang w:val="pt-BR"/>
+        </w:rPr>
+      </w:pPr>
+    </w:p>
+    <w:p>
+      <w:pPr>
+        <w:rPr>
+          <w:lang w:val="pt-BR"/>
+        </w:rPr>
+      </w:pPr>
+    </w:p>
+    <w:p>
+      <w:pPr>
+        <w:rPr>
+          <w:lang w:val="pt-BR"/>
+        </w:rPr>
+      </w:pPr>
+    </w:p>
+    <w:p>
+      <w:pPr>
         <w:pStyle w:val="Ttulo2"/>
         <w:rPr>
           <w:lang w:val="pt-BR"/>
         </w:rPr>
       </w:pPr>
-      <w:r>
-        <w:rPr>
-          <w:lang w:val="pt-BR"/>
-        </w:rPr>
+      <w:bookmarkStart w:id="12" w:name="_Toc498028912"/>
+      <w:r>
+        <w:rPr>
+          <w:lang w:val="pt-BR"/>
+        </w:rPr>
+        <w:lastRenderedPageBreak/>
         <w:t>Realizações de Casos de Uso</w:t>
       </w:r>
-    </w:p>
-    <w:p>
-      <w:pPr>
-        <w:jc w:val="center"/>
-        <w:rPr>
-          <w:lang w:val="pt-BR"/>
-        </w:rPr>
-      </w:pPr>
       <w:r>
         <w:rPr>
           <w:noProof/>
           <w:lang w:val="pt-BR" w:eastAsia="pt-BR"/>
         </w:rPr>
-        <w:lastRenderedPageBreak/>
         <w:drawing>
-          <wp:anchor distT="0" distB="0" distL="114300" distR="114300" simplePos="0" relativeHeight="251658240" behindDoc="0" locked="0" layoutInCell="1" allowOverlap="1" wp14:anchorId="3EA2621C" wp14:editId="49D5D147">
+          <wp:anchor distT="0" distB="0" distL="114300" distR="114300" simplePos="0" relativeHeight="251655168" behindDoc="0" locked="0" layoutInCell="1" allowOverlap="1" wp14:anchorId="04E88A09" wp14:editId="53E44446">
             <wp:simplePos x="0" y="0"/>
             <wp:positionH relativeFrom="column">
-              <wp:posOffset>-365950</wp:posOffset>
+              <wp:posOffset>0</wp:posOffset>
             </wp:positionH>
             <wp:positionV relativeFrom="paragraph">
-              <wp:posOffset>-48210</wp:posOffset>
+              <wp:posOffset>420723</wp:posOffset>
             </wp:positionV>
-            <wp:extent cx="6666614" cy="7439400"/>
-            <wp:effectExtent l="0" t="0" r="1270" b="0"/>
+            <wp:extent cx="5943600" cy="6869430"/>
+            <wp:effectExtent l="0" t="0" r="0" b="7620"/>
             <wp:wrapSquare wrapText="bothSides"/>
-            <wp:docPr id="2" name="Imagem 2"/>
+            <wp:docPr id="1" name="Imagem 1" descr="Uma imagem contendo texto, mapa&#10;&#10;Descrição gerada com muito alta confiança"/>
             <wp:cNvGraphicFramePr>
               <a:graphicFrameLocks xmlns:a="http://schemas.openxmlformats.org/drawingml/2006/main" noChangeAspect="1"/>
             </wp:cNvGraphicFramePr>
@@ -1604,17 +2757,11 @@
               <a:graphicData uri="http://schemas.openxmlformats.org/drawingml/2006/picture">
                 <pic:pic xmlns:pic="http://schemas.openxmlformats.org/drawingml/2006/picture">
                   <pic:nvPicPr>
-                    <pic:cNvPr id="2" name="011 - UCD_img.png"/>
+                    <pic:cNvPr id="1" name="011 - UCD_img.png"/>
                     <pic:cNvPicPr/>
                   </pic:nvPicPr>
                   <pic:blipFill>
-                    <a:blip r:embed="rId11">
-                      <a:extLst>
-                        <a:ext uri="{28A0092B-C50C-407E-A947-70E740481C1C}">
-                          <a14:useLocalDpi xmlns:a14="http://schemas.microsoft.com/office/drawing/2010/main" val="0"/>
-                        </a:ext>
-                      </a:extLst>
-                    </a:blip>
+                    <a:blip r:embed="rId11"/>
                     <a:stretch>
                       <a:fillRect/>
                     </a:stretch>
@@ -1622,7 +2769,7 @@
                   <pic:spPr>
                     <a:xfrm>
                       <a:off x="0" y="0"/>
-                      <a:ext cx="6666614" cy="7439400"/>
+                      <a:ext cx="5943600" cy="6869430"/>
                     </a:xfrm>
                     <a:prstGeom prst="rect">
                       <a:avLst/>
@@ -1640,6 +2787,15 @@
           </wp:anchor>
         </w:drawing>
       </w:r>
+      <w:bookmarkEnd w:id="12"/>
+    </w:p>
+    <w:p>
+      <w:pPr>
+        <w:jc w:val="center"/>
+        <w:rPr>
+          <w:lang w:val="pt-BR"/>
+        </w:rPr>
+      </w:pPr>
       <w:r>
         <w:rPr>
           <w:sz w:val="20"/>
@@ -1655,6 +2811,7 @@
           <w:lang w:val="pt-BR"/>
         </w:rPr>
       </w:pPr>
+      <w:bookmarkStart w:id="13" w:name="_Toc498028913"/>
       <w:r>
         <w:rPr>
           <w:lang w:val="pt-BR"/>
@@ -1662,6 +2819,7 @@
         <w:lastRenderedPageBreak/>
         <w:t>Visão Lógica</w:t>
       </w:r>
+      <w:bookmarkEnd w:id="13"/>
     </w:p>
     <w:p>
       <w:pPr>
@@ -1670,12 +2828,14 @@
           <w:lang w:val="pt-BR"/>
         </w:rPr>
       </w:pPr>
+      <w:bookmarkStart w:id="14" w:name="_Toc498028914"/>
       <w:r>
         <w:rPr>
           <w:lang w:val="pt-BR"/>
         </w:rPr>
         <w:t>Visão Geral</w:t>
       </w:r>
+      <w:bookmarkEnd w:id="14"/>
     </w:p>
     <w:p>
       <w:pPr>
@@ -1690,7 +2850,7 @@
           <w:lang w:val="pt-BR" w:eastAsia="pt-BR"/>
         </w:rPr>
         <w:drawing>
-          <wp:anchor distT="0" distB="0" distL="114300" distR="114300" simplePos="0" relativeHeight="251660288" behindDoc="0" locked="0" layoutInCell="1" allowOverlap="1" wp14:anchorId="1E430540" wp14:editId="37307784">
+          <wp:anchor distT="0" distB="0" distL="114300" distR="114300" simplePos="0" relativeHeight="251649024" behindDoc="0" locked="0" layoutInCell="1" allowOverlap="1" wp14:anchorId="1E430540" wp14:editId="37307784">
             <wp:simplePos x="0" y="0"/>
             <wp:positionH relativeFrom="column">
               <wp:posOffset>176976</wp:posOffset>
@@ -1757,14 +2917,23 @@
         <w:ind w:left="576"/>
         <w:jc w:val="center"/>
         <w:rPr>
-          <w:lang w:val="pt-BR"/>
-        </w:rPr>
-      </w:pPr>
-      <w:r>
-        <w:rPr>
+          <w:sz w:val="20"/>
+          <w:lang w:val="pt-BR"/>
+        </w:rPr>
+      </w:pPr>
+      <w:r>
+        <w:rPr>
+          <w:sz w:val="20"/>
           <w:lang w:val="pt-BR"/>
         </w:rPr>
         <w:t>Imagem 2: Representação Modelo MVC. Fonte: O Autor</w:t>
+      </w:r>
+      <w:r>
+        <w:rPr>
+          <w:sz w:val="20"/>
+          <w:lang w:val="pt-BR"/>
+        </w:rPr>
+        <w:t>es</w:t>
       </w:r>
     </w:p>
     <w:p>
@@ -2032,24 +3201,6 @@
     </w:p>
     <w:p>
       <w:pPr>
-        <w:pStyle w:val="PargrafodaLista"/>
-        <w:ind w:left="1296"/>
-        <w:rPr>
-          <w:lang w:val="pt-BR"/>
-        </w:rPr>
-      </w:pPr>
-    </w:p>
-    <w:p>
-      <w:pPr>
-        <w:pStyle w:val="PargrafodaLista"/>
-        <w:ind w:left="1296"/>
-        <w:rPr>
-          <w:lang w:val="pt-BR"/>
-        </w:rPr>
-      </w:pPr>
-    </w:p>
-    <w:p>
-      <w:pPr>
         <w:pStyle w:val="Ttulo2"/>
         <w:rPr>
           <w:lang w:val="pt-BR"/>
@@ -2061,12 +3212,83 @@
         </w:rPr>
         <w:tab/>
       </w:r>
+      <w:bookmarkStart w:id="15" w:name="_Toc498028915"/>
       <w:r>
         <w:rPr>
           <w:lang w:val="pt-BR"/>
         </w:rPr>
         <w:t>Pacotes de Design Significativos do Ponto de Vista da Arquitetura</w:t>
       </w:r>
+      <w:bookmarkEnd w:id="15"/>
+    </w:p>
+    <w:p>
+      <w:pPr>
+        <w:rPr>
+          <w:lang w:val="pt-BR"/>
+        </w:rPr>
+      </w:pPr>
+      <w:r>
+        <w:rPr>
+          <w:noProof/>
+          <w:lang w:val="pt-BR"/>
+        </w:rPr>
+        <w:drawing>
+          <wp:anchor distT="0" distB="0" distL="114300" distR="114300" simplePos="0" relativeHeight="251671552" behindDoc="0" locked="0" layoutInCell="1" allowOverlap="1" wp14:anchorId="0F92CFBF" wp14:editId="26AEE201">
+            <wp:simplePos x="0" y="0"/>
+            <wp:positionH relativeFrom="column">
+              <wp:posOffset>451202</wp:posOffset>
+            </wp:positionH>
+            <wp:positionV relativeFrom="paragraph">
+              <wp:posOffset>8890</wp:posOffset>
+            </wp:positionV>
+            <wp:extent cx="5467985" cy="3795395"/>
+            <wp:effectExtent l="0" t="0" r="0" b="0"/>
+            <wp:wrapSquare wrapText="bothSides"/>
+            <wp:docPr id="4" name="Imagem 4" descr="Uma imagem contendo captura de tela&#10;&#10;Descrição gerada com muito alta confiança"/>
+            <wp:cNvGraphicFramePr>
+              <a:graphicFrameLocks xmlns:a="http://schemas.openxmlformats.org/drawingml/2006/main" noChangeAspect="1"/>
+            </wp:cNvGraphicFramePr>
+            <a:graphic xmlns:a="http://schemas.openxmlformats.org/drawingml/2006/main">
+              <a:graphicData uri="http://schemas.openxmlformats.org/drawingml/2006/picture">
+                <pic:pic xmlns:pic="http://schemas.openxmlformats.org/drawingml/2006/picture">
+                  <pic:nvPicPr>
+                    <pic:cNvPr id="4" name="016 - Diagrama de Classe_IMAGEM.jpg"/>
+                    <pic:cNvPicPr/>
+                  </pic:nvPicPr>
+                  <pic:blipFill rotWithShape="1">
+                    <a:blip r:embed="rId13"/>
+                    <a:srcRect r="24216" b="32310"/>
+                    <a:stretch/>
+                  </pic:blipFill>
+                  <pic:spPr bwMode="auto">
+                    <a:xfrm>
+                      <a:off x="0" y="0"/>
+                      <a:ext cx="5467985" cy="3795395"/>
+                    </a:xfrm>
+                    <a:prstGeom prst="rect">
+                      <a:avLst/>
+                    </a:prstGeom>
+                    <a:ln>
+                      <a:noFill/>
+                    </a:ln>
+                    <a:extLst>
+                      <a:ext uri="{53640926-AAD7-44D8-BBD7-CCE9431645EC}">
+                        <a14:shadowObscured xmlns:a14="http://schemas.microsoft.com/office/drawing/2010/main"/>
+                      </a:ext>
+                    </a:extLst>
+                  </pic:spPr>
+                </pic:pic>
+              </a:graphicData>
+            </a:graphic>
+            <wp14:sizeRelH relativeFrom="page">
+              <wp14:pctWidth>0</wp14:pctWidth>
+            </wp14:sizeRelH>
+            <wp14:sizeRelV relativeFrom="page">
+              <wp14:pctHeight>0</wp14:pctHeight>
+            </wp14:sizeRelV>
+          </wp:anchor>
+        </w:drawing>
+      </w:r>
     </w:p>
     <w:p>
       <w:pPr>
@@ -2082,12 +3304,6 @@
           <w:lang w:val="pt-BR"/>
         </w:rPr>
       </w:pPr>
-      <w:r>
-        <w:rPr>
-          <w:lang w:val="pt-BR"/>
-        </w:rPr>
-        <w:t>Disponibilizar Diagrama de Classes Geral do Sistema</w:t>
-      </w:r>
     </w:p>
     <w:p>
       <w:pPr>
@@ -2099,17 +3315,121 @@
     </w:p>
     <w:p>
       <w:pPr>
+        <w:jc w:val="center"/>
+        <w:rPr>
+          <w:lang w:val="pt-BR"/>
+        </w:rPr>
+      </w:pPr>
+    </w:p>
+    <w:p>
+      <w:pPr>
+        <w:jc w:val="center"/>
+        <w:rPr>
+          <w:lang w:val="pt-BR"/>
+        </w:rPr>
+      </w:pPr>
+    </w:p>
+    <w:p>
+      <w:pPr>
+        <w:jc w:val="center"/>
+        <w:rPr>
+          <w:lang w:val="pt-BR"/>
+        </w:rPr>
+      </w:pPr>
+    </w:p>
+    <w:p>
+      <w:pPr>
+        <w:jc w:val="center"/>
+        <w:rPr>
+          <w:lang w:val="pt-BR"/>
+        </w:rPr>
+      </w:pPr>
+    </w:p>
+    <w:p>
+      <w:pPr>
+        <w:jc w:val="center"/>
+        <w:rPr>
+          <w:lang w:val="pt-BR"/>
+        </w:rPr>
+      </w:pPr>
+    </w:p>
+    <w:p>
+      <w:pPr>
+        <w:jc w:val="center"/>
+        <w:rPr>
+          <w:lang w:val="pt-BR"/>
+        </w:rPr>
+      </w:pPr>
+    </w:p>
+    <w:p>
+      <w:pPr>
+        <w:jc w:val="center"/>
+        <w:rPr>
+          <w:lang w:val="pt-BR"/>
+        </w:rPr>
+      </w:pPr>
+    </w:p>
+    <w:p>
+      <w:pPr>
+        <w:ind w:left="576"/>
+        <w:jc w:val="center"/>
+        <w:rPr>
+          <w:sz w:val="20"/>
+          <w:lang w:val="pt-BR"/>
+        </w:rPr>
+      </w:pPr>
+      <w:r>
+        <w:rPr>
+          <w:sz w:val="20"/>
+          <w:lang w:val="pt-BR"/>
+        </w:rPr>
+        <w:t xml:space="preserve">Imagem </w:t>
+      </w:r>
+      <w:r>
+        <w:rPr>
+          <w:sz w:val="20"/>
+          <w:lang w:val="pt-BR"/>
+        </w:rPr>
+        <w:t>3</w:t>
+      </w:r>
+      <w:r>
+        <w:rPr>
+          <w:sz w:val="20"/>
+          <w:lang w:val="pt-BR"/>
+        </w:rPr>
+        <w:t xml:space="preserve">: </w:t>
+      </w:r>
+      <w:r>
+        <w:rPr>
+          <w:sz w:val="20"/>
+          <w:lang w:val="pt-BR"/>
+        </w:rPr>
+        <w:t>Descrição do Diagrama de Classes</w:t>
+      </w:r>
+      <w:r>
+        <w:rPr>
+          <w:sz w:val="20"/>
+          <w:lang w:val="pt-BR"/>
+        </w:rPr>
+        <w:t>. Fonte: O Autor</w:t>
+      </w:r>
+    </w:p>
+    <w:p>
+      <w:pPr>
         <w:pStyle w:val="Ttulo1"/>
         <w:rPr>
           <w:lang w:val="pt-BR"/>
         </w:rPr>
       </w:pPr>
-      <w:r>
-        <w:rPr>
-          <w:lang w:val="pt-BR"/>
-        </w:rPr>
+      <w:bookmarkStart w:id="16" w:name="_Toc498028916"/>
+      <w:r>
+        <w:rPr>
+          <w:lang w:val="pt-BR"/>
+        </w:rPr>
+        <w:lastRenderedPageBreak/>
         <w:t>Visão de Implantação</w:t>
       </w:r>
+      <w:bookmarkEnd w:id="16"/>
     </w:p>
     <w:p>
       <w:pPr>
@@ -2132,12 +3452,14 @@
           <w:lang w:val="pt-BR"/>
         </w:rPr>
       </w:pPr>
+      <w:bookmarkStart w:id="17" w:name="_Toc498028917"/>
       <w:r>
         <w:rPr>
           <w:lang w:val="pt-BR"/>
         </w:rPr>
         <w:t>Visão de Implementação</w:t>
       </w:r>
+      <w:bookmarkEnd w:id="17"/>
     </w:p>
     <w:p>
       <w:pPr>
@@ -2168,13 +3490,14 @@
           <w:lang w:val="pt-BR"/>
         </w:rPr>
       </w:pPr>
-      <w:r>
-        <w:rPr>
-          <w:lang w:val="pt-BR"/>
-        </w:rPr>
-        <w:lastRenderedPageBreak/>
+      <w:bookmarkStart w:id="18" w:name="_Toc498028918"/>
+      <w:r>
+        <w:rPr>
+          <w:lang w:val="pt-BR"/>
+        </w:rPr>
         <w:t>Tamanho e Desempenho</w:t>
       </w:r>
+      <w:bookmarkEnd w:id="18"/>
     </w:p>
     <w:p>
       <w:pPr>
@@ -2197,12 +3520,14 @@
           <w:lang w:val="pt-BR"/>
         </w:rPr>
       </w:pPr>
+      <w:bookmarkStart w:id="19" w:name="_Toc498028919"/>
       <w:r>
         <w:rPr>
           <w:lang w:val="pt-BR"/>
         </w:rPr>
         <w:t>Qualidade</w:t>
       </w:r>
+      <w:bookmarkEnd w:id="19"/>
     </w:p>
     <w:p>
       <w:pPr>
@@ -2224,8 +3549,8 @@
           <w:lang w:val="pt-BR"/>
         </w:rPr>
         <w:sectPr>
-          <w:headerReference w:type="default" r:id="rId13"/>
-          <w:footerReference w:type="default" r:id="rId14"/>
+          <w:headerReference w:type="default" r:id="rId14"/>
+          <w:footerReference w:type="default" r:id="rId15"/>
           <w:pgSz w:w="12240" w:h="15840"/>
           <w:pgMar w:top="1440" w:right="1440" w:bottom="1440" w:left="1440" w:header="993" w:footer="720" w:gutter="0"/>
           <w:pgNumType w:start="1"/>
@@ -2289,35 +3614,7 @@
         </w:rPr>
       </w:pPr>
     </w:p>
-    <w:p>
-      <w:pPr>
-        <w:rPr>
-          <w:lang w:val="pt-BR"/>
-        </w:rPr>
-      </w:pPr>
-    </w:p>
-    <w:p>
-      <w:pPr>
-        <w:rPr>
-          <w:lang w:val="pt-BR"/>
-        </w:rPr>
-      </w:pPr>
-    </w:p>
-    <w:p>
-      <w:pPr>
-        <w:rPr>
-          <w:lang w:val="pt-BR"/>
-        </w:rPr>
-      </w:pPr>
-    </w:p>
-    <w:p>
-      <w:pPr>
-        <w:rPr>
-          <w:lang w:val="pt-BR"/>
-        </w:rPr>
-      </w:pPr>
-    </w:p>
-    <w:bookmarkEnd w:id="4"/>
+    <w:bookmarkEnd w:id="6"/>
     <w:p>
       <w:pPr>
         <w:pStyle w:val="PargrafodaLista1"/>
@@ -2325,7 +3622,6 @@
           <w:ilvl w:val="0"/>
           <w:numId w:val="0"/>
         </w:numPr>
-        <w:ind w:left="720"/>
         <w:rPr>
           <w:sz w:val="24"/>
         </w:rPr>
@@ -2342,8 +3638,8 @@
           <w:lang w:val="pt-BR"/>
         </w:rPr>
       </w:pPr>
-      <w:bookmarkStart w:id="5" w:name="_Toc494397744"/>
-      <w:bookmarkStart w:id="6" w:name="_Toc286690123"/>
+      <w:bookmarkStart w:id="20" w:name="_Toc286690123"/>
+      <w:bookmarkStart w:id="21" w:name="_Toc498028920"/>
       <w:bookmarkEnd w:id="2"/>
       <w:r>
         <w:rPr>
@@ -2352,8 +3648,8 @@
         <w:lastRenderedPageBreak/>
         <w:t>Aprovações</w:t>
       </w:r>
-      <w:bookmarkEnd w:id="5"/>
-      <w:bookmarkEnd w:id="6"/>
+      <w:bookmarkEnd w:id="20"/>
+      <w:bookmarkEnd w:id="21"/>
     </w:p>
     <w:tbl>
       <w:tblPr>
@@ -3371,7 +4667,7 @@
 </file>
 
 <file path=word/endnotes.xml><?xml version="1.0" encoding="utf-8"?>
-<w:endnotes xmlns:wpc="http://schemas.microsoft.com/office/word/2010/wordprocessingCanvas" xmlns:mc="http://schemas.openxmlformats.org/markup-compatibility/2006" xmlns:o="urn:schemas-microsoft-com:office:office" xmlns:r="http://schemas.openxmlformats.org/officeDocument/2006/relationships" xmlns:m="http://schemas.openxmlformats.org/officeDocument/2006/math" xmlns:v="urn:schemas-microsoft-com:vml" xmlns:wp14="http://schemas.microsoft.com/office/word/2010/wordprocessingDrawing" xmlns:wp="http://schemas.openxmlformats.org/drawingml/2006/wordprocessingDrawing" xmlns:w10="urn:schemas-microsoft-com:office:word" xmlns:w="http://schemas.openxmlformats.org/wordprocessingml/2006/main" xmlns:w14="http://schemas.microsoft.com/office/word/2010/wordml" xmlns:w15="http://schemas.microsoft.com/office/word/2012/wordml" xmlns:wpg="http://schemas.microsoft.com/office/word/2010/wordprocessingGroup" xmlns:wpi="http://schemas.microsoft.com/office/word/2010/wordprocessingInk" xmlns:wne="http://schemas.microsoft.com/office/word/2006/wordml" xmlns:wps="http://schemas.microsoft.com/office/word/2010/wordprocessingShape" mc:Ignorable="w14 w15 wp14">
+<w:endnotes xmlns:wpc="http://schemas.microsoft.com/office/word/2010/wordprocessingCanvas" xmlns:cx="http://schemas.microsoft.com/office/drawing/2014/chartex" xmlns:cx1="http://schemas.microsoft.com/office/drawing/2015/9/8/chartex" xmlns:cx2="http://schemas.microsoft.com/office/drawing/2015/10/21/chartex" xmlns:cx3="http://schemas.microsoft.com/office/drawing/2016/5/9/chartex" xmlns:cx4="http://schemas.microsoft.com/office/drawing/2016/5/10/chartex" xmlns:cx5="http://schemas.microsoft.com/office/drawing/2016/5/11/chartex" xmlns:cx6="http://schemas.microsoft.com/office/drawing/2016/5/12/chartex" xmlns:cx7="http://schemas.microsoft.com/office/drawing/2016/5/13/chartex" xmlns:cx8="http://schemas.microsoft.com/office/drawing/2016/5/14/chartex" xmlns:mc="http://schemas.openxmlformats.org/markup-compatibility/2006" xmlns:aink="http://schemas.microsoft.com/office/drawing/2016/ink" xmlns:am3d="http://schemas.microsoft.com/office/drawing/2017/model3d" xmlns:o="urn:schemas-microsoft-com:office:office" xmlns:r="http://schemas.openxmlformats.org/officeDocument/2006/relationships" xmlns:m="http://schemas.openxmlformats.org/officeDocument/2006/math" xmlns:v="urn:schemas-microsoft-com:vml" xmlns:wp14="http://schemas.microsoft.com/office/word/2010/wordprocessingDrawing" xmlns:wp="http://schemas.openxmlformats.org/drawingml/2006/wordprocessingDrawing" xmlns:w10="urn:schemas-microsoft-com:office:word" xmlns:w="http://schemas.openxmlformats.org/wordprocessingml/2006/main" xmlns:w14="http://schemas.microsoft.com/office/word/2010/wordml" xmlns:w15="http://schemas.microsoft.com/office/word/2012/wordml" xmlns:w16cid="http://schemas.microsoft.com/office/word/2016/wordml/cid" xmlns:w16se="http://schemas.microsoft.com/office/word/2015/wordml/symex" xmlns:wpg="http://schemas.microsoft.com/office/word/2010/wordprocessingGroup" xmlns:wpi="http://schemas.microsoft.com/office/word/2010/wordprocessingInk" xmlns:wne="http://schemas.microsoft.com/office/word/2006/wordml" xmlns:wps="http://schemas.microsoft.com/office/word/2010/wordprocessingShape" mc:Ignorable="w14 w15 w16se w16cid wp14">
   <w:endnote w:type="separator" w:id="-1">
     <w:p>
       <w:pPr>
@@ -3396,7 +4692,7 @@
 </file>
 
 <file path=word/footer1.xml><?xml version="1.0" encoding="utf-8"?>
-<w:ftr xmlns:wpc="http://schemas.microsoft.com/office/word/2010/wordprocessingCanvas" xmlns:mc="http://schemas.openxmlformats.org/markup-compatibility/2006" xmlns:o="urn:schemas-microsoft-com:office:office" xmlns:r="http://schemas.openxmlformats.org/officeDocument/2006/relationships" xmlns:m="http://schemas.openxmlformats.org/officeDocument/2006/math" xmlns:v="urn:schemas-microsoft-com:vml" xmlns:wp14="http://schemas.microsoft.com/office/word/2010/wordprocessingDrawing" xmlns:wp="http://schemas.openxmlformats.org/drawingml/2006/wordprocessingDrawing" xmlns:w10="urn:schemas-microsoft-com:office:word" xmlns:w="http://schemas.openxmlformats.org/wordprocessingml/2006/main" xmlns:w14="http://schemas.microsoft.com/office/word/2010/wordml" xmlns:w15="http://schemas.microsoft.com/office/word/2012/wordml" xmlns:wpg="http://schemas.microsoft.com/office/word/2010/wordprocessingGroup" xmlns:wpi="http://schemas.microsoft.com/office/word/2010/wordprocessingInk" xmlns:wne="http://schemas.microsoft.com/office/word/2006/wordml" xmlns:wps="http://schemas.microsoft.com/office/word/2010/wordprocessingShape" mc:Ignorable="w14 w15 wp14">
+<w:ftr xmlns:wpc="http://schemas.microsoft.com/office/word/2010/wordprocessingCanvas" xmlns:cx="http://schemas.microsoft.com/office/drawing/2014/chartex" xmlns:cx1="http://schemas.microsoft.com/office/drawing/2015/9/8/chartex" xmlns:cx2="http://schemas.microsoft.com/office/drawing/2015/10/21/chartex" xmlns:cx3="http://schemas.microsoft.com/office/drawing/2016/5/9/chartex" xmlns:cx4="http://schemas.microsoft.com/office/drawing/2016/5/10/chartex" xmlns:cx5="http://schemas.microsoft.com/office/drawing/2016/5/11/chartex" xmlns:cx6="http://schemas.microsoft.com/office/drawing/2016/5/12/chartex" xmlns:cx7="http://schemas.microsoft.com/office/drawing/2016/5/13/chartex" xmlns:cx8="http://schemas.microsoft.com/office/drawing/2016/5/14/chartex" xmlns:mc="http://schemas.openxmlformats.org/markup-compatibility/2006" xmlns:aink="http://schemas.microsoft.com/office/drawing/2016/ink" xmlns:am3d="http://schemas.microsoft.com/office/drawing/2017/model3d" xmlns:o="urn:schemas-microsoft-com:office:office" xmlns:r="http://schemas.openxmlformats.org/officeDocument/2006/relationships" xmlns:m="http://schemas.openxmlformats.org/officeDocument/2006/math" xmlns:v="urn:schemas-microsoft-com:vml" xmlns:wp14="http://schemas.microsoft.com/office/word/2010/wordprocessingDrawing" xmlns:wp="http://schemas.openxmlformats.org/drawingml/2006/wordprocessingDrawing" xmlns:w10="urn:schemas-microsoft-com:office:word" xmlns:w="http://schemas.openxmlformats.org/wordprocessingml/2006/main" xmlns:w14="http://schemas.microsoft.com/office/word/2010/wordml" xmlns:w15="http://schemas.microsoft.com/office/word/2012/wordml" xmlns:w16cid="http://schemas.microsoft.com/office/word/2016/wordml/cid" xmlns:w16se="http://schemas.microsoft.com/office/word/2015/wordml/symex" xmlns:wpg="http://schemas.microsoft.com/office/word/2010/wordprocessingGroup" xmlns:wpi="http://schemas.microsoft.com/office/word/2010/wordprocessingInk" xmlns:wne="http://schemas.microsoft.com/office/word/2006/wordml" xmlns:wps="http://schemas.microsoft.com/office/word/2010/wordprocessingShape" mc:Ignorable="w14 w15 w16se w16cid wp14">
   <w:p>
     <w:pPr>
       <w:pStyle w:val="Rodap"/>
@@ -3444,7 +4740,7 @@
 </file>
 
 <file path=word/footer2.xml><?xml version="1.0" encoding="utf-8"?>
-<w:ftr xmlns:wpc="http://schemas.microsoft.com/office/word/2010/wordprocessingCanvas" xmlns:mc="http://schemas.openxmlformats.org/markup-compatibility/2006" xmlns:o="urn:schemas-microsoft-com:office:office" xmlns:r="http://schemas.openxmlformats.org/officeDocument/2006/relationships" xmlns:m="http://schemas.openxmlformats.org/officeDocument/2006/math" xmlns:v="urn:schemas-microsoft-com:vml" xmlns:wp14="http://schemas.microsoft.com/office/word/2010/wordprocessingDrawing" xmlns:wp="http://schemas.openxmlformats.org/drawingml/2006/wordprocessingDrawing" xmlns:w10="urn:schemas-microsoft-com:office:word" xmlns:w="http://schemas.openxmlformats.org/wordprocessingml/2006/main" xmlns:w14="http://schemas.microsoft.com/office/word/2010/wordml" xmlns:w15="http://schemas.microsoft.com/office/word/2012/wordml" xmlns:wpg="http://schemas.microsoft.com/office/word/2010/wordprocessingGroup" xmlns:wpi="http://schemas.microsoft.com/office/word/2010/wordprocessingInk" xmlns:wne="http://schemas.microsoft.com/office/word/2006/wordml" xmlns:wps="http://schemas.microsoft.com/office/word/2010/wordprocessingShape" mc:Ignorable="w14 w15 wp14">
+<w:ftr xmlns:wpc="http://schemas.microsoft.com/office/word/2010/wordprocessingCanvas" xmlns:cx="http://schemas.microsoft.com/office/drawing/2014/chartex" xmlns:cx1="http://schemas.microsoft.com/office/drawing/2015/9/8/chartex" xmlns:cx2="http://schemas.microsoft.com/office/drawing/2015/10/21/chartex" xmlns:cx3="http://schemas.microsoft.com/office/drawing/2016/5/9/chartex" xmlns:cx4="http://schemas.microsoft.com/office/drawing/2016/5/10/chartex" xmlns:cx5="http://schemas.microsoft.com/office/drawing/2016/5/11/chartex" xmlns:cx6="http://schemas.microsoft.com/office/drawing/2016/5/12/chartex" xmlns:cx7="http://schemas.microsoft.com/office/drawing/2016/5/13/chartex" xmlns:cx8="http://schemas.microsoft.com/office/drawing/2016/5/14/chartex" xmlns:mc="http://schemas.openxmlformats.org/markup-compatibility/2006" xmlns:aink="http://schemas.microsoft.com/office/drawing/2016/ink" xmlns:am3d="http://schemas.microsoft.com/office/drawing/2017/model3d" xmlns:o="urn:schemas-microsoft-com:office:office" xmlns:r="http://schemas.openxmlformats.org/officeDocument/2006/relationships" xmlns:m="http://schemas.openxmlformats.org/officeDocument/2006/math" xmlns:v="urn:schemas-microsoft-com:vml" xmlns:wp14="http://schemas.microsoft.com/office/word/2010/wordprocessingDrawing" xmlns:wp="http://schemas.openxmlformats.org/drawingml/2006/wordprocessingDrawing" xmlns:w10="urn:schemas-microsoft-com:office:word" xmlns:w="http://schemas.openxmlformats.org/wordprocessingml/2006/main" xmlns:w14="http://schemas.microsoft.com/office/word/2010/wordml" xmlns:w15="http://schemas.microsoft.com/office/word/2012/wordml" xmlns:w16cid="http://schemas.microsoft.com/office/word/2016/wordml/cid" xmlns:w16se="http://schemas.microsoft.com/office/word/2015/wordml/symex" xmlns:wpg="http://schemas.microsoft.com/office/word/2010/wordprocessingGroup" xmlns:wpi="http://schemas.microsoft.com/office/word/2010/wordprocessingInk" xmlns:wne="http://schemas.microsoft.com/office/word/2006/wordml" xmlns:wps="http://schemas.microsoft.com/office/word/2010/wordprocessingShape" mc:Ignorable="w14 w15 w16se w16cid wp14">
   <w:p>
     <w:pPr>
       <w:pStyle w:val="Cabealho"/>
@@ -3521,7 +4817,7 @@
         <w:szCs w:val="18"/>
         <w:lang w:val="pt-BR"/>
       </w:rPr>
-      <w:t>3</w:t>
+      <w:t>5</w:t>
     </w:r>
     <w:r>
       <w:rPr>
@@ -3537,7 +4833,7 @@
 </file>
 
 <file path=word/footnotes.xml><?xml version="1.0" encoding="utf-8"?>
-<w:footnotes xmlns:wpc="http://schemas.microsoft.com/office/word/2010/wordprocessingCanvas" xmlns:mc="http://schemas.openxmlformats.org/markup-compatibility/2006" xmlns:o="urn:schemas-microsoft-com:office:office" xmlns:r="http://schemas.openxmlformats.org/officeDocument/2006/relationships" xmlns:m="http://schemas.openxmlformats.org/officeDocument/2006/math" xmlns:v="urn:schemas-microsoft-com:vml" xmlns:wp14="http://schemas.microsoft.com/office/word/2010/wordprocessingDrawing" xmlns:wp="http://schemas.openxmlformats.org/drawingml/2006/wordprocessingDrawing" xmlns:w10="urn:schemas-microsoft-com:office:word" xmlns:w="http://schemas.openxmlformats.org/wordprocessingml/2006/main" xmlns:w14="http://schemas.microsoft.com/office/word/2010/wordml" xmlns:w15="http://schemas.microsoft.com/office/word/2012/wordml" xmlns:wpg="http://schemas.microsoft.com/office/word/2010/wordprocessingGroup" xmlns:wpi="http://schemas.microsoft.com/office/word/2010/wordprocessingInk" xmlns:wne="http://schemas.microsoft.com/office/word/2006/wordml" xmlns:wps="http://schemas.microsoft.com/office/word/2010/wordprocessingShape" mc:Ignorable="w14 w15 wp14">
+<w:footnotes xmlns:wpc="http://schemas.microsoft.com/office/word/2010/wordprocessingCanvas" xmlns:cx="http://schemas.microsoft.com/office/drawing/2014/chartex" xmlns:cx1="http://schemas.microsoft.com/office/drawing/2015/9/8/chartex" xmlns:cx2="http://schemas.microsoft.com/office/drawing/2015/10/21/chartex" xmlns:cx3="http://schemas.microsoft.com/office/drawing/2016/5/9/chartex" xmlns:cx4="http://schemas.microsoft.com/office/drawing/2016/5/10/chartex" xmlns:cx5="http://schemas.microsoft.com/office/drawing/2016/5/11/chartex" xmlns:cx6="http://schemas.microsoft.com/office/drawing/2016/5/12/chartex" xmlns:cx7="http://schemas.microsoft.com/office/drawing/2016/5/13/chartex" xmlns:cx8="http://schemas.microsoft.com/office/drawing/2016/5/14/chartex" xmlns:mc="http://schemas.openxmlformats.org/markup-compatibility/2006" xmlns:aink="http://schemas.microsoft.com/office/drawing/2016/ink" xmlns:am3d="http://schemas.microsoft.com/office/drawing/2017/model3d" xmlns:o="urn:schemas-microsoft-com:office:office" xmlns:r="http://schemas.openxmlformats.org/officeDocument/2006/relationships" xmlns:m="http://schemas.openxmlformats.org/officeDocument/2006/math" xmlns:v="urn:schemas-microsoft-com:vml" xmlns:wp14="http://schemas.microsoft.com/office/word/2010/wordprocessingDrawing" xmlns:wp="http://schemas.openxmlformats.org/drawingml/2006/wordprocessingDrawing" xmlns:w10="urn:schemas-microsoft-com:office:word" xmlns:w="http://schemas.openxmlformats.org/wordprocessingml/2006/main" xmlns:w14="http://schemas.microsoft.com/office/word/2010/wordml" xmlns:w15="http://schemas.microsoft.com/office/word/2012/wordml" xmlns:w16cid="http://schemas.microsoft.com/office/word/2016/wordml/cid" xmlns:w16se="http://schemas.microsoft.com/office/word/2015/wordml/symex" xmlns:wpg="http://schemas.microsoft.com/office/word/2010/wordprocessingGroup" xmlns:wpi="http://schemas.microsoft.com/office/word/2010/wordprocessingInk" xmlns:wne="http://schemas.microsoft.com/office/word/2006/wordml" xmlns:wps="http://schemas.microsoft.com/office/word/2010/wordprocessingShape" mc:Ignorable="w14 w15 w16se w16cid wp14">
   <w:footnote w:type="separator" w:id="-1">
     <w:p>
       <w:pPr>
@@ -3562,7 +4858,7 @@
 </file>
 
 <file path=word/header1.xml><?xml version="1.0" encoding="utf-8"?>
-<w:hdr xmlns:wpc="http://schemas.microsoft.com/office/word/2010/wordprocessingCanvas" xmlns:mc="http://schemas.openxmlformats.org/markup-compatibility/2006" xmlns:o="urn:schemas-microsoft-com:office:office" xmlns:r="http://schemas.openxmlformats.org/officeDocument/2006/relationships" xmlns:m="http://schemas.openxmlformats.org/officeDocument/2006/math" xmlns:v="urn:schemas-microsoft-com:vml" xmlns:wp14="http://schemas.microsoft.com/office/word/2010/wordprocessingDrawing" xmlns:wp="http://schemas.openxmlformats.org/drawingml/2006/wordprocessingDrawing" xmlns:w10="urn:schemas-microsoft-com:office:word" xmlns:w="http://schemas.openxmlformats.org/wordprocessingml/2006/main" xmlns:w14="http://schemas.microsoft.com/office/word/2010/wordml" xmlns:w15="http://schemas.microsoft.com/office/word/2012/wordml" xmlns:wpg="http://schemas.microsoft.com/office/word/2010/wordprocessingGroup" xmlns:wpi="http://schemas.microsoft.com/office/word/2010/wordprocessingInk" xmlns:wne="http://schemas.microsoft.com/office/word/2006/wordml" xmlns:wps="http://schemas.microsoft.com/office/word/2010/wordprocessingShape" mc:Ignorable="w14 w15 wp14">
+<w:hdr xmlns:wpc="http://schemas.microsoft.com/office/word/2010/wordprocessingCanvas" xmlns:cx="http://schemas.microsoft.com/office/drawing/2014/chartex" xmlns:cx1="http://schemas.microsoft.com/office/drawing/2015/9/8/chartex" xmlns:cx2="http://schemas.microsoft.com/office/drawing/2015/10/21/chartex" xmlns:cx3="http://schemas.microsoft.com/office/drawing/2016/5/9/chartex" xmlns:cx4="http://schemas.microsoft.com/office/drawing/2016/5/10/chartex" xmlns:cx5="http://schemas.microsoft.com/office/drawing/2016/5/11/chartex" xmlns:cx6="http://schemas.microsoft.com/office/drawing/2016/5/12/chartex" xmlns:cx7="http://schemas.microsoft.com/office/drawing/2016/5/13/chartex" xmlns:cx8="http://schemas.microsoft.com/office/drawing/2016/5/14/chartex" xmlns:mc="http://schemas.openxmlformats.org/markup-compatibility/2006" xmlns:aink="http://schemas.microsoft.com/office/drawing/2016/ink" xmlns:am3d="http://schemas.microsoft.com/office/drawing/2017/model3d" xmlns:o="urn:schemas-microsoft-com:office:office" xmlns:r="http://schemas.openxmlformats.org/officeDocument/2006/relationships" xmlns:m="http://schemas.openxmlformats.org/officeDocument/2006/math" xmlns:v="urn:schemas-microsoft-com:vml" xmlns:wp14="http://schemas.microsoft.com/office/word/2010/wordprocessingDrawing" xmlns:wp="http://schemas.openxmlformats.org/drawingml/2006/wordprocessingDrawing" xmlns:w10="urn:schemas-microsoft-com:office:word" xmlns:w="http://schemas.openxmlformats.org/wordprocessingml/2006/main" xmlns:w14="http://schemas.microsoft.com/office/word/2010/wordml" xmlns:w15="http://schemas.microsoft.com/office/word/2012/wordml" xmlns:w16cid="http://schemas.microsoft.com/office/word/2016/wordml/cid" xmlns:w16se="http://schemas.microsoft.com/office/word/2015/wordml/symex" xmlns:wpg="http://schemas.microsoft.com/office/word/2010/wordprocessingGroup" xmlns:wpi="http://schemas.microsoft.com/office/word/2010/wordprocessingInk" xmlns:wne="http://schemas.microsoft.com/office/word/2006/wordml" xmlns:wps="http://schemas.microsoft.com/office/word/2010/wordprocessingShape" mc:Ignorable="w14 w15 w16se w16cid wp14">
   <w:p>
     <w:pPr>
       <w:pStyle w:val="Cabealho"/>
@@ -3645,7 +4941,7 @@
 </file>
 
 <file path=word/header2.xml><?xml version="1.0" encoding="utf-8"?>
-<w:hdr xmlns:wpc="http://schemas.microsoft.com/office/word/2010/wordprocessingCanvas" xmlns:mc="http://schemas.openxmlformats.org/markup-compatibility/2006" xmlns:o="urn:schemas-microsoft-com:office:office" xmlns:r="http://schemas.openxmlformats.org/officeDocument/2006/relationships" xmlns:m="http://schemas.openxmlformats.org/officeDocument/2006/math" xmlns:v="urn:schemas-microsoft-com:vml" xmlns:wp14="http://schemas.microsoft.com/office/word/2010/wordprocessingDrawing" xmlns:wp="http://schemas.openxmlformats.org/drawingml/2006/wordprocessingDrawing" xmlns:w10="urn:schemas-microsoft-com:office:word" xmlns:w="http://schemas.openxmlformats.org/wordprocessingml/2006/main" xmlns:w14="http://schemas.microsoft.com/office/word/2010/wordml" xmlns:w15="http://schemas.microsoft.com/office/word/2012/wordml" xmlns:wpg="http://schemas.microsoft.com/office/word/2010/wordprocessingGroup" xmlns:wpi="http://schemas.microsoft.com/office/word/2010/wordprocessingInk" xmlns:wne="http://schemas.microsoft.com/office/word/2006/wordml" xmlns:wps="http://schemas.microsoft.com/office/word/2010/wordprocessingShape" mc:Ignorable="w14 w15 wp14">
+<w:hdr xmlns:wpc="http://schemas.microsoft.com/office/word/2010/wordprocessingCanvas" xmlns:cx="http://schemas.microsoft.com/office/drawing/2014/chartex" xmlns:cx1="http://schemas.microsoft.com/office/drawing/2015/9/8/chartex" xmlns:cx2="http://schemas.microsoft.com/office/drawing/2015/10/21/chartex" xmlns:cx3="http://schemas.microsoft.com/office/drawing/2016/5/9/chartex" xmlns:cx4="http://schemas.microsoft.com/office/drawing/2016/5/10/chartex" xmlns:cx5="http://schemas.microsoft.com/office/drawing/2016/5/11/chartex" xmlns:cx6="http://schemas.microsoft.com/office/drawing/2016/5/12/chartex" xmlns:cx7="http://schemas.microsoft.com/office/drawing/2016/5/13/chartex" xmlns:cx8="http://schemas.microsoft.com/office/drawing/2016/5/14/chartex" xmlns:mc="http://schemas.openxmlformats.org/markup-compatibility/2006" xmlns:aink="http://schemas.microsoft.com/office/drawing/2016/ink" xmlns:am3d="http://schemas.microsoft.com/office/drawing/2017/model3d" xmlns:o="urn:schemas-microsoft-com:office:office" xmlns:r="http://schemas.openxmlformats.org/officeDocument/2006/relationships" xmlns:m="http://schemas.openxmlformats.org/officeDocument/2006/math" xmlns:v="urn:schemas-microsoft-com:vml" xmlns:wp14="http://schemas.microsoft.com/office/word/2010/wordprocessingDrawing" xmlns:wp="http://schemas.openxmlformats.org/drawingml/2006/wordprocessingDrawing" xmlns:w10="urn:schemas-microsoft-com:office:word" xmlns:w="http://schemas.openxmlformats.org/wordprocessingml/2006/main" xmlns:w14="http://schemas.microsoft.com/office/word/2010/wordml" xmlns:w15="http://schemas.microsoft.com/office/word/2012/wordml" xmlns:w16cid="http://schemas.microsoft.com/office/word/2016/wordml/cid" xmlns:w16se="http://schemas.microsoft.com/office/word/2015/wordml/symex" xmlns:wpg="http://schemas.microsoft.com/office/word/2010/wordprocessingGroup" xmlns:wpi="http://schemas.microsoft.com/office/word/2010/wordprocessingInk" xmlns:wne="http://schemas.microsoft.com/office/word/2006/wordml" xmlns:wps="http://schemas.microsoft.com/office/word/2010/wordprocessingShape" mc:Ignorable="w14 w15 w16se w16cid wp14">
   <w:p>
     <w:pPr>
       <w:pStyle w:val="Rodap"/>
@@ -3677,7 +4973,7 @@
 </file>
 
 <file path=word/numbering.xml><?xml version="1.0" encoding="utf-8"?>
-<w:numbering xmlns:wpc="http://schemas.microsoft.com/office/word/2010/wordprocessingCanvas" xmlns:mc="http://schemas.openxmlformats.org/markup-compatibility/2006" xmlns:o="urn:schemas-microsoft-com:office:office" xmlns:r="http://schemas.openxmlformats.org/officeDocument/2006/relationships" xmlns:m="http://schemas.openxmlformats.org/officeDocument/2006/math" xmlns:v="urn:schemas-microsoft-com:vml" xmlns:wp14="http://schemas.microsoft.com/office/word/2010/wordprocessingDrawing" xmlns:wp="http://schemas.openxmlformats.org/drawingml/2006/wordprocessingDrawing" xmlns:w10="urn:schemas-microsoft-com:office:word" xmlns:w="http://schemas.openxmlformats.org/wordprocessingml/2006/main" xmlns:w14="http://schemas.microsoft.com/office/word/2010/wordml" xmlns:w15="http://schemas.microsoft.com/office/word/2012/wordml" xmlns:wpg="http://schemas.microsoft.com/office/word/2010/wordprocessingGroup" xmlns:wpi="http://schemas.microsoft.com/office/word/2010/wordprocessingInk" xmlns:wne="http://schemas.microsoft.com/office/word/2006/wordml" xmlns:wps="http://schemas.microsoft.com/office/word/2010/wordprocessingShape" mc:Ignorable="w14 w15 wp14">
+<w:numbering xmlns:wpc="http://schemas.microsoft.com/office/word/2010/wordprocessingCanvas" xmlns:cx="http://schemas.microsoft.com/office/drawing/2014/chartex" xmlns:cx1="http://schemas.microsoft.com/office/drawing/2015/9/8/chartex" xmlns:cx2="http://schemas.microsoft.com/office/drawing/2015/10/21/chartex" xmlns:cx3="http://schemas.microsoft.com/office/drawing/2016/5/9/chartex" xmlns:cx4="http://schemas.microsoft.com/office/drawing/2016/5/10/chartex" xmlns:cx5="http://schemas.microsoft.com/office/drawing/2016/5/11/chartex" xmlns:cx6="http://schemas.microsoft.com/office/drawing/2016/5/12/chartex" xmlns:cx7="http://schemas.microsoft.com/office/drawing/2016/5/13/chartex" xmlns:cx8="http://schemas.microsoft.com/office/drawing/2016/5/14/chartex" xmlns:mc="http://schemas.openxmlformats.org/markup-compatibility/2006" xmlns:aink="http://schemas.microsoft.com/office/drawing/2016/ink" xmlns:am3d="http://schemas.microsoft.com/office/drawing/2017/model3d" xmlns:o="urn:schemas-microsoft-com:office:office" xmlns:r="http://schemas.openxmlformats.org/officeDocument/2006/relationships" xmlns:m="http://schemas.openxmlformats.org/officeDocument/2006/math" xmlns:v="urn:schemas-microsoft-com:vml" xmlns:wp14="http://schemas.microsoft.com/office/word/2010/wordprocessingDrawing" xmlns:wp="http://schemas.openxmlformats.org/drawingml/2006/wordprocessingDrawing" xmlns:w10="urn:schemas-microsoft-com:office:word" xmlns:w="http://schemas.openxmlformats.org/wordprocessingml/2006/main" xmlns:w14="http://schemas.microsoft.com/office/word/2010/wordml" xmlns:w15="http://schemas.microsoft.com/office/word/2012/wordml" xmlns:w16cid="http://schemas.microsoft.com/office/word/2016/wordml/cid" xmlns:w16se="http://schemas.microsoft.com/office/word/2015/wordml/symex" xmlns:wpg="http://schemas.microsoft.com/office/word/2010/wordprocessingGroup" xmlns:wpi="http://schemas.microsoft.com/office/word/2010/wordprocessingInk" xmlns:wne="http://schemas.microsoft.com/office/word/2006/wordml" xmlns:wps="http://schemas.microsoft.com/office/word/2010/wordprocessingShape" mc:Ignorable="w14 w15 w16se w16cid wp14">
   <w:abstractNum w:abstractNumId="0" w15:restartNumberingAfterBreak="0">
     <w:nsid w:val="05AB2602"/>
     <w:multiLevelType w:val="hybridMultilevel"/>
@@ -5050,7 +6346,7 @@
 </file>
 
 <file path=word/styles.xml><?xml version="1.0" encoding="utf-8"?>
-<w:styles xmlns:mc="http://schemas.openxmlformats.org/markup-compatibility/2006" xmlns:r="http://schemas.openxmlformats.org/officeDocument/2006/relationships" xmlns:w="http://schemas.openxmlformats.org/wordprocessingml/2006/main" xmlns:w14="http://schemas.microsoft.com/office/word/2010/wordml" xmlns:w15="http://schemas.microsoft.com/office/word/2012/wordml" mc:Ignorable="w14 w15">
+<w:styles xmlns:mc="http://schemas.openxmlformats.org/markup-compatibility/2006" xmlns:r="http://schemas.openxmlformats.org/officeDocument/2006/relationships" xmlns:w="http://schemas.openxmlformats.org/wordprocessingml/2006/main" xmlns:w14="http://schemas.microsoft.com/office/word/2010/wordml" xmlns:w15="http://schemas.microsoft.com/office/word/2012/wordml" xmlns:w16cid="http://schemas.microsoft.com/office/word/2016/wordml/cid" xmlns:w16se="http://schemas.microsoft.com/office/word/2015/wordml/symex" mc:Ignorable="w14 w15 w16se w16cid">
   <w:docDefaults>
     <w:rPrDefault>
       <w:rPr>
@@ -5064,7 +6360,7 @@
       </w:pPr>
     </w:pPrDefault>
   </w:docDefaults>
-  <w:latentStyles w:defLockedState="0" w:defUIPriority="99" w:defSemiHidden="0" w:defUnhideWhenUsed="0" w:defQFormat="0" w:count="371">
+  <w:latentStyles w:defLockedState="0" w:defUIPriority="99" w:defSemiHidden="0" w:defUnhideWhenUsed="0" w:defQFormat="0" w:count="375">
     <w:lsdException w:name="Normal" w:uiPriority="0" w:qFormat="1"/>
     <w:lsdException w:name="heading 1" w:uiPriority="0" w:qFormat="1"/>
     <w:lsdException w:name="heading 2" w:uiPriority="0" w:qFormat="1"/>
@@ -5166,11 +6462,10 @@
     <w:lsdException w:name="HTML Code" w:semiHidden="1" w:unhideWhenUsed="1"/>
     <w:lsdException w:name="HTML Definition" w:semiHidden="1" w:unhideWhenUsed="1"/>
     <w:lsdException w:name="HTML Keyboard" w:semiHidden="1" w:unhideWhenUsed="1"/>
-    <w:lsdException w:name="HTML Preformatted" w:uiPriority="0" w:qFormat="1"/>
+    <w:lsdException w:name="HTML Preformatted" w:semiHidden="1" w:uiPriority="0" w:unhideWhenUsed="1" w:qFormat="1"/>
     <w:lsdException w:name="HTML Sample" w:semiHidden="1" w:unhideWhenUsed="1"/>
     <w:lsdException w:name="HTML Typewriter" w:semiHidden="1" w:unhideWhenUsed="1"/>
     <w:lsdException w:name="HTML Variable" w:semiHidden="1" w:unhideWhenUsed="1"/>
-    <w:lsdException w:name="Normal Table" w:semiHidden="1" w:unhideWhenUsed="1"/>
     <w:lsdException w:name="annotation subject" w:semiHidden="1" w:unhideWhenUsed="1"/>
     <w:lsdException w:name="No List" w:semiHidden="1" w:unhideWhenUsed="1"/>
     <w:lsdException w:name="Outline List 1" w:semiHidden="1" w:unhideWhenUsed="1"/>
@@ -5214,10 +6509,8 @@
     <w:lsdException w:name="Table Elegant" w:semiHidden="1" w:unhideWhenUsed="1"/>
     <w:lsdException w:name="Table Professional" w:semiHidden="1" w:unhideWhenUsed="1"/>
     <w:lsdException w:name="Table Subtle 1" w:semiHidden="1" w:unhideWhenUsed="1"/>
-    <w:lsdException w:name="Table Subtle 2" w:semiHidden="1" w:unhideWhenUsed="1"/>
     <w:lsdException w:name="Table Web 1" w:semiHidden="1" w:unhideWhenUsed="1"/>
     <w:lsdException w:name="Table Web 2" w:semiHidden="1" w:unhideWhenUsed="1"/>
-    <w:lsdException w:name="Table Web 3" w:semiHidden="1" w:unhideWhenUsed="1"/>
     <w:lsdException w:name="Balloon Text" w:semiHidden="1" w:uiPriority="0" w:qFormat="1"/>
     <w:lsdException w:name="Table Grid" w:uiPriority="59" w:qFormat="1"/>
     <w:lsdException w:name="Table Theme" w:semiHidden="1" w:unhideWhenUsed="1"/>
@@ -5238,10 +6531,6 @@
     <w:lsdException w:name="Colorful Grid"/>
     <w:lsdException w:name="Light Shading Accent 1" w:uiPriority="30" w:qFormat="1"/>
     <w:lsdException w:name="Light List Accent 1"/>
-    <w:lsdException w:name="Light Grid Accent 1"/>
-    <w:lsdException w:name="Medium Shading 1 Accent 1"/>
-    <w:lsdException w:name="Medium Shading 2 Accent 1"/>
-    <w:lsdException w:name="Medium List 1 Accent 1"/>
     <w:lsdException w:name="Revision" w:semiHidden="1"/>
     <w:lsdException w:name="Medium List 2 Accent 1"/>
     <w:lsdException w:name="Medium Grid 1 Accent 1"/>
@@ -5317,10 +6606,6 @@
     <w:lsdException w:name="Medium Grid 1 Accent 6"/>
     <w:lsdException w:name="Medium Grid 2 Accent 6"/>
     <w:lsdException w:name="Medium Grid 3 Accent 6"/>
-    <w:lsdException w:name="Dark List Accent 6"/>
-    <w:lsdException w:name="Colorful Shading Accent 6"/>
-    <w:lsdException w:name="Colorful List Accent 6"/>
-    <w:lsdException w:name="Colorful Grid Accent 6"/>
     <w:lsdException w:name="Subtle Emphasis" w:uiPriority="19" w:qFormat="1"/>
     <w:lsdException w:name="Intense Emphasis" w:uiPriority="21" w:qFormat="1"/>
     <w:lsdException w:name="Subtle Reference" w:uiPriority="31" w:qFormat="1"/>
@@ -5432,6 +6717,10 @@
     <w:lsdException w:name="List Table 5 Dark Accent 6" w:uiPriority="50"/>
     <w:lsdException w:name="List Table 6 Colorful Accent 6" w:uiPriority="51"/>
     <w:lsdException w:name="List Table 7 Colorful Accent 6" w:uiPriority="52"/>
+    <w:lsdException w:name="Mention" w:semiHidden="1" w:unhideWhenUsed="1"/>
+    <w:lsdException w:name="Smart Hyperlink" w:semiHidden="1" w:unhideWhenUsed="1"/>
+    <w:lsdException w:name="Hashtag" w:semiHidden="1" w:unhideWhenUsed="1"/>
+    <w:lsdException w:name="Unresolved Mention" w:semiHidden="1" w:unhideWhenUsed="1"/>
   </w:latentStyles>
   <w:style w:type="paragraph" w:default="1" w:styleId="Normal">
     <w:name w:val="Normal"/>
@@ -6659,7 +7948,7 @@
 </file>
 
 <file path=customXml/itemProps2.xml><?xml version="1.0" encoding="utf-8"?>
-<ds:datastoreItem xmlns:ds="http://schemas.openxmlformats.org/officeDocument/2006/customXml" ds:itemID="{5FE5220C-87CF-473F-8CAF-A7FCE5671C30}">
+<ds:datastoreItem xmlns:ds="http://schemas.openxmlformats.org/officeDocument/2006/customXml" ds:itemID="{2C2CDF33-750C-46A0-B4C7-F9019F5A8535}">
   <ds:schemaRefs>
     <ds:schemaRef ds:uri="http://schemas.openxmlformats.org/officeDocument/2006/bibliography"/>
   </ds:schemaRefs>

</xml_diff>

<commit_message>
Correção de Versão - Versão 1.1
</commit_message>
<xml_diff>
--- a/009 - Documento de Arquitetura - Academicci.docx
+++ b/009 - Documento de Arquitetura - Academicci.docx
@@ -53,7 +53,7 @@
         <w:rPr>
           <w:lang w:val="pt-BR"/>
         </w:rPr>
-        <w:t xml:space="preserve">Versão 1.0 </w:t>
+        <w:t>Versão 1.1</w:t>
       </w:r>
     </w:p>
     <w:p>
@@ -1646,8 +1646,6 @@
         </w:rPr>
         <w:fldChar w:fldCharType="end"/>
       </w:r>
-      <w:bookmarkStart w:id="1" w:name="_GoBack"/>
-      <w:bookmarkEnd w:id="1"/>
     </w:p>
     <w:p>
       <w:pPr>
@@ -1983,14 +1981,44 @@
           <w:lang w:val="pt-BR"/>
         </w:rPr>
       </w:pPr>
+      <w:bookmarkStart w:id="1" w:name="_Toc498028904"/>
       <w:bookmarkStart w:id="2" w:name="_Toc221281063"/>
-      <w:bookmarkStart w:id="3" w:name="_Toc498028904"/>
       <w:r>
         <w:rPr>
           <w:lang w:val="pt-BR"/>
         </w:rPr>
         <w:t>Introdução</w:t>
       </w:r>
+      <w:bookmarkEnd w:id="1"/>
+    </w:p>
+    <w:p>
+      <w:pPr>
+        <w:ind w:firstLine="720"/>
+        <w:rPr>
+          <w:lang w:val="pt-BR"/>
+        </w:rPr>
+      </w:pPr>
+      <w:r>
+        <w:rPr>
+          <w:lang w:val="pt-BR"/>
+        </w:rPr>
+        <w:t>O sistema ACADEMICCI tem como finalidade gerir as atividades de monitoria das Instituições de Ensino Superior em seu processo de inscrição, desenvolvimento de monitória e certificação, bem como informações de controle de monitória.</w:t>
+      </w:r>
+    </w:p>
+    <w:p>
+      <w:pPr>
+        <w:pStyle w:val="Ttulo2"/>
+        <w:rPr>
+          <w:lang w:val="pt-BR"/>
+        </w:rPr>
+      </w:pPr>
+      <w:bookmarkStart w:id="3" w:name="_Toc498028905"/>
+      <w:r>
+        <w:rPr>
+          <w:lang w:val="pt-BR"/>
+        </w:rPr>
+        <w:t>Finalidade</w:t>
+      </w:r>
       <w:bookmarkEnd w:id="3"/>
     </w:p>
     <w:p>
@@ -2004,7 +2032,7 @@
         <w:rPr>
           <w:lang w:val="pt-BR"/>
         </w:rPr>
-        <w:t>O sistema ACADEMICCI tem como finalidade gerir as atividades de monitoria das Instituições de Ensino Superior em seu processo de inscrição, desenvolvimento de monitória e certificação, bem como informações de controle de monitória.</w:t>
+        <w:t xml:space="preserve">Este documento oferece uma visão geral arquitetural abrangente do sistema, usando diversas visões arquiteturais para representar diferentes aspectos do sistema. O objetivo deste documento é capturar e comunicar as decisões arquiteturais significativas que foram tomadas em relação ao sistema. </w:t>
       </w:r>
     </w:p>
     <w:p>
@@ -2014,12 +2042,12 @@
           <w:lang w:val="pt-BR"/>
         </w:rPr>
       </w:pPr>
-      <w:bookmarkStart w:id="4" w:name="_Toc498028905"/>
-      <w:r>
-        <w:rPr>
-          <w:lang w:val="pt-BR"/>
-        </w:rPr>
-        <w:t>Finalidade</w:t>
+      <w:bookmarkStart w:id="4" w:name="_Toc498028906"/>
+      <w:r>
+        <w:rPr>
+          <w:lang w:val="pt-BR"/>
+        </w:rPr>
+        <w:t>Escopo</w:t>
       </w:r>
       <w:bookmarkEnd w:id="4"/>
     </w:p>
@@ -2034,8 +2062,64 @@
         <w:rPr>
           <w:lang w:val="pt-BR"/>
         </w:rPr>
-        <w:t xml:space="preserve">Este documento oferece uma visão geral arquitetural abrangente do sistema, usando diversas visões arquiteturais para representar diferentes aspectos do sistema. O objetivo deste documento é capturar e comunicar as decisões arquiteturais significativas que foram tomadas em relação ao sistema. </w:t>
-      </w:r>
+        <w:t>ACADEMICCI</w:t>
+      </w:r>
+      <w:r>
+        <w:rPr>
+          <w:lang w:val="pt-BR"/>
+        </w:rPr>
+        <w:t xml:space="preserve"> é um sistema para gerenciamento de monitorias realizadas atualmente pelos próprios alunos, seja de forma presencial </w:t>
+      </w:r>
+      <w:r>
+        <w:rPr>
+          <w:lang w:val="pt-BR"/>
+        </w:rPr>
+        <w:t>ou a d</w:t>
+      </w:r>
+      <w:r>
+        <w:rPr>
+          <w:lang w:val="pt-BR"/>
+        </w:rPr>
+        <w:t xml:space="preserve">istância. Este sistema advém da necessidade de controle e regulamentação do processo de seleção, acompanhamento e emissão de resultados das monitorias que poderão levar a certificação. </w:t>
+      </w:r>
+      <w:r>
+        <w:rPr>
+          <w:lang w:val="pt-BR"/>
+        </w:rPr>
+        <w:t>ACADEMICCI</w:t>
+      </w:r>
+      <w:r>
+        <w:rPr>
+          <w:lang w:val="pt-BR"/>
+        </w:rPr>
+        <w:t xml:space="preserve"> visa melhor o gerenciamento de modo a automatizar as funcionalidades de seleção e certificação dos monitores, no sistema terá possibilidade de interagir de forma real e direta com seu Aluno-Orientado</w:t>
+      </w:r>
+      <w:r>
+        <w:rPr>
+          <w:lang w:val="pt-BR"/>
+        </w:rPr>
+        <w:t>r</w:t>
+      </w:r>
+      <w:r>
+        <w:rPr>
+          <w:lang w:val="pt-BR"/>
+        </w:rPr>
+        <w:t xml:space="preserve"> ou com seu Professor para tirar dúvidas constantes com relação a disciplina em questão.</w:t>
+      </w:r>
+      <w:r>
+        <w:rPr>
+          <w:lang w:val="pt-BR"/>
+        </w:rPr>
+        <w:t xml:space="preserve"> O sistema disponibilizará controle de horas de acesso para que o Aluno-Orientador possa receber o certificado ao final do semestre, se o mesmo atingir a quantidade de horas definida em edital de monitória. </w:t>
+      </w:r>
+    </w:p>
+    <w:p>
+      <w:pPr>
+        <w:ind w:firstLine="720"/>
+        <w:rPr>
+          <w:lang w:val="pt-BR"/>
+        </w:rPr>
+      </w:pPr>
     </w:p>
     <w:p>
       <w:pPr>
@@ -2044,94 +2128,8 @@
           <w:lang w:val="pt-BR"/>
         </w:rPr>
       </w:pPr>
-      <w:bookmarkStart w:id="5" w:name="_Toc498028906"/>
-      <w:r>
-        <w:rPr>
-          <w:lang w:val="pt-BR"/>
-        </w:rPr>
-        <w:t>Escopo</w:t>
-      </w:r>
-      <w:bookmarkEnd w:id="5"/>
-    </w:p>
-    <w:p>
-      <w:pPr>
-        <w:ind w:firstLine="720"/>
-        <w:rPr>
-          <w:lang w:val="pt-BR"/>
-        </w:rPr>
-      </w:pPr>
-      <w:r>
-        <w:rPr>
-          <w:lang w:val="pt-BR"/>
-        </w:rPr>
-        <w:t>ACADEMICCI</w:t>
-      </w:r>
-      <w:r>
-        <w:rPr>
-          <w:lang w:val="pt-BR"/>
-        </w:rPr>
-        <w:t xml:space="preserve"> é um sistema para gerenciamento de monitorias realizadas atualmente pelos próprios alunos, seja de forma presencial </w:t>
-      </w:r>
-      <w:r>
-        <w:rPr>
-          <w:lang w:val="pt-BR"/>
-        </w:rPr>
-        <w:t>ou a d</w:t>
-      </w:r>
-      <w:r>
-        <w:rPr>
-          <w:lang w:val="pt-BR"/>
-        </w:rPr>
-        <w:t xml:space="preserve">istância. Este sistema advém da necessidade de controle e regulamentação do processo de seleção, acompanhamento e emissão de resultados das monitorias que poderão levar a certificação. </w:t>
-      </w:r>
-      <w:r>
-        <w:rPr>
-          <w:lang w:val="pt-BR"/>
-        </w:rPr>
-        <w:t>ACADEMICCI</w:t>
-      </w:r>
-      <w:r>
-        <w:rPr>
-          <w:lang w:val="pt-BR"/>
-        </w:rPr>
-        <w:t xml:space="preserve"> visa melhor o gerenciamento de modo a automatizar as funcionalidades de seleção e certificação dos monitores, no sistema terá possibilidade de interagir de forma real e direta com seu Aluno-Orientado</w:t>
-      </w:r>
-      <w:r>
-        <w:rPr>
-          <w:lang w:val="pt-BR"/>
-        </w:rPr>
-        <w:t>r</w:t>
-      </w:r>
-      <w:r>
-        <w:rPr>
-          <w:lang w:val="pt-BR"/>
-        </w:rPr>
-        <w:t xml:space="preserve"> ou com seu Professor para tirar dúvidas constantes com relação a disciplina em questão.</w:t>
-      </w:r>
-      <w:r>
-        <w:rPr>
-          <w:lang w:val="pt-BR"/>
-        </w:rPr>
-        <w:t xml:space="preserve"> O sistema disponibilizará controle de horas de acesso para que o Aluno-Orientador possa receber o certificado ao final do semestre, se o mesmo atingir a quantidade de horas definida em edital de monitória. </w:t>
-      </w:r>
-    </w:p>
-    <w:p>
-      <w:pPr>
-        <w:ind w:firstLine="720"/>
-        <w:rPr>
-          <w:lang w:val="pt-BR"/>
-        </w:rPr>
-      </w:pPr>
-    </w:p>
-    <w:p>
-      <w:pPr>
-        <w:pStyle w:val="Ttulo2"/>
-        <w:rPr>
-          <w:lang w:val="pt-BR"/>
-        </w:rPr>
-      </w:pPr>
+      <w:bookmarkStart w:id="5" w:name="_Toc498028907"/>
       <w:bookmarkStart w:id="6" w:name="_Toc286690117"/>
-      <w:bookmarkStart w:id="7" w:name="_Toc498028907"/>
       <w:r>
         <w:rPr>
           <w:lang w:val="pt-BR"/>
@@ -2139,7 +2137,7 @@
         <w:lastRenderedPageBreak/>
         <w:t>Definições, Acrônimos e Abreviações</w:t>
       </w:r>
-      <w:bookmarkEnd w:id="7"/>
+      <w:bookmarkEnd w:id="5"/>
     </w:p>
     <w:p>
       <w:pPr>
@@ -2166,44 +2164,44 @@
           <w:lang w:val="pt-BR"/>
         </w:rPr>
       </w:pPr>
-      <w:bookmarkStart w:id="8" w:name="_Toc498028908"/>
+      <w:bookmarkStart w:id="7" w:name="_Toc498028908"/>
       <w:r>
         <w:rPr>
           <w:lang w:val="pt-BR"/>
         </w:rPr>
         <w:t>Visão Geral</w:t>
       </w:r>
+      <w:bookmarkEnd w:id="7"/>
+    </w:p>
+    <w:p>
+      <w:pPr>
+        <w:ind w:firstLine="720"/>
+        <w:rPr>
+          <w:lang w:val="pt-BR"/>
+        </w:rPr>
+      </w:pPr>
+      <w:r>
+        <w:rPr>
+          <w:lang w:val="pt-BR"/>
+        </w:rPr>
+        <w:t>São apresentados ainda neste documento diferentes visões arquiteturais de como o sistema deve se comportar em diferentes processos, como deve ser implantado e implementado e restrições de desempenho e qualidade.</w:t>
+      </w:r>
+    </w:p>
+    <w:p>
+      <w:pPr>
+        <w:pStyle w:val="Ttulo1"/>
+        <w:rPr>
+          <w:lang w:val="pt-BR"/>
+        </w:rPr>
+      </w:pPr>
+      <w:bookmarkStart w:id="8" w:name="_Toc498028909"/>
+      <w:r>
+        <w:rPr>
+          <w:lang w:val="pt-BR"/>
+        </w:rPr>
+        <w:t>Representação Arquitetural</w:t>
+      </w:r>
       <w:bookmarkEnd w:id="8"/>
-    </w:p>
-    <w:p>
-      <w:pPr>
-        <w:ind w:firstLine="720"/>
-        <w:rPr>
-          <w:lang w:val="pt-BR"/>
-        </w:rPr>
-      </w:pPr>
-      <w:r>
-        <w:rPr>
-          <w:lang w:val="pt-BR"/>
-        </w:rPr>
-        <w:t>São apresentados ainda neste documento diferentes visões arquiteturais de como o sistema deve se comportar em diferentes processos, como deve ser implantado e implementado e restrições de desempenho e qualidade.</w:t>
-      </w:r>
-    </w:p>
-    <w:p>
-      <w:pPr>
-        <w:pStyle w:val="Ttulo1"/>
-        <w:rPr>
-          <w:lang w:val="pt-BR"/>
-        </w:rPr>
-      </w:pPr>
-      <w:bookmarkStart w:id="9" w:name="_Toc498028909"/>
-      <w:r>
-        <w:rPr>
-          <w:lang w:val="pt-BR"/>
-        </w:rPr>
-        <w:t>Representação Arquitetural</w:t>
-      </w:r>
-      <w:bookmarkEnd w:id="9"/>
       <w:r>
         <w:rPr>
           <w:lang w:val="pt-BR"/>
@@ -2441,7 +2439,7 @@
           <w:lang w:val="pt-BR"/>
         </w:rPr>
       </w:pPr>
-      <w:bookmarkStart w:id="10" w:name="_Toc498028910"/>
+      <w:bookmarkStart w:id="9" w:name="_Toc498028910"/>
       <w:r>
         <w:rPr>
           <w:lang w:val="pt-BR"/>
@@ -2449,7 +2447,7 @@
         <w:lastRenderedPageBreak/>
         <w:t>Metas e Restrições da Arquitetura</w:t>
       </w:r>
-      <w:bookmarkEnd w:id="10"/>
+      <w:bookmarkEnd w:id="9"/>
     </w:p>
     <w:p>
       <w:pPr>
@@ -2520,14 +2518,14 @@
           <w:lang w:val="pt-BR"/>
         </w:rPr>
       </w:pPr>
-      <w:bookmarkStart w:id="11" w:name="_Toc498028911"/>
+      <w:bookmarkStart w:id="10" w:name="_Toc498028911"/>
       <w:r>
         <w:rPr>
           <w:lang w:val="pt-BR"/>
         </w:rPr>
         <w:t>Visão de Casos de Uso</w:t>
       </w:r>
-      <w:bookmarkEnd w:id="11"/>
+      <w:bookmarkEnd w:id="10"/>
     </w:p>
     <w:p>
       <w:pPr>
@@ -2724,7 +2722,7 @@
           <w:lang w:val="pt-BR"/>
         </w:rPr>
       </w:pPr>
-      <w:bookmarkStart w:id="12" w:name="_Toc498028912"/>
+      <w:bookmarkStart w:id="11" w:name="_Toc498028912"/>
       <w:r>
         <w:rPr>
           <w:lang w:val="pt-BR"/>
@@ -2787,7 +2785,7 @@
           </wp:anchor>
         </w:drawing>
       </w:r>
-      <w:bookmarkEnd w:id="12"/>
+      <w:bookmarkEnd w:id="11"/>
     </w:p>
     <w:p>
       <w:pPr>
@@ -2811,7 +2809,7 @@
           <w:lang w:val="pt-BR"/>
         </w:rPr>
       </w:pPr>
-      <w:bookmarkStart w:id="13" w:name="_Toc498028913"/>
+      <w:bookmarkStart w:id="12" w:name="_Toc498028913"/>
       <w:r>
         <w:rPr>
           <w:lang w:val="pt-BR"/>
@@ -2819,23 +2817,23 @@
         <w:lastRenderedPageBreak/>
         <w:t>Visão Lógica</w:t>
       </w:r>
+      <w:bookmarkEnd w:id="12"/>
+    </w:p>
+    <w:p>
+      <w:pPr>
+        <w:pStyle w:val="Ttulo2"/>
+        <w:rPr>
+          <w:lang w:val="pt-BR"/>
+        </w:rPr>
+      </w:pPr>
+      <w:bookmarkStart w:id="13" w:name="_Toc498028914"/>
+      <w:r>
+        <w:rPr>
+          <w:lang w:val="pt-BR"/>
+        </w:rPr>
+        <w:t>Visão Geral</w:t>
+      </w:r>
       <w:bookmarkEnd w:id="13"/>
-    </w:p>
-    <w:p>
-      <w:pPr>
-        <w:pStyle w:val="Ttulo2"/>
-        <w:rPr>
-          <w:lang w:val="pt-BR"/>
-        </w:rPr>
-      </w:pPr>
-      <w:bookmarkStart w:id="14" w:name="_Toc498028914"/>
-      <w:r>
-        <w:rPr>
-          <w:lang w:val="pt-BR"/>
-        </w:rPr>
-        <w:t>Visão Geral</w:t>
-      </w:r>
-      <w:bookmarkEnd w:id="14"/>
     </w:p>
     <w:p>
       <w:pPr>
@@ -3212,14 +3210,14 @@
         </w:rPr>
         <w:tab/>
       </w:r>
-      <w:bookmarkStart w:id="15" w:name="_Toc498028915"/>
+      <w:bookmarkStart w:id="14" w:name="_Toc498028915"/>
       <w:r>
         <w:rPr>
           <w:lang w:val="pt-BR"/>
         </w:rPr>
         <w:t>Pacotes de Design Significativos do Ponto de Vista da Arquitetura</w:t>
       </w:r>
-      <w:bookmarkEnd w:id="15"/>
+      <w:bookmarkEnd w:id="14"/>
     </w:p>
     <w:p>
       <w:pPr>
@@ -3421,7 +3419,7 @@
           <w:lang w:val="pt-BR"/>
         </w:rPr>
       </w:pPr>
-      <w:bookmarkStart w:id="16" w:name="_Toc498028916"/>
+      <w:bookmarkStart w:id="15" w:name="_Toc498028916"/>
       <w:r>
         <w:rPr>
           <w:lang w:val="pt-BR"/>
@@ -3429,6 +3427,36 @@
         <w:lastRenderedPageBreak/>
         <w:t>Visão de Implantação</w:t>
       </w:r>
+      <w:bookmarkEnd w:id="15"/>
+    </w:p>
+    <w:p>
+      <w:pPr>
+        <w:ind w:left="432" w:firstLine="288"/>
+        <w:rPr>
+          <w:lang w:val="pt-BR"/>
+        </w:rPr>
+      </w:pPr>
+      <w:r>
+        <w:rPr>
+          <w:lang w:val="pt-BR"/>
+        </w:rPr>
+        <w:t>O sistema será implantado em um servidor hospedado, no qual será disponibilizado para acesso através da Web.</w:t>
+      </w:r>
+    </w:p>
+    <w:p>
+      <w:pPr>
+        <w:pStyle w:val="Ttulo1"/>
+        <w:rPr>
+          <w:lang w:val="pt-BR"/>
+        </w:rPr>
+      </w:pPr>
+      <w:bookmarkStart w:id="16" w:name="_Toc498028917"/>
+      <w:r>
+        <w:rPr>
+          <w:lang w:val="pt-BR"/>
+        </w:rPr>
+        <w:t>Visão de Implementação</w:t>
+      </w:r>
       <w:bookmarkEnd w:id="16"/>
     </w:p>
     <w:p>
@@ -3442,8 +3470,16 @@
         <w:rPr>
           <w:lang w:val="pt-BR"/>
         </w:rPr>
-        <w:t>O sistema será implantado em um servidor hospedado, no qual será disponibilizado para acesso através da Web.</w:t>
-      </w:r>
+        <w:t>O sistema deverá ser implementado utilizando conceitos Orientados a Objetos, Estrutura MVC, JSP, Servlet e Linguagem de Programação Java e Banco de Dados PostgreSQL.</w:t>
+      </w:r>
+    </w:p>
+    <w:p>
+      <w:pPr>
+        <w:ind w:left="432" w:firstLine="288"/>
+        <w:rPr>
+          <w:lang w:val="pt-BR"/>
+        </w:rPr>
+      </w:pPr>
     </w:p>
     <w:p>
       <w:pPr>
@@ -3452,12 +3488,12 @@
           <w:lang w:val="pt-BR"/>
         </w:rPr>
       </w:pPr>
-      <w:bookmarkStart w:id="17" w:name="_Toc498028917"/>
-      <w:r>
-        <w:rPr>
-          <w:lang w:val="pt-BR"/>
-        </w:rPr>
-        <w:t>Visão de Implementação</w:t>
+      <w:bookmarkStart w:id="17" w:name="_Toc498028918"/>
+      <w:r>
+        <w:rPr>
+          <w:lang w:val="pt-BR"/>
+        </w:rPr>
+        <w:t>Tamanho e Desempenho</w:t>
       </w:r>
       <w:bookmarkEnd w:id="17"/>
     </w:p>
@@ -3472,16 +3508,8 @@
         <w:rPr>
           <w:lang w:val="pt-BR"/>
         </w:rPr>
-        <w:t>O sistema deverá ser implementado utilizando conceitos Orientados a Objetos, Estrutura MVC, JSP, Servlet e Linguagem de Programação Java e Banco de Dados PostgreSQL.</w:t>
-      </w:r>
-    </w:p>
-    <w:p>
-      <w:pPr>
-        <w:ind w:left="432" w:firstLine="288"/>
-        <w:rPr>
-          <w:lang w:val="pt-BR"/>
-        </w:rPr>
-      </w:pPr>
+        <w:t>Não há explicitas relacionadas a tamanho de desempenho.</w:t>
+      </w:r>
     </w:p>
     <w:p>
       <w:pPr>
@@ -3490,44 +3518,14 @@
           <w:lang w:val="pt-BR"/>
         </w:rPr>
       </w:pPr>
-      <w:bookmarkStart w:id="18" w:name="_Toc498028918"/>
-      <w:r>
-        <w:rPr>
-          <w:lang w:val="pt-BR"/>
-        </w:rPr>
-        <w:t>Tamanho e Desempenho</w:t>
+      <w:bookmarkStart w:id="18" w:name="_Toc498028919"/>
+      <w:r>
+        <w:rPr>
+          <w:lang w:val="pt-BR"/>
+        </w:rPr>
+        <w:t>Qualidade</w:t>
       </w:r>
       <w:bookmarkEnd w:id="18"/>
-    </w:p>
-    <w:p>
-      <w:pPr>
-        <w:ind w:left="432" w:firstLine="288"/>
-        <w:rPr>
-          <w:lang w:val="pt-BR"/>
-        </w:rPr>
-      </w:pPr>
-      <w:r>
-        <w:rPr>
-          <w:lang w:val="pt-BR"/>
-        </w:rPr>
-        <w:t>Não há explicitas relacionadas a tamanho de desempenho.</w:t>
-      </w:r>
-    </w:p>
-    <w:p>
-      <w:pPr>
-        <w:pStyle w:val="Ttulo1"/>
-        <w:rPr>
-          <w:lang w:val="pt-BR"/>
-        </w:rPr>
-      </w:pPr>
-      <w:bookmarkStart w:id="19" w:name="_Toc498028919"/>
-      <w:r>
-        <w:rPr>
-          <w:lang w:val="pt-BR"/>
-        </w:rPr>
-        <w:t>Qualidade</w:t>
-      </w:r>
-      <w:bookmarkEnd w:id="19"/>
     </w:p>
     <w:p>
       <w:pPr>
@@ -3638,8 +3636,8 @@
           <w:lang w:val="pt-BR"/>
         </w:rPr>
       </w:pPr>
-      <w:bookmarkStart w:id="20" w:name="_Toc286690123"/>
-      <w:bookmarkStart w:id="21" w:name="_Toc498028920"/>
+      <w:bookmarkStart w:id="19" w:name="_Toc286690123"/>
+      <w:bookmarkStart w:id="20" w:name="_Toc498028920"/>
       <w:bookmarkEnd w:id="2"/>
       <w:r>
         <w:rPr>
@@ -3648,8 +3646,8 @@
         <w:lastRenderedPageBreak/>
         <w:t>Aprovações</w:t>
       </w:r>
+      <w:bookmarkEnd w:id="19"/>
       <w:bookmarkEnd w:id="20"/>
-      <w:bookmarkEnd w:id="21"/>
     </w:p>
     <w:tbl>
       <w:tblPr>
@@ -4622,8 +4620,10 @@
               <w:rPr>
                 <w:lang w:val="pt-BR"/>
               </w:rPr>
-              <w:t>1.0</w:t>
+              <w:t>1.1</w:t>
             </w:r>
+            <w:bookmarkStart w:id="21" w:name="_GoBack"/>
+            <w:bookmarkEnd w:id="21"/>
           </w:p>
         </w:tc>
       </w:tr>
@@ -4817,7 +4817,7 @@
         <w:szCs w:val="18"/>
         <w:lang w:val="pt-BR"/>
       </w:rPr>
-      <w:t>5</w:t>
+      <w:t>9</w:t>
     </w:r>
     <w:r>
       <w:rPr>
@@ -6466,6 +6466,7 @@
     <w:lsdException w:name="HTML Sample" w:semiHidden="1" w:unhideWhenUsed="1"/>
     <w:lsdException w:name="HTML Typewriter" w:semiHidden="1" w:unhideWhenUsed="1"/>
     <w:lsdException w:name="HTML Variable" w:semiHidden="1" w:unhideWhenUsed="1"/>
+    <w:lsdException w:name="Normal Table" w:semiHidden="1" w:unhideWhenUsed="1"/>
     <w:lsdException w:name="annotation subject" w:semiHidden="1" w:unhideWhenUsed="1"/>
     <w:lsdException w:name="No List" w:semiHidden="1" w:unhideWhenUsed="1"/>
     <w:lsdException w:name="Outline List 1" w:semiHidden="1" w:unhideWhenUsed="1"/>
@@ -6509,8 +6510,10 @@
     <w:lsdException w:name="Table Elegant" w:semiHidden="1" w:unhideWhenUsed="1"/>
     <w:lsdException w:name="Table Professional" w:semiHidden="1" w:unhideWhenUsed="1"/>
     <w:lsdException w:name="Table Subtle 1" w:semiHidden="1" w:unhideWhenUsed="1"/>
+    <w:lsdException w:name="Table Subtle 2" w:semiHidden="1" w:unhideWhenUsed="1"/>
     <w:lsdException w:name="Table Web 1" w:semiHidden="1" w:unhideWhenUsed="1"/>
     <w:lsdException w:name="Table Web 2" w:semiHidden="1" w:unhideWhenUsed="1"/>
+    <w:lsdException w:name="Table Web 3" w:semiHidden="1" w:unhideWhenUsed="1"/>
     <w:lsdException w:name="Balloon Text" w:semiHidden="1" w:uiPriority="0" w:qFormat="1"/>
     <w:lsdException w:name="Table Grid" w:uiPriority="59" w:qFormat="1"/>
     <w:lsdException w:name="Table Theme" w:semiHidden="1" w:unhideWhenUsed="1"/>
@@ -6531,6 +6534,10 @@
     <w:lsdException w:name="Colorful Grid"/>
     <w:lsdException w:name="Light Shading Accent 1" w:uiPriority="30" w:qFormat="1"/>
     <w:lsdException w:name="Light List Accent 1"/>
+    <w:lsdException w:name="Light Grid Accent 1"/>
+    <w:lsdException w:name="Medium Shading 1 Accent 1"/>
+    <w:lsdException w:name="Medium Shading 2 Accent 1"/>
+    <w:lsdException w:name="Medium List 1 Accent 1"/>
     <w:lsdException w:name="Revision" w:semiHidden="1"/>
     <w:lsdException w:name="Medium List 2 Accent 1"/>
     <w:lsdException w:name="Medium Grid 1 Accent 1"/>
@@ -6606,6 +6613,10 @@
     <w:lsdException w:name="Medium Grid 1 Accent 6"/>
     <w:lsdException w:name="Medium Grid 2 Accent 6"/>
     <w:lsdException w:name="Medium Grid 3 Accent 6"/>
+    <w:lsdException w:name="Dark List Accent 6"/>
+    <w:lsdException w:name="Colorful Shading Accent 6"/>
+    <w:lsdException w:name="Colorful List Accent 6"/>
+    <w:lsdException w:name="Colorful Grid Accent 6"/>
     <w:lsdException w:name="Subtle Emphasis" w:uiPriority="19" w:qFormat="1"/>
     <w:lsdException w:name="Intense Emphasis" w:uiPriority="21" w:qFormat="1"/>
     <w:lsdException w:name="Subtle Reference" w:uiPriority="31" w:qFormat="1"/>
@@ -7948,7 +7959,7 @@
 </file>
 
 <file path=customXml/itemProps2.xml><?xml version="1.0" encoding="utf-8"?>
-<ds:datastoreItem xmlns:ds="http://schemas.openxmlformats.org/officeDocument/2006/customXml" ds:itemID="{2C2CDF33-750C-46A0-B4C7-F9019F5A8535}">
+<ds:datastoreItem xmlns:ds="http://schemas.openxmlformats.org/officeDocument/2006/customXml" ds:itemID="{40E885D3-34BF-4FF5-A96D-8036DD4BFAB1}">
   <ds:schemaRefs>
     <ds:schemaRef ds:uri="http://schemas.openxmlformats.org/officeDocument/2006/bibliography"/>
   </ds:schemaRefs>

</xml_diff>